<commit_message>
mise a jour du module poco
</commit_message>
<xml_diff>
--- a/guide/guide.docx
+++ b/guide/guide.docx
@@ -3964,45 +3964,210 @@
           <w:sz w:val="24"/>
           <w:szCs w:val="24"/>
         </w:rPr>
-        <w:t>Redémarrage d’Apache</w:t>
-      </w:r>
-      <w:r>
+        <w:t>Redémarrage d’Apache sous Ubuntu</w:t>
+      </w:r>
+      <w:bookmarkEnd w:id="7"/>
+    </w:p>
+    <w:p>
+      <w:pPr>
+        <w:pStyle w:val="Sansinterligne"/>
+        <w:rPr>
+          <w:rFonts w:ascii="Courier New" w:hAnsi="Courier New" w:cs="Courier New"/>
+          <w:sz w:val="24"/>
+          <w:szCs w:val="24"/>
+        </w:rPr>
+      </w:pPr>
+    </w:p>
+    <w:p>
+      <w:pPr>
+        <w:pStyle w:val="Sansinterligne"/>
+        <w:rPr>
+          <w:rFonts w:ascii="Courier New" w:hAnsi="Courier New" w:cs="Courier New"/>
+          <w:sz w:val="24"/>
+          <w:szCs w:val="24"/>
+        </w:rPr>
+      </w:pPr>
+      <w:r>
+        <w:rPr>
+          <w:rFonts w:ascii="Courier New" w:hAnsi="Courier New" w:cs="Courier New"/>
+          <w:sz w:val="24"/>
+          <w:szCs w:val="24"/>
+        </w:rPr>
+        <w:t>Redémarrer Apache</w:t>
+      </w:r>
+      <w:r>
+        <w:rPr>
+          <w:rFonts w:ascii="Courier New" w:hAnsi="Courier New" w:cs="Courier New"/>
+          <w:sz w:val="24"/>
+          <w:szCs w:val="24"/>
+        </w:rPr>
+        <w:t>.</w:t>
+      </w:r>
+      <w:r>
+        <w:rPr>
+          <w:rFonts w:ascii="Courier New" w:hAnsi="Courier New" w:cs="Courier New"/>
+          <w:sz w:val="24"/>
+          <w:szCs w:val="24"/>
+        </w:rPr>
+        <w:t xml:space="preserve"> Ouvrir un terminal. Saisir la commande.</w:t>
+      </w:r>
+    </w:p>
+    <w:p>
+      <w:pPr>
+        <w:pStyle w:val="Sansinterligne"/>
+        <w:rPr>
+          <w:rFonts w:ascii="Courier New" w:hAnsi="Courier New" w:cs="Courier New"/>
+          <w:sz w:val="24"/>
+          <w:szCs w:val="24"/>
+        </w:rPr>
+      </w:pPr>
+    </w:p>
+    <w:p>
+      <w:pPr>
+        <w:pStyle w:val="Sansinterligne"/>
+        <w:rPr>
+          <w:rFonts w:ascii="Courier New" w:hAnsi="Courier New" w:cs="Courier New"/>
+          <w:b/>
+          <w:noProof/>
+          <w:sz w:val="24"/>
+          <w:szCs w:val="24"/>
+        </w:rPr>
+      </w:pPr>
+      <w:r>
+        <w:rPr>
+          <w:rFonts w:ascii="Courier New" w:hAnsi="Courier New" w:cs="Courier New"/>
+          <w:b/>
+          <w:bCs/>
+          <w:noProof/>
+          <w:color w:val="0000FF"/>
+          <w:sz w:val="24"/>
+          <w:szCs w:val="24"/>
+          <w:highlight w:val="white"/>
+        </w:rPr>
+        <w:t>sudo</w:t>
+      </w:r>
+      <w:r>
+        <w:rPr>
+          <w:rFonts w:ascii="Courier New" w:hAnsi="Courier New" w:cs="Courier New"/>
+          <w:b/>
+          <w:noProof/>
+          <w:color w:val="000000"/>
+          <w:sz w:val="24"/>
+          <w:szCs w:val="24"/>
+          <w:highlight w:val="white"/>
+        </w:rPr>
+        <w:t xml:space="preserve"> systemctl </w:t>
+      </w:r>
+      <w:r>
+        <w:rPr>
+          <w:rFonts w:ascii="Courier New" w:hAnsi="Courier New" w:cs="Courier New"/>
+          <w:b/>
+          <w:noProof/>
+          <w:color w:val="00B050"/>
+          <w:sz w:val="24"/>
+          <w:szCs w:val="24"/>
+          <w:highlight w:val="white"/>
+        </w:rPr>
+        <w:t>restart</w:t>
+      </w:r>
+      <w:r>
+        <w:rPr>
+          <w:rFonts w:ascii="Courier New" w:hAnsi="Courier New" w:cs="Courier New"/>
+          <w:b/>
+          <w:noProof/>
+          <w:color w:val="000000"/>
+          <w:sz w:val="24"/>
+          <w:szCs w:val="24"/>
+          <w:highlight w:val="white"/>
+        </w:rPr>
+        <w:t xml:space="preserve"> apache2</w:t>
+      </w:r>
+    </w:p>
+    <w:p>
+      <w:pPr>
+        <w:pStyle w:val="Titre1"/>
+        <w:shd w:val="clear" w:color="auto" w:fill="000000" w:themeFill="text1"/>
+        <w:rPr>
+          <w:rFonts w:ascii="Impact" w:hAnsi="Impact"/>
+          <w:color w:val="FFFFFF" w:themeColor="background1"/>
+          <w:sz w:val="24"/>
+          <w:szCs w:val="24"/>
+        </w:rPr>
+      </w:pPr>
+      <w:bookmarkStart w:id="8" w:name="_Toc123105382"/>
+      <w:bookmarkStart w:id="9" w:name="_Toc123105385"/>
+      <w:r>
+        <w:rPr>
+          <w:rFonts w:ascii="Impact" w:hAnsi="Impact"/>
+          <w:color w:val="FFFFFF" w:themeColor="background1"/>
+          <w:sz w:val="24"/>
+          <w:szCs w:val="24"/>
+        </w:rPr>
+        <w:t>Git</w:t>
+      </w:r>
+      <w:bookmarkEnd w:id="9"/>
+    </w:p>
+    <w:p>
+      <w:pPr>
+        <w:pStyle w:val="Sansinterligne"/>
+        <w:rPr>
+          <w:rFonts w:ascii="Courier New" w:hAnsi="Courier New" w:cs="Courier New"/>
+          <w:b/>
+          <w:sz w:val="24"/>
+          <w:szCs w:val="24"/>
+        </w:rPr>
+      </w:pPr>
+    </w:p>
+    <w:p>
+      <w:pPr>
+        <w:pStyle w:val="Titre2"/>
+        <w:shd w:val="clear" w:color="auto" w:fill="A6A6A6" w:themeFill="background1" w:themeFillShade="A6"/>
         <w:rPr>
           <w:rFonts w:ascii="Arial Narrow" w:hAnsi="Arial Narrow"/>
           <w:color w:val="1F497D" w:themeColor="text2"/>
           <w:sz w:val="24"/>
           <w:szCs w:val="24"/>
         </w:rPr>
-        <w:t xml:space="preserve"> sous Ubuntu</w:t>
-      </w:r>
-      <w:bookmarkEnd w:id="7"/>
-    </w:p>
-    <w:p>
-      <w:pPr>
-        <w:pStyle w:val="Sansinterligne"/>
-        <w:rPr>
-          <w:rFonts w:ascii="Courier New" w:hAnsi="Courier New" w:cs="Courier New"/>
-          <w:sz w:val="24"/>
-          <w:szCs w:val="24"/>
-        </w:rPr>
-      </w:pPr>
-    </w:p>
-    <w:p>
-      <w:pPr>
-        <w:pStyle w:val="Sansinterligne"/>
-        <w:rPr>
-          <w:rFonts w:ascii="Courier New" w:hAnsi="Courier New" w:cs="Courier New"/>
-          <w:sz w:val="24"/>
-          <w:szCs w:val="24"/>
-        </w:rPr>
-      </w:pPr>
-      <w:r>
-        <w:rPr>
-          <w:rFonts w:ascii="Courier New" w:hAnsi="Courier New" w:cs="Courier New"/>
-          <w:sz w:val="24"/>
-          <w:szCs w:val="24"/>
-        </w:rPr>
-        <w:t>Redémarrer Apache</w:t>
+      </w:pPr>
+      <w:bookmarkStart w:id="10" w:name="_Toc123105386"/>
+      <w:r>
+        <w:rPr>
+          <w:rFonts w:ascii="Arial Narrow" w:hAnsi="Arial Narrow"/>
+          <w:color w:val="1F497D" w:themeColor="text2"/>
+          <w:sz w:val="24"/>
+          <w:szCs w:val="24"/>
+        </w:rPr>
+        <w:lastRenderedPageBreak/>
+        <w:t>Ignorance d’un type de fichier</w:t>
+      </w:r>
+      <w:bookmarkEnd w:id="10"/>
+    </w:p>
+    <w:p>
+      <w:pPr>
+        <w:pStyle w:val="Sansinterligne"/>
+        <w:rPr>
+          <w:rFonts w:ascii="Courier New" w:hAnsi="Courier New" w:cs="Courier New"/>
+          <w:sz w:val="24"/>
+          <w:szCs w:val="24"/>
+        </w:rPr>
+      </w:pPr>
+    </w:p>
+    <w:p>
+      <w:pPr>
+        <w:pStyle w:val="Sansinterligne"/>
+        <w:rPr>
+          <w:rFonts w:ascii="Courier New" w:hAnsi="Courier New" w:cs="Courier New"/>
+          <w:sz w:val="24"/>
+          <w:szCs w:val="24"/>
+        </w:rPr>
+      </w:pPr>
+      <w:r>
+        <w:rPr>
+          <w:rFonts w:ascii="Courier New" w:hAnsi="Courier New" w:cs="Courier New"/>
+          <w:sz w:val="24"/>
+          <w:szCs w:val="24"/>
+        </w:rPr>
+        <w:t>Ignorer un type de fichier</w:t>
       </w:r>
       <w:r>
         <w:rPr>
@@ -4018,78 +4183,186 @@
           <w:sz w:val="24"/>
           <w:szCs w:val="24"/>
         </w:rPr>
-        <w:t xml:space="preserve"> Ouvrir un terminal. Saisir la commande.</w:t>
-      </w:r>
-    </w:p>
-    <w:p>
-      <w:pPr>
-        <w:pStyle w:val="Sansinterligne"/>
-        <w:rPr>
-          <w:rFonts w:ascii="Courier New" w:hAnsi="Courier New" w:cs="Courier New"/>
-          <w:sz w:val="24"/>
-          <w:szCs w:val="24"/>
-        </w:rPr>
-      </w:pPr>
-    </w:p>
-    <w:p>
-      <w:pPr>
-        <w:pStyle w:val="Sansinterligne"/>
-        <w:rPr>
-          <w:rFonts w:ascii="Courier New" w:hAnsi="Courier New" w:cs="Courier New"/>
-          <w:b/>
-          <w:noProof/>
-          <w:sz w:val="24"/>
-          <w:szCs w:val="24"/>
-        </w:rPr>
-      </w:pPr>
-      <w:r>
-        <w:rPr>
-          <w:rFonts w:ascii="Courier New" w:hAnsi="Courier New" w:cs="Courier New"/>
-          <w:b/>
-          <w:bCs/>
-          <w:noProof/>
-          <w:color w:val="0000FF"/>
-          <w:sz w:val="24"/>
-          <w:szCs w:val="24"/>
-          <w:highlight w:val="white"/>
-        </w:rPr>
-        <w:t>sudo</w:t>
-      </w:r>
-      <w:r>
-        <w:rPr>
-          <w:rFonts w:ascii="Courier New" w:hAnsi="Courier New" w:cs="Courier New"/>
-          <w:b/>
-          <w:noProof/>
-          <w:color w:val="000000"/>
-          <w:sz w:val="24"/>
-          <w:szCs w:val="24"/>
-          <w:highlight w:val="white"/>
-        </w:rPr>
-        <w:t xml:space="preserve"> systemctl </w:t>
-      </w:r>
-      <w:r>
-        <w:rPr>
-          <w:rFonts w:ascii="Courier New" w:hAnsi="Courier New" w:cs="Courier New"/>
-          <w:b/>
-          <w:noProof/>
+        <w:t xml:space="preserve"> Ouvrir le fichier de configuration. Ignorer le type de fichier.</w:t>
+      </w:r>
+    </w:p>
+    <w:p>
+      <w:pPr>
+        <w:pStyle w:val="Sansinterligne"/>
+        <w:rPr>
+          <w:rFonts w:ascii="Courier New" w:hAnsi="Courier New" w:cs="Courier New"/>
+          <w:sz w:val="24"/>
+          <w:szCs w:val="24"/>
+        </w:rPr>
+      </w:pPr>
+    </w:p>
+    <w:p>
+      <w:pPr>
+        <w:pStyle w:val="Sansinterligne"/>
+        <w:rPr>
+          <w:rFonts w:ascii="Courier New" w:hAnsi="Courier New" w:cs="Courier New"/>
+          <w:b/>
+          <w:noProof/>
+          <w:color w:val="000000"/>
+          <w:sz w:val="24"/>
+          <w:szCs w:val="24"/>
+        </w:rPr>
+      </w:pPr>
+      <w:r>
+        <w:rPr>
+          <w:rFonts w:ascii="Courier New" w:hAnsi="Courier New" w:cs="Courier New"/>
+          <w:b/>
+          <w:noProof/>
+          <w:color w:val="000000"/>
+          <w:sz w:val="24"/>
+          <w:szCs w:val="24"/>
+        </w:rPr>
+        <w:t>GIT &gt; .gitignore</w:t>
+      </w:r>
+    </w:p>
+    <w:p>
+      <w:pPr>
+        <w:pStyle w:val="Sansinterligne"/>
+        <w:rPr>
+          <w:rFonts w:ascii="Courier New" w:hAnsi="Courier New" w:cs="Courier New"/>
           <w:color w:val="00B050"/>
           <w:sz w:val="24"/>
           <w:szCs w:val="24"/>
-          <w:highlight w:val="white"/>
-        </w:rPr>
-        <w:t>restart</w:t>
-      </w:r>
-      <w:r>
-        <w:rPr>
-          <w:rFonts w:ascii="Courier New" w:hAnsi="Courier New" w:cs="Courier New"/>
-          <w:b/>
-          <w:noProof/>
-          <w:color w:val="000000"/>
-          <w:sz w:val="24"/>
-          <w:szCs w:val="24"/>
-          <w:highlight w:val="white"/>
-        </w:rPr>
-        <w:t xml:space="preserve"> apache2</w:t>
+        </w:rPr>
+      </w:pPr>
+      <w:r>
+        <w:rPr>
+          <w:rFonts w:ascii="Courier New" w:hAnsi="Courier New" w:cs="Courier New"/>
+          <w:b/>
+          <w:noProof/>
+          <w:color w:val="00B050"/>
+          <w:sz w:val="24"/>
+          <w:szCs w:val="24"/>
+        </w:rPr>
+        <w:t>/**/*.docx</w:t>
+      </w:r>
+    </w:p>
+    <w:p>
+      <w:pPr>
+        <w:pStyle w:val="Titre2"/>
+        <w:shd w:val="clear" w:color="auto" w:fill="A6A6A6" w:themeFill="background1" w:themeFillShade="A6"/>
+        <w:rPr>
+          <w:rFonts w:ascii="Arial Narrow" w:hAnsi="Arial Narrow"/>
+          <w:color w:val="1F497D" w:themeColor="text2"/>
+          <w:sz w:val="24"/>
+          <w:szCs w:val="24"/>
+        </w:rPr>
+      </w:pPr>
+      <w:bookmarkStart w:id="11" w:name="_Toc123105387"/>
+      <w:r>
+        <w:rPr>
+          <w:rFonts w:ascii="Arial Narrow" w:hAnsi="Arial Narrow"/>
+          <w:color w:val="1F497D" w:themeColor="text2"/>
+          <w:sz w:val="24"/>
+          <w:szCs w:val="24"/>
+        </w:rPr>
+        <w:t>Acceptation d’un fichier donné</w:t>
+      </w:r>
+      <w:bookmarkEnd w:id="11"/>
+    </w:p>
+    <w:p>
+      <w:pPr>
+        <w:pStyle w:val="Sansinterligne"/>
+        <w:rPr>
+          <w:rFonts w:ascii="Courier New" w:hAnsi="Courier New" w:cs="Courier New"/>
+          <w:sz w:val="24"/>
+          <w:szCs w:val="24"/>
+        </w:rPr>
+      </w:pPr>
+    </w:p>
+    <w:p>
+      <w:pPr>
+        <w:pStyle w:val="Sansinterligne"/>
+        <w:rPr>
+          <w:rFonts w:ascii="Courier New" w:hAnsi="Courier New" w:cs="Courier New"/>
+          <w:sz w:val="24"/>
+          <w:szCs w:val="24"/>
+        </w:rPr>
+      </w:pPr>
+      <w:r>
+        <w:rPr>
+          <w:rFonts w:ascii="Courier New" w:hAnsi="Courier New" w:cs="Courier New"/>
+          <w:sz w:val="24"/>
+          <w:szCs w:val="24"/>
+        </w:rPr>
+        <w:t>Accepter un fichier donné</w:t>
+      </w:r>
+      <w:r>
+        <w:rPr>
+          <w:rFonts w:ascii="Courier New" w:hAnsi="Courier New" w:cs="Courier New"/>
+          <w:sz w:val="24"/>
+          <w:szCs w:val="24"/>
+        </w:rPr>
+        <w:t>.</w:t>
+      </w:r>
+      <w:r>
+        <w:rPr>
+          <w:rFonts w:ascii="Courier New" w:hAnsi="Courier New" w:cs="Courier New"/>
+          <w:sz w:val="24"/>
+          <w:szCs w:val="24"/>
+        </w:rPr>
+        <w:t xml:space="preserve"> Ouvrir le fichier de configuration. Accepter le fichier donné.</w:t>
+      </w:r>
+    </w:p>
+    <w:p>
+      <w:pPr>
+        <w:pStyle w:val="Sansinterligne"/>
+        <w:rPr>
+          <w:rFonts w:ascii="Courier New" w:hAnsi="Courier New" w:cs="Courier New"/>
+          <w:sz w:val="24"/>
+          <w:szCs w:val="24"/>
+        </w:rPr>
+      </w:pPr>
+    </w:p>
+    <w:p>
+      <w:pPr>
+        <w:pStyle w:val="Sansinterligne"/>
+        <w:rPr>
+          <w:rFonts w:ascii="Courier New" w:hAnsi="Courier New" w:cs="Courier New"/>
+          <w:b/>
+          <w:noProof/>
+          <w:color w:val="000000"/>
+          <w:sz w:val="24"/>
+          <w:szCs w:val="24"/>
+        </w:rPr>
+      </w:pPr>
+      <w:r>
+        <w:rPr>
+          <w:rFonts w:ascii="Courier New" w:hAnsi="Courier New" w:cs="Courier New"/>
+          <w:b/>
+          <w:noProof/>
+          <w:color w:val="000000"/>
+          <w:sz w:val="24"/>
+          <w:szCs w:val="24"/>
+        </w:rPr>
+        <w:t>GIT &gt; .gitignore</w:t>
+      </w:r>
+    </w:p>
+    <w:p>
+      <w:pPr>
+        <w:pStyle w:val="Sansinterligne"/>
+        <w:rPr>
+          <w:rFonts w:ascii="Courier New" w:hAnsi="Courier New" w:cs="Courier New"/>
+          <w:color w:val="00B050"/>
+          <w:sz w:val="24"/>
+          <w:szCs w:val="24"/>
+        </w:rPr>
+      </w:pPr>
+      <w:r>
+        <w:rPr>
+          <w:rFonts w:ascii="Courier New" w:hAnsi="Courier New" w:cs="Courier New"/>
+          <w:b/>
+          <w:noProof/>
+          <w:color w:val="00B050"/>
+          <w:sz w:val="24"/>
+          <w:szCs w:val="24"/>
+        </w:rPr>
+        <w:t>!/guide/guide.docx</w:t>
       </w:r>
     </w:p>
     <w:p>
@@ -4104,7 +4377,8 @@
           <w:szCs w:val="24"/>
         </w:rPr>
       </w:pPr>
-      <w:bookmarkStart w:id="8" w:name="_Toc123105382"/>
+      <w:bookmarkStart w:id="12" w:name="_Toc123105384"/>
+      <w:bookmarkEnd w:id="8"/>
       <w:r>
         <w:rPr>
           <w:rFonts w:ascii="Impact" w:hAnsi="Impact"/>
@@ -4113,9 +4387,8 @@
           <w:sz w:val="24"/>
           <w:szCs w:val="24"/>
         </w:rPr>
-        <w:t>Ubuntu</w:t>
-      </w:r>
-      <w:bookmarkEnd w:id="8"/>
+        <w:t>OpenSSL</w:t>
+      </w:r>
     </w:p>
     <w:p>
       <w:pPr>
@@ -4138,7 +4411,6 @@
           <w:szCs w:val="24"/>
         </w:rPr>
       </w:pPr>
-      <w:bookmarkStart w:id="9" w:name="_Toc123105383"/>
       <w:r>
         <w:rPr>
           <w:rFonts w:ascii="Arial Narrow" w:hAnsi="Arial Narrow"/>
@@ -4146,37 +4418,35 @@
           <w:sz w:val="24"/>
           <w:szCs w:val="24"/>
         </w:rPr>
-        <w:lastRenderedPageBreak/>
-        <w:t>Modification des permissions d’un fichier</w:t>
-      </w:r>
-      <w:bookmarkEnd w:id="9"/>
-    </w:p>
-    <w:p>
-      <w:pPr>
-        <w:pStyle w:val="Sansinterligne"/>
-        <w:rPr>
-          <w:rFonts w:ascii="Courier New" w:hAnsi="Courier New" w:cs="Courier New"/>
-          <w:sz w:val="24"/>
-          <w:szCs w:val="24"/>
-        </w:rPr>
-      </w:pPr>
-    </w:p>
-    <w:p>
-      <w:pPr>
-        <w:pStyle w:val="Sansinterligne"/>
-        <w:rPr>
-          <w:rFonts w:ascii="Courier New" w:hAnsi="Courier New" w:cs="Courier New"/>
-          <w:sz w:val="24"/>
-          <w:szCs w:val="24"/>
-        </w:rPr>
-      </w:pPr>
-      <w:r>
-        <w:rPr>
-          <w:rFonts w:ascii="Courier New" w:hAnsi="Courier New" w:cs="Courier New"/>
-          <w:sz w:val="24"/>
-          <w:szCs w:val="24"/>
-        </w:rPr>
-        <w:t>Modifier les permissions d’un fichier</w:t>
+        <w:t>Installation d’OpenSSL sous Windows</w:t>
+      </w:r>
+    </w:p>
+    <w:p>
+      <w:pPr>
+        <w:pStyle w:val="Sansinterligne"/>
+        <w:rPr>
+          <w:rFonts w:ascii="Courier New" w:hAnsi="Courier New" w:cs="Courier New"/>
+          <w:sz w:val="24"/>
+          <w:szCs w:val="24"/>
+        </w:rPr>
+      </w:pPr>
+    </w:p>
+    <w:p>
+      <w:pPr>
+        <w:pStyle w:val="Sansinterligne"/>
+        <w:rPr>
+          <w:rFonts w:ascii="Courier New" w:hAnsi="Courier New" w:cs="Courier New"/>
+          <w:sz w:val="24"/>
+          <w:szCs w:val="24"/>
+        </w:rPr>
+      </w:pPr>
+      <w:r>
+        <w:rPr>
+          <w:rFonts w:ascii="Courier New" w:hAnsi="Courier New" w:cs="Courier New"/>
+          <w:sz w:val="24"/>
+          <w:szCs w:val="24"/>
+        </w:rPr>
+        <w:t>Installer OpenSSL sous Windows</w:t>
       </w:r>
       <w:r>
         <w:rPr>
@@ -4192,278 +4462,101 @@
           <w:sz w:val="24"/>
           <w:szCs w:val="24"/>
         </w:rPr>
-        <w:t xml:space="preserve"> Ouvrir un terminal. Saisir la commande.</w:t>
-      </w:r>
-    </w:p>
-    <w:p>
-      <w:pPr>
-        <w:pStyle w:val="Sansinterligne"/>
-        <w:rPr>
-          <w:rFonts w:ascii="Courier New" w:hAnsi="Courier New" w:cs="Courier New"/>
-          <w:sz w:val="24"/>
-          <w:szCs w:val="24"/>
-        </w:rPr>
-      </w:pPr>
-    </w:p>
-    <w:p>
-      <w:pPr>
-        <w:pStyle w:val="Sansinterligne"/>
-        <w:rPr>
-          <w:rFonts w:ascii="Courier New" w:hAnsi="Courier New" w:cs="Courier New"/>
-          <w:b/>
-          <w:noProof/>
-          <w:sz w:val="24"/>
-          <w:szCs w:val="24"/>
-        </w:rPr>
-      </w:pPr>
-      <w:r>
-        <w:rPr>
-          <w:rFonts w:ascii="Courier New" w:hAnsi="Courier New" w:cs="Courier New"/>
-          <w:b/>
-          <w:bCs/>
-          <w:noProof/>
-          <w:color w:val="0000FF"/>
-          <w:sz w:val="24"/>
-          <w:szCs w:val="24"/>
-          <w:highlight w:val="white"/>
-        </w:rPr>
-        <w:t>sudo</w:t>
-      </w:r>
-      <w:r>
-        <w:rPr>
-          <w:rFonts w:ascii="Courier New" w:hAnsi="Courier New" w:cs="Courier New"/>
-          <w:b/>
-          <w:noProof/>
-          <w:color w:val="000000"/>
-          <w:sz w:val="24"/>
-          <w:szCs w:val="24"/>
-          <w:highlight w:val="white"/>
-        </w:rPr>
-        <w:t xml:space="preserve"> </w:t>
-      </w:r>
-      <w:r>
-        <w:rPr>
-          <w:rFonts w:ascii="Courier New" w:hAnsi="Courier New" w:cs="Courier New"/>
-          <w:b/>
-          <w:noProof/>
-          <w:color w:val="000000"/>
-          <w:sz w:val="24"/>
-          <w:szCs w:val="24"/>
-        </w:rPr>
-        <w:t xml:space="preserve">chmod -R </w:t>
-      </w:r>
-      <w:r>
-        <w:rPr>
-          <w:rFonts w:ascii="Courier New" w:hAnsi="Courier New" w:cs="Courier New"/>
-          <w:b/>
-          <w:noProof/>
-          <w:color w:val="00B050"/>
-          <w:sz w:val="24"/>
-          <w:szCs w:val="24"/>
-        </w:rPr>
-        <w:t>777</w:t>
-      </w:r>
-      <w:r>
-        <w:rPr>
-          <w:rFonts w:ascii="Courier New" w:hAnsi="Courier New" w:cs="Courier New"/>
-          <w:b/>
-          <w:noProof/>
-          <w:color w:val="000000"/>
-          <w:sz w:val="24"/>
-          <w:szCs w:val="24"/>
-        </w:rPr>
-        <w:t xml:space="preserve"> </w:t>
-      </w:r>
-      <w:r>
-        <w:rPr>
-          <w:rFonts w:ascii="Courier New" w:hAnsi="Courier New" w:cs="Courier New"/>
-          <w:b/>
-          <w:noProof/>
-          <w:color w:val="000000"/>
-          <w:sz w:val="24"/>
-          <w:szCs w:val="24"/>
-        </w:rPr>
-        <w:t>mon_dossier</w:t>
-      </w:r>
-    </w:p>
-    <w:p>
-      <w:pPr>
-        <w:pStyle w:val="Titre2"/>
-        <w:shd w:val="clear" w:color="auto" w:fill="A6A6A6" w:themeFill="background1" w:themeFillShade="A6"/>
-        <w:rPr>
-          <w:rFonts w:ascii="Arial Narrow" w:hAnsi="Arial Narrow"/>
-          <w:color w:val="1F497D" w:themeColor="text2"/>
-          <w:sz w:val="24"/>
-          <w:szCs w:val="24"/>
-        </w:rPr>
-      </w:pPr>
-      <w:bookmarkStart w:id="10" w:name="_Toc123105384"/>
-      <w:r>
-        <w:rPr>
-          <w:rFonts w:ascii="Arial Narrow" w:hAnsi="Arial Narrow"/>
-          <w:color w:val="1F497D" w:themeColor="text2"/>
-          <w:sz w:val="24"/>
-          <w:szCs w:val="24"/>
-        </w:rPr>
-        <w:t>Modification du propriétaire et du groupe d’un fichier</w:t>
-      </w:r>
-      <w:bookmarkEnd w:id="10"/>
-    </w:p>
-    <w:p>
-      <w:pPr>
-        <w:pStyle w:val="Sansinterligne"/>
-        <w:rPr>
-          <w:rFonts w:ascii="Courier New" w:hAnsi="Courier New" w:cs="Courier New"/>
-          <w:sz w:val="24"/>
-          <w:szCs w:val="24"/>
-        </w:rPr>
-      </w:pPr>
-    </w:p>
-    <w:p>
-      <w:pPr>
-        <w:pStyle w:val="Sansinterligne"/>
-        <w:rPr>
-          <w:rFonts w:ascii="Courier New" w:hAnsi="Courier New" w:cs="Courier New"/>
-          <w:sz w:val="24"/>
-          <w:szCs w:val="24"/>
-        </w:rPr>
-      </w:pPr>
-      <w:r>
-        <w:rPr>
-          <w:rFonts w:ascii="Courier New" w:hAnsi="Courier New" w:cs="Courier New"/>
-          <w:sz w:val="24"/>
-          <w:szCs w:val="24"/>
-        </w:rPr>
-        <w:t>Modifier le propriétaire et le groupe d’un fichier</w:t>
-      </w:r>
-      <w:r>
-        <w:rPr>
-          <w:rFonts w:ascii="Courier New" w:hAnsi="Courier New" w:cs="Courier New"/>
-          <w:sz w:val="24"/>
-          <w:szCs w:val="24"/>
-        </w:rPr>
-        <w:t>.</w:t>
-      </w:r>
-      <w:r>
-        <w:rPr>
-          <w:rFonts w:ascii="Courier New" w:hAnsi="Courier New" w:cs="Courier New"/>
-          <w:sz w:val="24"/>
-          <w:szCs w:val="24"/>
-        </w:rPr>
-        <w:t xml:space="preserve"> Ouvrir un terminal. Saisir la commande.</w:t>
-      </w:r>
-    </w:p>
-    <w:p>
-      <w:pPr>
-        <w:pStyle w:val="Sansinterligne"/>
-        <w:rPr>
-          <w:rFonts w:ascii="Courier New" w:hAnsi="Courier New" w:cs="Courier New"/>
-          <w:sz w:val="24"/>
-          <w:szCs w:val="24"/>
-        </w:rPr>
-      </w:pPr>
-    </w:p>
-    <w:p>
-      <w:pPr>
-        <w:pStyle w:val="Sansinterligne"/>
-        <w:rPr>
-          <w:rFonts w:ascii="Courier New" w:hAnsi="Courier New" w:cs="Courier New"/>
-          <w:b/>
-          <w:noProof/>
-          <w:sz w:val="24"/>
-          <w:szCs w:val="24"/>
-        </w:rPr>
-      </w:pPr>
-      <w:r>
-        <w:rPr>
-          <w:rFonts w:ascii="Courier New" w:hAnsi="Courier New" w:cs="Courier New"/>
-          <w:b/>
-          <w:bCs/>
-          <w:noProof/>
-          <w:color w:val="0000FF"/>
-          <w:sz w:val="24"/>
-          <w:szCs w:val="24"/>
-          <w:highlight w:val="white"/>
-        </w:rPr>
-        <w:t>sudo</w:t>
-      </w:r>
-      <w:r>
-        <w:rPr>
-          <w:rFonts w:ascii="Courier New" w:hAnsi="Courier New" w:cs="Courier New"/>
-          <w:b/>
-          <w:noProof/>
-          <w:color w:val="000000"/>
-          <w:sz w:val="24"/>
-          <w:szCs w:val="24"/>
-          <w:highlight w:val="white"/>
-        </w:rPr>
-        <w:t xml:space="preserve"> </w:t>
-      </w:r>
-      <w:r>
-        <w:rPr>
-          <w:rFonts w:ascii="Courier New" w:hAnsi="Courier New" w:cs="Courier New"/>
-          <w:b/>
-          <w:noProof/>
-          <w:color w:val="000000"/>
-          <w:sz w:val="24"/>
-          <w:szCs w:val="24"/>
-        </w:rPr>
-        <w:t>ch</w:t>
-      </w:r>
-      <w:r>
-        <w:rPr>
-          <w:rFonts w:ascii="Courier New" w:hAnsi="Courier New" w:cs="Courier New"/>
-          <w:b/>
-          <w:noProof/>
-          <w:color w:val="000000"/>
-          <w:sz w:val="24"/>
-          <w:szCs w:val="24"/>
-        </w:rPr>
-        <w:t>own</w:t>
-      </w:r>
-      <w:r>
-        <w:rPr>
-          <w:rFonts w:ascii="Courier New" w:hAnsi="Courier New" w:cs="Courier New"/>
-          <w:b/>
-          <w:noProof/>
-          <w:color w:val="000000"/>
-          <w:sz w:val="24"/>
-          <w:szCs w:val="24"/>
-        </w:rPr>
-        <w:t xml:space="preserve"> -R </w:t>
-      </w:r>
-      <w:r>
-        <w:rPr>
-          <w:rFonts w:ascii="Courier New" w:hAnsi="Courier New" w:cs="Courier New"/>
-          <w:b/>
-          <w:noProof/>
-          <w:color w:val="00B050"/>
-          <w:sz w:val="24"/>
-          <w:szCs w:val="24"/>
-        </w:rPr>
-        <w:t>gkesse:gkesse</w:t>
-      </w:r>
-      <w:r>
-        <w:rPr>
-          <w:rFonts w:ascii="Courier New" w:hAnsi="Courier New" w:cs="Courier New"/>
-          <w:b/>
-          <w:noProof/>
-          <w:color w:val="000000"/>
-          <w:sz w:val="24"/>
-          <w:szCs w:val="24"/>
-        </w:rPr>
-        <w:t xml:space="preserve"> </w:t>
-      </w:r>
-      <w:r>
-        <w:rPr>
-          <w:rFonts w:ascii="Courier New" w:hAnsi="Courier New" w:cs="Courier New"/>
-          <w:b/>
-          <w:noProof/>
-          <w:color w:val="000000"/>
-          <w:sz w:val="24"/>
-          <w:szCs w:val="24"/>
-        </w:rPr>
-        <w:t>mon_dossier</w:t>
+        <w:t xml:space="preserve"> Ouvrir un navigateur web. Télécharger OpenSSL. Installer OpenSSL.</w:t>
+      </w:r>
+    </w:p>
+    <w:p>
+      <w:pPr>
+        <w:pStyle w:val="Sansinterligne"/>
+        <w:rPr>
+          <w:rFonts w:ascii="Courier New" w:hAnsi="Courier New" w:cs="Courier New"/>
+          <w:sz w:val="24"/>
+          <w:szCs w:val="24"/>
+        </w:rPr>
+      </w:pPr>
+    </w:p>
+    <w:p>
+      <w:pPr>
+        <w:pStyle w:val="Sansinterligne"/>
+        <w:rPr>
+          <w:rFonts w:ascii="Courier New" w:hAnsi="Courier New" w:cs="Courier New"/>
+          <w:b/>
+          <w:noProof/>
+          <w:color w:val="000000"/>
+          <w:sz w:val="24"/>
+          <w:szCs w:val="24"/>
+        </w:rPr>
+      </w:pPr>
+      <w:r>
+        <w:rPr>
+          <w:rFonts w:ascii="Courier New" w:hAnsi="Courier New" w:cs="Courier New"/>
+          <w:b/>
+          <w:noProof/>
+          <w:color w:val="000000"/>
+          <w:sz w:val="24"/>
+          <w:szCs w:val="24"/>
+        </w:rPr>
+        <w:t xml:space="preserve">WEB &gt; </w:t>
+      </w:r>
+      <w:hyperlink r:id="rId6" w:history="1">
+        <w:r>
+          <w:rPr>
+            <w:rStyle w:val="Lienhypertexte"/>
+            <w:rFonts w:ascii="Courier New" w:hAnsi="Courier New" w:cs="Courier New"/>
+            <w:b/>
+            <w:noProof/>
+            <w:sz w:val="24"/>
+            <w:szCs w:val="24"/>
+          </w:rPr>
+          <w:t>https://slproweb.com/products/Win32OpenSSL.html</w:t>
+        </w:r>
+      </w:hyperlink>
+    </w:p>
+    <w:p>
+      <w:pPr>
+        <w:pStyle w:val="Sansinterligne"/>
+        <w:rPr>
+          <w:rFonts w:ascii="Courier New" w:hAnsi="Courier New" w:cs="Courier New"/>
+          <w:b/>
+          <w:noProof/>
+          <w:color w:val="000000"/>
+          <w:sz w:val="24"/>
+          <w:szCs w:val="24"/>
+        </w:rPr>
+      </w:pPr>
+      <w:r>
+        <w:rPr>
+          <w:rFonts w:ascii="Courier New" w:hAnsi="Courier New" w:cs="Courier New"/>
+          <w:b/>
+          <w:noProof/>
+          <w:color w:val="000000"/>
+          <w:sz w:val="24"/>
+          <w:szCs w:val="24"/>
+        </w:rPr>
+        <w:t>Download Win32/Win64 OpenSSL</w:t>
+      </w:r>
+    </w:p>
+    <w:p>
+      <w:pPr>
+        <w:pStyle w:val="Sansinterligne"/>
+        <w:rPr>
+          <w:rFonts w:ascii="Courier New" w:hAnsi="Courier New" w:cs="Courier New"/>
+          <w:b/>
+          <w:noProof/>
+          <w:sz w:val="24"/>
+          <w:szCs w:val="24"/>
+        </w:rPr>
+      </w:pPr>
+      <w:r>
+        <w:rPr>
+          <w:rFonts w:ascii="Courier New" w:hAnsi="Courier New" w:cs="Courier New"/>
+          <w:b/>
+          <w:noProof/>
+          <w:color w:val="000000"/>
+          <w:sz w:val="24"/>
+          <w:szCs w:val="24"/>
+        </w:rPr>
+        <w:t>EXE</w:t>
       </w:r>
     </w:p>
     <w:p>
@@ -4478,7 +4571,6 @@
           <w:szCs w:val="24"/>
         </w:rPr>
       </w:pPr>
-      <w:bookmarkStart w:id="11" w:name="_Toc123105385"/>
       <w:r>
         <w:rPr>
           <w:rFonts w:ascii="Impact" w:hAnsi="Impact"/>
@@ -4487,9 +4579,8 @@
           <w:sz w:val="24"/>
           <w:szCs w:val="24"/>
         </w:rPr>
-        <w:t>Git</w:t>
-      </w:r>
-      <w:bookmarkEnd w:id="11"/>
+        <w:t>SSL for Free</w:t>
+      </w:r>
     </w:p>
     <w:p>
       <w:pPr>
@@ -4512,7 +4603,6 @@
           <w:szCs w:val="24"/>
         </w:rPr>
       </w:pPr>
-      <w:bookmarkStart w:id="12" w:name="_Toc123105386"/>
       <w:r>
         <w:rPr>
           <w:rFonts w:ascii="Arial Narrow" w:hAnsi="Arial Narrow"/>
@@ -4520,36 +4610,35 @@
           <w:sz w:val="24"/>
           <w:szCs w:val="24"/>
         </w:rPr>
-        <w:t>Ignorance d’un type de fichier</w:t>
-      </w:r>
-      <w:bookmarkEnd w:id="12"/>
-    </w:p>
-    <w:p>
-      <w:pPr>
-        <w:pStyle w:val="Sansinterligne"/>
-        <w:rPr>
-          <w:rFonts w:ascii="Courier New" w:hAnsi="Courier New" w:cs="Courier New"/>
-          <w:sz w:val="24"/>
-          <w:szCs w:val="24"/>
-        </w:rPr>
-      </w:pPr>
-    </w:p>
-    <w:p>
-      <w:pPr>
-        <w:pStyle w:val="Sansinterligne"/>
-        <w:rPr>
-          <w:rFonts w:ascii="Courier New" w:hAnsi="Courier New" w:cs="Courier New"/>
-          <w:sz w:val="24"/>
-          <w:szCs w:val="24"/>
-        </w:rPr>
-      </w:pPr>
-      <w:r>
-        <w:rPr>
-          <w:rFonts w:ascii="Courier New" w:hAnsi="Courier New" w:cs="Courier New"/>
-          <w:sz w:val="24"/>
-          <w:szCs w:val="24"/>
-        </w:rPr>
-        <w:t>Ignorer un type de fichier</w:t>
+        <w:t>Création d’un certificat SSL</w:t>
+      </w:r>
+    </w:p>
+    <w:p>
+      <w:pPr>
+        <w:pStyle w:val="Sansinterligne"/>
+        <w:rPr>
+          <w:rFonts w:ascii="Courier New" w:hAnsi="Courier New" w:cs="Courier New"/>
+          <w:sz w:val="24"/>
+          <w:szCs w:val="24"/>
+        </w:rPr>
+      </w:pPr>
+    </w:p>
+    <w:p>
+      <w:pPr>
+        <w:pStyle w:val="Sansinterligne"/>
+        <w:rPr>
+          <w:rFonts w:ascii="Courier New" w:hAnsi="Courier New" w:cs="Courier New"/>
+          <w:sz w:val="24"/>
+          <w:szCs w:val="24"/>
+        </w:rPr>
+      </w:pPr>
+      <w:r>
+        <w:rPr>
+          <w:rFonts w:ascii="Courier New" w:hAnsi="Courier New" w:cs="Courier New"/>
+          <w:sz w:val="24"/>
+          <w:szCs w:val="24"/>
+        </w:rPr>
+        <w:t>Créer un certificat SSL</w:t>
       </w:r>
       <w:r>
         <w:rPr>
@@ -4565,53 +4654,176 @@
           <w:sz w:val="24"/>
           <w:szCs w:val="24"/>
         </w:rPr>
-        <w:t xml:space="preserve"> Ouvrir le fichier de configuration. Ignorer le type de fichier.</w:t>
-      </w:r>
-    </w:p>
-    <w:p>
-      <w:pPr>
-        <w:pStyle w:val="Sansinterligne"/>
-        <w:rPr>
-          <w:rFonts w:ascii="Courier New" w:hAnsi="Courier New" w:cs="Courier New"/>
-          <w:sz w:val="24"/>
-          <w:szCs w:val="24"/>
-        </w:rPr>
-      </w:pPr>
-    </w:p>
-    <w:p>
-      <w:pPr>
-        <w:pStyle w:val="Sansinterligne"/>
-        <w:rPr>
-          <w:rFonts w:ascii="Courier New" w:hAnsi="Courier New" w:cs="Courier New"/>
-          <w:b/>
-          <w:noProof/>
-          <w:color w:val="000000"/>
-          <w:sz w:val="24"/>
-          <w:szCs w:val="24"/>
-        </w:rPr>
-      </w:pPr>
-      <w:r>
-        <w:rPr>
-          <w:rFonts w:ascii="Courier New" w:hAnsi="Courier New" w:cs="Courier New"/>
-          <w:b/>
-          <w:noProof/>
-          <w:color w:val="000000"/>
-          <w:sz w:val="24"/>
-          <w:szCs w:val="24"/>
-        </w:rPr>
-        <w:t>GIT &gt; .gitignore</w:t>
-      </w:r>
-    </w:p>
-    <w:p>
-      <w:pPr>
-        <w:pStyle w:val="Sansinterligne"/>
-        <w:rPr>
-          <w:rFonts w:ascii="Courier New" w:hAnsi="Courier New" w:cs="Courier New"/>
+        <w:t xml:space="preserve"> Ouvrir un navigateur web. </w:t>
+      </w:r>
+      <w:r>
+        <w:rPr>
+          <w:rFonts w:ascii="Courier New" w:hAnsi="Courier New" w:cs="Courier New"/>
+          <w:sz w:val="24"/>
+          <w:szCs w:val="24"/>
+        </w:rPr>
+        <w:t>Ouvrir la page SSL for Free</w:t>
+      </w:r>
+      <w:r>
+        <w:rPr>
+          <w:rFonts w:ascii="Courier New" w:hAnsi="Courier New" w:cs="Courier New"/>
+          <w:sz w:val="24"/>
+          <w:szCs w:val="24"/>
+        </w:rPr>
+        <w:t>.</w:t>
+      </w:r>
+      <w:r>
+        <w:rPr>
+          <w:rFonts w:ascii="Courier New" w:hAnsi="Courier New" w:cs="Courier New"/>
+          <w:sz w:val="24"/>
+          <w:szCs w:val="24"/>
+        </w:rPr>
+        <w:t xml:space="preserve"> Saisir le nom de domaine du site. Saisir l’adresse email et le mot de passe</w:t>
+      </w:r>
+      <w:r>
+        <w:rPr>
+          <w:rFonts w:ascii="Courier New" w:hAnsi="Courier New" w:cs="Courier New"/>
+          <w:sz w:val="24"/>
+          <w:szCs w:val="24"/>
+        </w:rPr>
+        <w:t xml:space="preserve"> utilisateur</w:t>
+      </w:r>
+      <w:r>
+        <w:rPr>
+          <w:rFonts w:ascii="Courier New" w:hAnsi="Courier New" w:cs="Courier New"/>
+          <w:sz w:val="24"/>
+          <w:szCs w:val="24"/>
+        </w:rPr>
+        <w:t>.</w:t>
+      </w:r>
+    </w:p>
+    <w:p>
+      <w:pPr>
+        <w:pStyle w:val="Sansinterligne"/>
+        <w:rPr>
+          <w:rFonts w:ascii="Courier New" w:hAnsi="Courier New" w:cs="Courier New"/>
+          <w:sz w:val="24"/>
+          <w:szCs w:val="24"/>
+        </w:rPr>
+      </w:pPr>
+    </w:p>
+    <w:p>
+      <w:pPr>
+        <w:pStyle w:val="Sansinterligne"/>
+        <w:rPr>
+          <w:rFonts w:ascii="Courier New" w:hAnsi="Courier New" w:cs="Courier New"/>
+          <w:b/>
+          <w:noProof/>
+          <w:color w:val="000000"/>
+          <w:sz w:val="24"/>
+          <w:szCs w:val="24"/>
+        </w:rPr>
+      </w:pPr>
+      <w:r>
+        <w:rPr>
+          <w:rFonts w:ascii="Courier New" w:hAnsi="Courier New" w:cs="Courier New"/>
+          <w:b/>
+          <w:noProof/>
+          <w:color w:val="000000"/>
+          <w:sz w:val="24"/>
+          <w:szCs w:val="24"/>
+        </w:rPr>
+        <w:t xml:space="preserve">WEB &gt; </w:t>
+      </w:r>
+      <w:hyperlink r:id="rId7" w:history="1">
+        <w:r>
+          <w:rPr>
+            <w:rStyle w:val="Lienhypertexte"/>
+            <w:rFonts w:ascii="Courier New" w:hAnsi="Courier New" w:cs="Courier New"/>
+            <w:b/>
+            <w:noProof/>
+            <w:sz w:val="24"/>
+            <w:szCs w:val="24"/>
+          </w:rPr>
+          <w:t>https://www.sslforfree.com/</w:t>
+        </w:r>
+      </w:hyperlink>
+    </w:p>
+    <w:p>
+      <w:pPr>
+        <w:pStyle w:val="Sansinterligne"/>
+        <w:rPr>
+          <w:rFonts w:ascii="Courier New" w:hAnsi="Courier New" w:cs="Courier New"/>
+          <w:b/>
+          <w:noProof/>
+          <w:color w:val="000000"/>
+          <w:sz w:val="24"/>
+          <w:szCs w:val="24"/>
+        </w:rPr>
+      </w:pPr>
+      <w:r>
+        <w:rPr>
+          <w:rFonts w:ascii="Courier New" w:hAnsi="Courier New" w:cs="Courier New"/>
+          <w:b/>
+          <w:noProof/>
+          <w:color w:val="000000"/>
+          <w:sz w:val="24"/>
+          <w:szCs w:val="24"/>
+        </w:rPr>
+        <w:t xml:space="preserve">Secure &gt; https &gt; </w:t>
+      </w:r>
+      <w:r>
+        <w:rPr>
+          <w:rFonts w:ascii="Courier New" w:hAnsi="Courier New" w:cs="Courier New"/>
+          <w:b/>
+          <w:noProof/>
           <w:color w:val="00B050"/>
           <w:sz w:val="24"/>
           <w:szCs w:val="24"/>
         </w:rPr>
-      </w:pPr>
+        <w:t>readydev.ovh</w:t>
+      </w:r>
+      <w:r>
+        <w:rPr>
+          <w:rFonts w:ascii="Courier New" w:hAnsi="Courier New" w:cs="Courier New"/>
+          <w:b/>
+          <w:noProof/>
+          <w:color w:val="000000"/>
+          <w:sz w:val="24"/>
+          <w:szCs w:val="24"/>
+        </w:rPr>
+        <w:t xml:space="preserve"> </w:t>
+      </w:r>
+      <w:r>
+        <w:rPr>
+          <w:rFonts w:ascii="Courier New" w:hAnsi="Courier New" w:cs="Courier New"/>
+          <w:b/>
+          <w:noProof/>
+          <w:color w:val="000000"/>
+          <w:sz w:val="24"/>
+          <w:szCs w:val="24"/>
+        </w:rPr>
+        <w:t>&gt; Create Free SSL Certificate</w:t>
+      </w:r>
+    </w:p>
+    <w:p>
+      <w:pPr>
+        <w:pStyle w:val="Sansinterligne"/>
+        <w:rPr>
+          <w:rFonts w:ascii="Courier New" w:hAnsi="Courier New" w:cs="Courier New"/>
+          <w:b/>
+          <w:noProof/>
+          <w:color w:val="000000"/>
+          <w:sz w:val="24"/>
+          <w:szCs w:val="24"/>
+        </w:rPr>
+      </w:pPr>
+      <w:r>
+        <w:rPr>
+          <w:rFonts w:ascii="Courier New" w:hAnsi="Courier New" w:cs="Courier New"/>
+          <w:b/>
+          <w:noProof/>
+          <w:color w:val="000000"/>
+          <w:sz w:val="24"/>
+          <w:szCs w:val="24"/>
+        </w:rPr>
+        <w:t xml:space="preserve">Domain &gt; </w:t>
+      </w:r>
       <w:r>
         <w:rPr>
           <w:rFonts w:ascii="Courier New" w:hAnsi="Courier New" w:cs="Courier New"/>
@@ -4621,120 +4833,374 @@
           <w:sz w:val="24"/>
           <w:szCs w:val="24"/>
         </w:rPr>
-        <w:t>/**/*.docx</w:t>
-      </w:r>
-    </w:p>
-    <w:p>
-      <w:pPr>
-        <w:pStyle w:val="Titre2"/>
-        <w:shd w:val="clear" w:color="auto" w:fill="A6A6A6" w:themeFill="background1" w:themeFillShade="A6"/>
-        <w:rPr>
-          <w:rFonts w:ascii="Arial Narrow" w:hAnsi="Arial Narrow"/>
-          <w:color w:val="1F497D" w:themeColor="text2"/>
-          <w:sz w:val="24"/>
-          <w:szCs w:val="24"/>
-        </w:rPr>
-      </w:pPr>
-      <w:bookmarkStart w:id="13" w:name="_Toc123105387"/>
-      <w:r>
-        <w:rPr>
-          <w:rFonts w:ascii="Arial Narrow" w:hAnsi="Arial Narrow"/>
-          <w:color w:val="1F497D" w:themeColor="text2"/>
-          <w:sz w:val="24"/>
-          <w:szCs w:val="24"/>
-        </w:rPr>
-        <w:t>Acceptation d’un fichier donné</w:t>
-      </w:r>
-      <w:bookmarkEnd w:id="13"/>
-    </w:p>
-    <w:p>
-      <w:pPr>
-        <w:pStyle w:val="Sansinterligne"/>
-        <w:rPr>
-          <w:rFonts w:ascii="Courier New" w:hAnsi="Courier New" w:cs="Courier New"/>
-          <w:sz w:val="24"/>
-          <w:szCs w:val="24"/>
-        </w:rPr>
-      </w:pPr>
-    </w:p>
-    <w:p>
-      <w:pPr>
-        <w:pStyle w:val="Sansinterligne"/>
-        <w:rPr>
-          <w:rFonts w:ascii="Courier New" w:hAnsi="Courier New" w:cs="Courier New"/>
-          <w:sz w:val="24"/>
-          <w:szCs w:val="24"/>
-        </w:rPr>
-      </w:pPr>
-      <w:r>
-        <w:rPr>
-          <w:rFonts w:ascii="Courier New" w:hAnsi="Courier New" w:cs="Courier New"/>
-          <w:sz w:val="24"/>
-          <w:szCs w:val="24"/>
-        </w:rPr>
-        <w:t>Accepter un fichier donné</w:t>
-      </w:r>
-      <w:r>
-        <w:rPr>
-          <w:rFonts w:ascii="Courier New" w:hAnsi="Courier New" w:cs="Courier New"/>
-          <w:sz w:val="24"/>
-          <w:szCs w:val="24"/>
-        </w:rPr>
-        <w:t>.</w:t>
-      </w:r>
-      <w:r>
-        <w:rPr>
-          <w:rFonts w:ascii="Courier New" w:hAnsi="Courier New" w:cs="Courier New"/>
-          <w:sz w:val="24"/>
-          <w:szCs w:val="24"/>
-        </w:rPr>
-        <w:t xml:space="preserve"> Ouvrir le fichier de configuration. Accepter le fichier donné.</w:t>
-      </w:r>
-    </w:p>
-    <w:p>
-      <w:pPr>
-        <w:pStyle w:val="Sansinterligne"/>
-        <w:rPr>
-          <w:rFonts w:ascii="Courier New" w:hAnsi="Courier New" w:cs="Courier New"/>
-          <w:sz w:val="24"/>
-          <w:szCs w:val="24"/>
-        </w:rPr>
-      </w:pPr>
-    </w:p>
-    <w:p>
-      <w:pPr>
-        <w:pStyle w:val="Sansinterligne"/>
-        <w:rPr>
-          <w:rFonts w:ascii="Courier New" w:hAnsi="Courier New" w:cs="Courier New"/>
-          <w:b/>
-          <w:noProof/>
-          <w:color w:val="000000"/>
-          <w:sz w:val="24"/>
-          <w:szCs w:val="24"/>
-        </w:rPr>
-      </w:pPr>
-      <w:r>
-        <w:rPr>
-          <w:rFonts w:ascii="Courier New" w:hAnsi="Courier New" w:cs="Courier New"/>
-          <w:b/>
-          <w:noProof/>
-          <w:color w:val="000000"/>
-          <w:sz w:val="24"/>
-          <w:szCs w:val="24"/>
-        </w:rPr>
-        <w:t>GIT &gt; .gitignore</w:t>
-      </w:r>
-    </w:p>
-    <w:p>
-      <w:pPr>
-        <w:pStyle w:val="Sansinterligne"/>
-        <w:rPr>
-          <w:rFonts w:ascii="Courier New" w:hAnsi="Courier New" w:cs="Courier New"/>
+        <w:t>readydev.ovh</w:t>
+      </w:r>
+    </w:p>
+    <w:p>
+      <w:pPr>
+        <w:pStyle w:val="Sansinterligne"/>
+        <w:rPr>
+          <w:rFonts w:ascii="Courier New" w:hAnsi="Courier New" w:cs="Courier New"/>
+          <w:b/>
+          <w:noProof/>
+          <w:color w:val="000000"/>
+          <w:sz w:val="24"/>
+          <w:szCs w:val="24"/>
+        </w:rPr>
+      </w:pPr>
+      <w:r>
+        <w:rPr>
+          <w:rFonts w:ascii="Courier New" w:hAnsi="Courier New" w:cs="Courier New"/>
+          <w:b/>
+          <w:noProof/>
+          <w:color w:val="000000"/>
+          <w:sz w:val="24"/>
+          <w:szCs w:val="24"/>
+        </w:rPr>
+        <w:t xml:space="preserve">Email &gt; </w:t>
+      </w:r>
+      <w:hyperlink r:id="rId8" w:history="1">
+        <w:r>
+          <w:rPr>
+            <w:rStyle w:val="Lienhypertexte"/>
+            <w:rFonts w:ascii="Courier New" w:hAnsi="Courier New" w:cs="Courier New"/>
+            <w:b/>
+            <w:noProof/>
+            <w:sz w:val="24"/>
+            <w:szCs w:val="24"/>
+          </w:rPr>
+          <w:t>tiakagerard@hotmail.com</w:t>
+        </w:r>
+      </w:hyperlink>
+    </w:p>
+    <w:p>
+      <w:pPr>
+        <w:pStyle w:val="Sansinterligne"/>
+        <w:rPr>
+          <w:rFonts w:ascii="Courier New" w:hAnsi="Courier New" w:cs="Courier New"/>
+          <w:b/>
+          <w:noProof/>
+          <w:color w:val="000000"/>
+          <w:sz w:val="24"/>
+          <w:szCs w:val="24"/>
+        </w:rPr>
+      </w:pPr>
+      <w:r>
+        <w:rPr>
+          <w:rFonts w:ascii="Courier New" w:hAnsi="Courier New" w:cs="Courier New"/>
+          <w:b/>
+          <w:noProof/>
+          <w:color w:val="000000"/>
+          <w:sz w:val="24"/>
+          <w:szCs w:val="24"/>
+        </w:rPr>
+        <w:t>Password &gt; sslxxxxxx</w:t>
+      </w:r>
+    </w:p>
+    <w:p>
+      <w:pPr>
+        <w:pStyle w:val="Sansinterligne"/>
+        <w:rPr>
+          <w:rFonts w:ascii="Courier New" w:hAnsi="Courier New" w:cs="Courier New"/>
+          <w:b/>
+          <w:noProof/>
+          <w:color w:val="000000"/>
+          <w:sz w:val="24"/>
+          <w:szCs w:val="24"/>
+        </w:rPr>
+      </w:pPr>
+      <w:r>
+        <w:rPr>
+          <w:rFonts w:ascii="Courier New" w:hAnsi="Courier New" w:cs="Courier New"/>
+          <w:b/>
+          <w:noProof/>
+          <w:color w:val="000000"/>
+          <w:sz w:val="24"/>
+          <w:szCs w:val="24"/>
+        </w:rPr>
+        <w:t>Register</w:t>
+      </w:r>
+    </w:p>
+    <w:p>
+      <w:pPr>
+        <w:pStyle w:val="Sansinterligne"/>
+        <w:rPr>
+          <w:rFonts w:ascii="Courier New" w:hAnsi="Courier New" w:cs="Courier New"/>
+          <w:b/>
+          <w:noProof/>
+          <w:color w:val="000000"/>
+          <w:sz w:val="24"/>
+          <w:szCs w:val="24"/>
+        </w:rPr>
+      </w:pPr>
+    </w:p>
+    <w:p>
+      <w:pPr>
+        <w:pStyle w:val="Sansinterligne"/>
+        <w:rPr>
+          <w:rFonts w:ascii="Courier New" w:hAnsi="Courier New" w:cs="Courier New"/>
+          <w:b/>
+          <w:noProof/>
+          <w:color w:val="000000"/>
+          <w:sz w:val="24"/>
+          <w:szCs w:val="24"/>
+        </w:rPr>
+      </w:pPr>
+      <w:r>
+        <w:rPr>
+          <w:rFonts w:ascii="Courier New" w:hAnsi="Courier New" w:cs="Courier New"/>
+          <w:b/>
+          <w:noProof/>
+          <w:color w:val="000000"/>
+          <w:sz w:val="24"/>
+          <w:szCs w:val="24"/>
+        </w:rPr>
+        <w:t xml:space="preserve">Domains &gt; </w:t>
+      </w:r>
+      <w:r>
+        <w:rPr>
+          <w:rFonts w:ascii="Courier New" w:hAnsi="Courier New" w:cs="Courier New"/>
+          <w:b/>
+          <w:noProof/>
           <w:color w:val="00B050"/>
           <w:sz w:val="24"/>
           <w:szCs w:val="24"/>
         </w:rPr>
-      </w:pPr>
+        <w:t>readydev.ovh</w:t>
+      </w:r>
+      <w:r>
+        <w:rPr>
+          <w:rFonts w:ascii="Courier New" w:hAnsi="Courier New" w:cs="Courier New"/>
+          <w:b/>
+          <w:noProof/>
+          <w:color w:val="000000"/>
+          <w:sz w:val="24"/>
+          <w:szCs w:val="24"/>
+        </w:rPr>
+        <w:t xml:space="preserve"> &gt; </w:t>
+      </w:r>
+      <w:hyperlink r:id="rId9" w:history="1">
+        <w:r>
+          <w:rPr>
+            <w:rStyle w:val="Lienhypertexte"/>
+            <w:rFonts w:ascii="Courier New" w:hAnsi="Courier New" w:cs="Courier New"/>
+            <w:b/>
+            <w:noProof/>
+            <w:sz w:val="24"/>
+            <w:szCs w:val="24"/>
+          </w:rPr>
+          <w:t>www.readydev.ovh</w:t>
+        </w:r>
+      </w:hyperlink>
+    </w:p>
+    <w:p>
+      <w:pPr>
+        <w:pStyle w:val="Sansinterligne"/>
+        <w:rPr>
+          <w:rFonts w:ascii="Courier New" w:hAnsi="Courier New" w:cs="Courier New"/>
+          <w:b/>
+          <w:noProof/>
+          <w:color w:val="000000"/>
+          <w:sz w:val="24"/>
+          <w:szCs w:val="24"/>
+        </w:rPr>
+      </w:pPr>
+      <w:r>
+        <w:rPr>
+          <w:rFonts w:ascii="Courier New" w:hAnsi="Courier New" w:cs="Courier New"/>
+          <w:b/>
+          <w:noProof/>
+          <w:color w:val="000000"/>
+          <w:sz w:val="24"/>
+          <w:szCs w:val="24"/>
+        </w:rPr>
+        <w:t xml:space="preserve">Validity &gt; </w:t>
+      </w:r>
+      <w:r>
+        <w:rPr>
+          <w:rFonts w:ascii="Courier New" w:hAnsi="Courier New" w:cs="Courier New"/>
+          <w:b/>
+          <w:noProof/>
+          <w:color w:val="000000"/>
+          <w:sz w:val="24"/>
+          <w:szCs w:val="24"/>
+        </w:rPr>
+        <w:t>90-Day Certificate</w:t>
+      </w:r>
+    </w:p>
+    <w:p>
+      <w:pPr>
+        <w:pStyle w:val="Sansinterligne"/>
+        <w:rPr>
+          <w:rFonts w:ascii="Courier New" w:hAnsi="Courier New" w:cs="Courier New"/>
+          <w:b/>
+          <w:noProof/>
+          <w:sz w:val="24"/>
+          <w:szCs w:val="24"/>
+        </w:rPr>
+      </w:pPr>
+      <w:r>
+        <w:rPr>
+          <w:rFonts w:ascii="Courier New" w:hAnsi="Courier New" w:cs="Courier New"/>
+          <w:b/>
+          <w:noProof/>
+          <w:sz w:val="24"/>
+          <w:szCs w:val="24"/>
+        </w:rPr>
+        <w:t>CSR &amp; Contact</w:t>
+      </w:r>
+      <w:r>
+        <w:rPr>
+          <w:rFonts w:ascii="Courier New" w:hAnsi="Courier New" w:cs="Courier New"/>
+          <w:b/>
+          <w:noProof/>
+          <w:sz w:val="24"/>
+          <w:szCs w:val="24"/>
+        </w:rPr>
+        <w:t xml:space="preserve"> &gt; Cocher &gt; </w:t>
+      </w:r>
+      <w:r>
+        <w:rPr>
+          <w:rFonts w:ascii="Courier New" w:hAnsi="Courier New" w:cs="Courier New"/>
+          <w:b/>
+          <w:noProof/>
+          <w:sz w:val="24"/>
+          <w:szCs w:val="24"/>
+        </w:rPr>
+        <w:t>Auto-Generate CSR</w:t>
+      </w:r>
+    </w:p>
+    <w:p>
+      <w:pPr>
+        <w:pStyle w:val="Sansinterligne"/>
+        <w:rPr>
+          <w:rFonts w:ascii="Courier New" w:hAnsi="Courier New" w:cs="Courier New"/>
+          <w:b/>
+          <w:noProof/>
+          <w:sz w:val="24"/>
+          <w:szCs w:val="24"/>
+        </w:rPr>
+      </w:pPr>
+      <w:r>
+        <w:rPr>
+          <w:rFonts w:ascii="Courier New" w:hAnsi="Courier New" w:cs="Courier New"/>
+          <w:b/>
+          <w:noProof/>
+          <w:sz w:val="24"/>
+          <w:szCs w:val="24"/>
+        </w:rPr>
+        <w:t>Finalize Your Order</w:t>
+      </w:r>
+      <w:r>
+        <w:rPr>
+          <w:rFonts w:ascii="Courier New" w:hAnsi="Courier New" w:cs="Courier New"/>
+          <w:b/>
+          <w:noProof/>
+          <w:sz w:val="24"/>
+          <w:szCs w:val="24"/>
+        </w:rPr>
+        <w:t xml:space="preserve"> &gt; Free</w:t>
+      </w:r>
+    </w:p>
+    <w:p>
+      <w:pPr>
+        <w:pStyle w:val="Sansinterligne"/>
+        <w:rPr>
+          <w:rFonts w:ascii="Courier New" w:hAnsi="Courier New" w:cs="Courier New"/>
+          <w:b/>
+          <w:noProof/>
+          <w:sz w:val="24"/>
+          <w:szCs w:val="24"/>
+        </w:rPr>
+      </w:pPr>
+    </w:p>
+    <w:p>
+      <w:pPr>
+        <w:pStyle w:val="Sansinterligne"/>
+        <w:rPr>
+          <w:rFonts w:ascii="Courier New" w:hAnsi="Courier New" w:cs="Courier New"/>
+          <w:b/>
+          <w:noProof/>
+          <w:sz w:val="24"/>
+          <w:szCs w:val="24"/>
+        </w:rPr>
+      </w:pPr>
+    </w:p>
+    <w:p>
+      <w:pPr>
+        <w:pStyle w:val="Sansinterligne"/>
+        <w:rPr>
+          <w:rFonts w:ascii="Courier New" w:hAnsi="Courier New" w:cs="Courier New"/>
+          <w:b/>
+          <w:noProof/>
+          <w:sz w:val="24"/>
+          <w:szCs w:val="24"/>
+        </w:rPr>
+      </w:pPr>
+      <w:r>
+        <w:rPr>
+          <w:rFonts w:ascii="Courier New" w:hAnsi="Courier New" w:cs="Courier New"/>
+          <w:b/>
+          <w:noProof/>
+          <w:sz w:val="24"/>
+          <w:szCs w:val="24"/>
+        </w:rPr>
+        <w:t>Next S</w:t>
+      </w:r>
+      <w:r>
+        <w:rPr>
+          <w:rFonts w:ascii="Courier New" w:hAnsi="Courier New" w:cs="Courier New"/>
+          <w:b/>
+          <w:noProof/>
+          <w:sz w:val="24"/>
+          <w:szCs w:val="24"/>
+        </w:rPr>
+        <w:t>tep</w:t>
+      </w:r>
+    </w:p>
+    <w:p>
+      <w:pPr>
+        <w:pStyle w:val="Sansinterligne"/>
+        <w:rPr>
+          <w:rFonts w:ascii="Courier New" w:hAnsi="Courier New" w:cs="Courier New"/>
+          <w:b/>
+          <w:noProof/>
+          <w:sz w:val="24"/>
+          <w:szCs w:val="24"/>
+        </w:rPr>
+      </w:pPr>
+    </w:p>
+    <w:p>
+      <w:pPr>
+        <w:pStyle w:val="Sansinterligne"/>
+        <w:rPr>
+          <w:rFonts w:ascii="Courier New" w:hAnsi="Courier New" w:cs="Courier New"/>
+          <w:b/>
+          <w:noProof/>
+          <w:sz w:val="24"/>
+          <w:szCs w:val="24"/>
+        </w:rPr>
+      </w:pPr>
+      <w:r>
+        <w:rPr>
+          <w:rFonts w:ascii="Courier New" w:hAnsi="Courier New" w:cs="Courier New"/>
+          <w:b/>
+          <w:noProof/>
+          <w:sz w:val="24"/>
+          <w:szCs w:val="24"/>
+        </w:rPr>
+        <w:t>Verification Method for readydev.ovh</w:t>
+      </w:r>
+      <w:r>
+        <w:rPr>
+          <w:rFonts w:ascii="Courier New" w:hAnsi="Courier New" w:cs="Courier New"/>
+          <w:b/>
+          <w:noProof/>
+          <w:sz w:val="24"/>
+          <w:szCs w:val="24"/>
+        </w:rPr>
+        <w:t xml:space="preserve"> &gt; </w:t>
+      </w:r>
       <w:r>
         <w:rPr>
           <w:rFonts w:ascii="Courier New" w:hAnsi="Courier New" w:cs="Courier New"/>
@@ -4744,154 +5210,61 @@
           <w:sz w:val="24"/>
           <w:szCs w:val="24"/>
         </w:rPr>
-        <w:t>!/guide/guide.docx</w:t>
-      </w:r>
-    </w:p>
-    <w:p>
-      <w:pPr>
-        <w:pStyle w:val="Titre2"/>
-        <w:shd w:val="clear" w:color="auto" w:fill="A6A6A6" w:themeFill="background1" w:themeFillShade="A6"/>
-        <w:rPr>
-          <w:rFonts w:ascii="Arial Narrow" w:hAnsi="Arial Narrow"/>
-          <w:color w:val="1F497D" w:themeColor="text2"/>
-          <w:sz w:val="24"/>
-          <w:szCs w:val="24"/>
-        </w:rPr>
-      </w:pPr>
-      <w:bookmarkStart w:id="14" w:name="_Toc123105388"/>
-      <w:r>
-        <w:rPr>
-          <w:rFonts w:ascii="Arial Narrow" w:hAnsi="Arial Narrow"/>
-          <w:color w:val="1F497D" w:themeColor="text2"/>
-          <w:sz w:val="24"/>
-          <w:szCs w:val="24"/>
-        </w:rPr>
-        <w:t>Modification du propriétaire et du groupe d’un fichier</w:t>
-      </w:r>
-      <w:bookmarkEnd w:id="14"/>
-    </w:p>
-    <w:p>
-      <w:pPr>
-        <w:pStyle w:val="Sansinterligne"/>
-        <w:rPr>
-          <w:rFonts w:ascii="Courier New" w:hAnsi="Courier New" w:cs="Courier New"/>
-          <w:sz w:val="24"/>
-          <w:szCs w:val="24"/>
-        </w:rPr>
-      </w:pPr>
-    </w:p>
-    <w:p>
-      <w:pPr>
-        <w:pStyle w:val="Sansinterligne"/>
-        <w:rPr>
-          <w:rFonts w:ascii="Courier New" w:hAnsi="Courier New" w:cs="Courier New"/>
-          <w:sz w:val="24"/>
-          <w:szCs w:val="24"/>
-        </w:rPr>
-      </w:pPr>
-      <w:r>
-        <w:rPr>
-          <w:rFonts w:ascii="Courier New" w:hAnsi="Courier New" w:cs="Courier New"/>
-          <w:sz w:val="24"/>
-          <w:szCs w:val="24"/>
-        </w:rPr>
-        <w:t>Modifier le propriétaire et le groupe d’un fichier</w:t>
-      </w:r>
-      <w:r>
-        <w:rPr>
-          <w:rFonts w:ascii="Courier New" w:hAnsi="Courier New" w:cs="Courier New"/>
-          <w:sz w:val="24"/>
-          <w:szCs w:val="24"/>
-        </w:rPr>
-        <w:t>.</w:t>
-      </w:r>
-      <w:r>
-        <w:rPr>
-          <w:rFonts w:ascii="Courier New" w:hAnsi="Courier New" w:cs="Courier New"/>
-          <w:sz w:val="24"/>
-          <w:szCs w:val="24"/>
-        </w:rPr>
-        <w:t xml:space="preserve"> Ouvrir un terminal. Saisir la commande.</w:t>
-      </w:r>
-    </w:p>
-    <w:p>
-      <w:pPr>
-        <w:pStyle w:val="Sansinterligne"/>
-        <w:rPr>
-          <w:rFonts w:ascii="Courier New" w:hAnsi="Courier New" w:cs="Courier New"/>
-          <w:sz w:val="24"/>
-          <w:szCs w:val="24"/>
-        </w:rPr>
-      </w:pPr>
-    </w:p>
-    <w:p>
-      <w:pPr>
-        <w:pStyle w:val="Sansinterligne"/>
-        <w:rPr>
-          <w:rFonts w:ascii="Courier New" w:hAnsi="Courier New" w:cs="Courier New"/>
-          <w:b/>
-          <w:noProof/>
-          <w:sz w:val="24"/>
-          <w:szCs w:val="24"/>
-        </w:rPr>
-      </w:pPr>
-      <w:r>
-        <w:rPr>
-          <w:rFonts w:ascii="Courier New" w:hAnsi="Courier New" w:cs="Courier New"/>
-          <w:b/>
-          <w:bCs/>
-          <w:noProof/>
-          <w:color w:val="0000FF"/>
-          <w:sz w:val="24"/>
-          <w:szCs w:val="24"/>
-          <w:highlight w:val="white"/>
-        </w:rPr>
-        <w:t>sudo</w:t>
-      </w:r>
-      <w:r>
-        <w:rPr>
-          <w:rFonts w:ascii="Courier New" w:hAnsi="Courier New" w:cs="Courier New"/>
-          <w:b/>
-          <w:noProof/>
-          <w:color w:val="000000"/>
-          <w:sz w:val="24"/>
-          <w:szCs w:val="24"/>
-          <w:highlight w:val="white"/>
+        <w:t>http Upload File</w:t>
+      </w:r>
+      <w:r>
+        <w:rPr>
+          <w:rFonts w:ascii="Courier New" w:hAnsi="Courier New" w:cs="Courier New"/>
+          <w:b/>
+          <w:noProof/>
+          <w:sz w:val="24"/>
+          <w:szCs w:val="24"/>
         </w:rPr>
         <w:t xml:space="preserve"> </w:t>
       </w:r>
-      <w:r>
-        <w:rPr>
-          <w:rFonts w:ascii="Courier New" w:hAnsi="Courier New" w:cs="Courier New"/>
-          <w:b/>
-          <w:noProof/>
-          <w:color w:val="000000"/>
-          <w:sz w:val="24"/>
-          <w:szCs w:val="24"/>
-        </w:rPr>
-        <w:t>ch</w:t>
-      </w:r>
-      <w:r>
-        <w:rPr>
-          <w:rFonts w:ascii="Courier New" w:hAnsi="Courier New" w:cs="Courier New"/>
-          <w:b/>
-          <w:noProof/>
-          <w:color w:val="000000"/>
-          <w:sz w:val="24"/>
-          <w:szCs w:val="24"/>
-        </w:rPr>
-        <w:t>own</w:t>
-      </w:r>
-      <w:r>
-        <w:rPr>
-          <w:rFonts w:ascii="Courier New" w:hAnsi="Courier New" w:cs="Courier New"/>
-          <w:b/>
-          <w:noProof/>
-          <w:color w:val="000000"/>
-          <w:sz w:val="24"/>
-          <w:szCs w:val="24"/>
-        </w:rPr>
-        <w:t xml:space="preserve"> -R </w:t>
+    </w:p>
+    <w:p>
+      <w:pPr>
+        <w:pStyle w:val="Sansinterligne"/>
+        <w:rPr>
+          <w:rFonts w:ascii="Courier New" w:hAnsi="Courier New" w:cs="Courier New"/>
+          <w:b/>
+          <w:noProof/>
+          <w:sz w:val="24"/>
+          <w:szCs w:val="24"/>
+        </w:rPr>
+      </w:pPr>
+    </w:p>
+    <w:p>
+      <w:pPr>
+        <w:pStyle w:val="Sansinterligne"/>
+        <w:rPr>
+          <w:rFonts w:ascii="Courier New" w:hAnsi="Courier New" w:cs="Courier New"/>
+          <w:b/>
+          <w:noProof/>
+          <w:sz w:val="24"/>
+          <w:szCs w:val="24"/>
+        </w:rPr>
+      </w:pPr>
+      <w:r>
+        <w:rPr>
+          <w:rFonts w:ascii="Courier New" w:hAnsi="Courier New" w:cs="Courier New"/>
+          <w:b/>
+          <w:noProof/>
+          <w:sz w:val="24"/>
+          <w:szCs w:val="24"/>
+        </w:rPr>
+        <w:t xml:space="preserve">&gt; </w:t>
+      </w:r>
+      <w:r>
+        <w:rPr>
+          <w:rFonts w:ascii="Courier New" w:hAnsi="Courier New" w:cs="Courier New"/>
+          <w:b/>
+          <w:noProof/>
+          <w:sz w:val="24"/>
+          <w:szCs w:val="24"/>
+        </w:rPr>
+        <w:t xml:space="preserve">Téléchargez votre fichier d'authentification en utilisant le lien suivant : </w:t>
       </w:r>
       <w:r>
         <w:rPr>
@@ -4902,29 +5275,313 @@
           <w:sz w:val="24"/>
           <w:szCs w:val="24"/>
         </w:rPr>
-        <w:t>gkesse:gkesse</w:t>
-      </w:r>
-      <w:r>
-        <w:rPr>
-          <w:rFonts w:ascii="Courier New" w:hAnsi="Courier New" w:cs="Courier New"/>
-          <w:b/>
-          <w:noProof/>
-          <w:color w:val="000000"/>
-          <w:sz w:val="24"/>
-          <w:szCs w:val="24"/>
-        </w:rPr>
-        <w:t xml:space="preserve"> </w:t>
-      </w:r>
-      <w:r>
-        <w:rPr>
-          <w:rFonts w:ascii="Courier New" w:hAnsi="Courier New" w:cs="Courier New"/>
-          <w:b/>
-          <w:noProof/>
-          <w:color w:val="000000"/>
-          <w:sz w:val="24"/>
-          <w:szCs w:val="24"/>
-        </w:rPr>
-        <w:t>mon_dossier</w:t>
+        <w:t>Télécharger le fichier d'authentification</w:t>
+      </w:r>
+    </w:p>
+    <w:p>
+      <w:pPr>
+        <w:pStyle w:val="Sansinterligne"/>
+        <w:rPr>
+          <w:rFonts w:ascii="Courier New" w:hAnsi="Courier New" w:cs="Courier New"/>
+          <w:noProof/>
+          <w:sz w:val="24"/>
+          <w:szCs w:val="24"/>
+        </w:rPr>
+      </w:pPr>
+      <w:r>
+        <w:rPr>
+          <w:rFonts w:ascii="Courier New" w:hAnsi="Courier New" w:cs="Courier New"/>
+          <w:b/>
+          <w:noProof/>
+          <w:sz w:val="24"/>
+          <w:szCs w:val="24"/>
+        </w:rPr>
+        <w:t xml:space="preserve">&gt; </w:t>
+      </w:r>
+      <w:r>
+        <w:rPr>
+          <w:rFonts w:ascii="Courier New" w:hAnsi="Courier New" w:cs="Courier New"/>
+          <w:b/>
+          <w:noProof/>
+          <w:sz w:val="24"/>
+          <w:szCs w:val="24"/>
+        </w:rPr>
+        <w:t xml:space="preserve">Téléchargez le fichier d'authentification sur votre serveur HTTP sous : </w:t>
+      </w:r>
+      <w:r>
+        <w:rPr>
+          <w:rFonts w:ascii="Courier New" w:hAnsi="Courier New" w:cs="Courier New"/>
+          <w:noProof/>
+          <w:sz w:val="24"/>
+          <w:szCs w:val="24"/>
+        </w:rPr>
+        <w:t>/.well-known/pki-validation/</w:t>
+      </w:r>
+    </w:p>
+    <w:p>
+      <w:pPr>
+        <w:pStyle w:val="Sansinterligne"/>
+        <w:rPr>
+          <w:rFonts w:ascii="Courier New" w:hAnsi="Courier New" w:cs="Courier New"/>
+          <w:b/>
+          <w:noProof/>
+          <w:color w:val="00B050"/>
+          <w:sz w:val="24"/>
+          <w:szCs w:val="24"/>
+        </w:rPr>
+      </w:pPr>
+      <w:r>
+        <w:rPr>
+          <w:rFonts w:ascii="Courier New" w:hAnsi="Courier New" w:cs="Courier New"/>
+          <w:b/>
+          <w:noProof/>
+          <w:sz w:val="24"/>
+          <w:szCs w:val="24"/>
+        </w:rPr>
+        <w:t xml:space="preserve">&gt; </w:t>
+      </w:r>
+      <w:r>
+        <w:rPr>
+          <w:rFonts w:ascii="Courier New" w:hAnsi="Courier New" w:cs="Courier New"/>
+          <w:b/>
+          <w:noProof/>
+          <w:sz w:val="24"/>
+          <w:szCs w:val="24"/>
+        </w:rPr>
+        <w:t xml:space="preserve">Assurez-vous que votre fichier est disponible sous le lien suivant : </w:t>
+      </w:r>
+      <w:hyperlink r:id="rId10" w:history="1">
+        <w:r>
+          <w:rPr>
+            <w:rStyle w:val="Lienhypertexte"/>
+            <w:rFonts w:ascii="Courier New" w:hAnsi="Courier New" w:cs="Courier New"/>
+            <w:b/>
+            <w:noProof/>
+            <w:sz w:val="24"/>
+            <w:szCs w:val="24"/>
+          </w:rPr>
+          <w:t>http://readydev.ovh/.well-known/pki-validation/1C2F09142096FEF67C4C34EBE</w:t>
+        </w:r>
+        <w:r>
+          <w:rPr>
+            <w:rStyle w:val="Lienhypertexte"/>
+            <w:rFonts w:ascii="Courier New" w:hAnsi="Courier New" w:cs="Courier New"/>
+            <w:b/>
+            <w:noProof/>
+            <w:sz w:val="24"/>
+            <w:szCs w:val="24"/>
+          </w:rPr>
+          <w:t>1</w:t>
+        </w:r>
+        <w:r>
+          <w:rPr>
+            <w:rStyle w:val="Lienhypertexte"/>
+            <w:rFonts w:ascii="Courier New" w:hAnsi="Courier New" w:cs="Courier New"/>
+            <w:b/>
+            <w:noProof/>
+            <w:sz w:val="24"/>
+            <w:szCs w:val="24"/>
+          </w:rPr>
+          <w:t>D0029D.txt</w:t>
+        </w:r>
+      </w:hyperlink>
+    </w:p>
+    <w:p>
+      <w:pPr>
+        <w:pStyle w:val="Sansinterligne"/>
+        <w:rPr>
+          <w:rFonts w:ascii="Courier New" w:hAnsi="Courier New" w:cs="Courier New"/>
+          <w:b/>
+          <w:noProof/>
+          <w:color w:val="00B050"/>
+          <w:sz w:val="24"/>
+          <w:szCs w:val="24"/>
+        </w:rPr>
+      </w:pPr>
+      <w:r>
+        <w:rPr>
+          <w:rFonts w:ascii="Courier New" w:hAnsi="Courier New" w:cs="Courier New"/>
+          <w:b/>
+          <w:noProof/>
+          <w:sz w:val="24"/>
+          <w:szCs w:val="24"/>
+        </w:rPr>
+        <w:t xml:space="preserve">&gt; </w:t>
+      </w:r>
+      <w:r>
+        <w:rPr>
+          <w:rFonts w:ascii="Courier New" w:hAnsi="Courier New" w:cs="Courier New"/>
+          <w:b/>
+          <w:noProof/>
+          <w:sz w:val="24"/>
+          <w:szCs w:val="24"/>
+        </w:rPr>
+        <w:t xml:space="preserve">Assurez-vous que votre fichier est également disponible sous le lien suivant : </w:t>
+      </w:r>
+      <w:hyperlink r:id="rId11" w:history="1">
+        <w:r>
+          <w:rPr>
+            <w:rStyle w:val="Lienhypertexte"/>
+            <w:rFonts w:ascii="Courier New" w:hAnsi="Courier New" w:cs="Courier New"/>
+            <w:b/>
+            <w:noProof/>
+            <w:sz w:val="24"/>
+            <w:szCs w:val="24"/>
+          </w:rPr>
+          <w:t>http://www.readydev.ovh/.well-known/pki-validation/1C2F09142096FE</w:t>
+        </w:r>
+        <w:r>
+          <w:rPr>
+            <w:rStyle w:val="Lienhypertexte"/>
+            <w:rFonts w:ascii="Courier New" w:hAnsi="Courier New" w:cs="Courier New"/>
+            <w:b/>
+            <w:noProof/>
+            <w:sz w:val="24"/>
+            <w:szCs w:val="24"/>
+          </w:rPr>
+          <w:t>F</w:t>
+        </w:r>
+        <w:r>
+          <w:rPr>
+            <w:rStyle w:val="Lienhypertexte"/>
+            <w:rFonts w:ascii="Courier New" w:hAnsi="Courier New" w:cs="Courier New"/>
+            <w:b/>
+            <w:noProof/>
+            <w:sz w:val="24"/>
+            <w:szCs w:val="24"/>
+          </w:rPr>
+          <w:t>67C4C34EBE1D0029D.txt</w:t>
+        </w:r>
+      </w:hyperlink>
+    </w:p>
+    <w:p>
+      <w:pPr>
+        <w:pStyle w:val="Sansinterligne"/>
+        <w:rPr>
+          <w:rFonts w:ascii="Courier New" w:hAnsi="Courier New" w:cs="Courier New"/>
+          <w:b/>
+          <w:noProof/>
+          <w:sz w:val="24"/>
+          <w:szCs w:val="24"/>
+        </w:rPr>
+      </w:pPr>
+      <w:r>
+        <w:rPr>
+          <w:rFonts w:ascii="Courier New" w:hAnsi="Courier New" w:cs="Courier New"/>
+          <w:b/>
+          <w:noProof/>
+          <w:sz w:val="24"/>
+          <w:szCs w:val="24"/>
+        </w:rPr>
+        <w:t xml:space="preserve">&gt; </w:t>
+      </w:r>
+      <w:r>
+        <w:rPr>
+          <w:rFonts w:ascii="Courier New" w:hAnsi="Courier New" w:cs="Courier New"/>
+          <w:b/>
+          <w:noProof/>
+          <w:sz w:val="24"/>
+          <w:szCs w:val="24"/>
+        </w:rPr>
+        <w:t>Cliquez sur "Étape suivante" pour continuer.</w:t>
+      </w:r>
+    </w:p>
+    <w:p>
+      <w:pPr>
+        <w:pStyle w:val="Sansinterligne"/>
+        <w:rPr>
+          <w:rFonts w:ascii="Courier New" w:hAnsi="Courier New" w:cs="Courier New"/>
+          <w:b/>
+          <w:noProof/>
+          <w:sz w:val="24"/>
+          <w:szCs w:val="24"/>
+        </w:rPr>
+      </w:pPr>
+    </w:p>
+    <w:p>
+      <w:pPr>
+        <w:pStyle w:val="Sansinterligne"/>
+        <w:rPr>
+          <w:rFonts w:ascii="Courier New" w:hAnsi="Courier New" w:cs="Courier New"/>
+          <w:b/>
+          <w:noProof/>
+          <w:sz w:val="24"/>
+          <w:szCs w:val="24"/>
+        </w:rPr>
+      </w:pPr>
+      <w:r>
+        <w:rPr>
+          <w:rFonts w:ascii="Courier New" w:hAnsi="Courier New" w:cs="Courier New"/>
+          <w:b/>
+          <w:noProof/>
+          <w:sz w:val="24"/>
+          <w:szCs w:val="24"/>
+        </w:rPr>
+        <w:t>Finalize</w:t>
+      </w:r>
+      <w:r>
+        <w:rPr>
+          <w:rFonts w:ascii="Courier New" w:hAnsi="Courier New" w:cs="Courier New"/>
+          <w:b/>
+          <w:noProof/>
+          <w:sz w:val="24"/>
+          <w:szCs w:val="24"/>
+        </w:rPr>
+        <w:t xml:space="preserve"> &gt; </w:t>
+      </w:r>
+      <w:r>
+        <w:rPr>
+          <w:rFonts w:ascii="Courier New" w:hAnsi="Courier New" w:cs="Courier New"/>
+          <w:b/>
+          <w:noProof/>
+          <w:sz w:val="24"/>
+          <w:szCs w:val="24"/>
+        </w:rPr>
+        <w:t>Verify Domain</w:t>
+      </w:r>
+    </w:p>
+    <w:p>
+      <w:pPr>
+        <w:pStyle w:val="Sansinterligne"/>
+        <w:rPr>
+          <w:rFonts w:ascii="Courier New" w:hAnsi="Courier New" w:cs="Courier New"/>
+          <w:b/>
+          <w:noProof/>
+          <w:sz w:val="24"/>
+          <w:szCs w:val="24"/>
+        </w:rPr>
+      </w:pPr>
+    </w:p>
+    <w:p>
+      <w:pPr>
+        <w:pStyle w:val="Sansinterligne"/>
+        <w:rPr>
+          <w:rFonts w:ascii="Courier New" w:hAnsi="Courier New" w:cs="Courier New"/>
+          <w:b/>
+          <w:noProof/>
+          <w:sz w:val="24"/>
+          <w:szCs w:val="24"/>
+        </w:rPr>
+      </w:pPr>
+      <w:r>
+        <w:rPr>
+          <w:rFonts w:ascii="Courier New" w:hAnsi="Courier New" w:cs="Courier New"/>
+          <w:b/>
+          <w:noProof/>
+          <w:sz w:val="24"/>
+          <w:szCs w:val="24"/>
+        </w:rPr>
+        <w:t>Download Certificate</w:t>
+      </w:r>
+      <w:r>
+        <w:rPr>
+          <w:rFonts w:ascii="Courier New" w:hAnsi="Courier New" w:cs="Courier New"/>
+          <w:b/>
+          <w:noProof/>
+          <w:sz w:val="24"/>
+          <w:szCs w:val="24"/>
+        </w:rPr>
+        <w:t xml:space="preserve"> &gt; Download certificate (.zip)</w:t>
       </w:r>
     </w:p>
     <w:p>
@@ -4939,7 +5596,6 @@
           <w:szCs w:val="24"/>
         </w:rPr>
       </w:pPr>
-      <w:bookmarkStart w:id="15" w:name="_Toc123105389"/>
       <w:r>
         <w:rPr>
           <w:rFonts w:ascii="Impact" w:hAnsi="Impact"/>
@@ -4948,9 +5604,8 @@
           <w:sz w:val="24"/>
           <w:szCs w:val="24"/>
         </w:rPr>
-        <w:t>Word 2007</w:t>
-      </w:r>
-      <w:bookmarkEnd w:id="15"/>
+        <w:t>Ubuntu</w:t>
+      </w:r>
     </w:p>
     <w:p>
       <w:pPr>
@@ -4973,8 +5628,378 @@
           <w:szCs w:val="24"/>
         </w:rPr>
       </w:pPr>
+      <w:r>
+        <w:rPr>
+          <w:rFonts w:ascii="Arial Narrow" w:hAnsi="Arial Narrow"/>
+          <w:color w:val="1F497D" w:themeColor="text2"/>
+          <w:sz w:val="24"/>
+          <w:szCs w:val="24"/>
+        </w:rPr>
+        <w:t>Modification des permissions d’un fichier</w:t>
+      </w:r>
+    </w:p>
+    <w:p>
+      <w:pPr>
+        <w:pStyle w:val="Sansinterligne"/>
+        <w:rPr>
+          <w:rFonts w:ascii="Courier New" w:hAnsi="Courier New" w:cs="Courier New"/>
+          <w:sz w:val="24"/>
+          <w:szCs w:val="24"/>
+        </w:rPr>
+      </w:pPr>
+    </w:p>
+    <w:p>
+      <w:pPr>
+        <w:pStyle w:val="Sansinterligne"/>
+        <w:rPr>
+          <w:rFonts w:ascii="Courier New" w:hAnsi="Courier New" w:cs="Courier New"/>
+          <w:sz w:val="24"/>
+          <w:szCs w:val="24"/>
+        </w:rPr>
+      </w:pPr>
+      <w:r>
+        <w:rPr>
+          <w:rFonts w:ascii="Courier New" w:hAnsi="Courier New" w:cs="Courier New"/>
+          <w:sz w:val="24"/>
+          <w:szCs w:val="24"/>
+        </w:rPr>
+        <w:t>Modifier les permissions d’un fichier</w:t>
+      </w:r>
+      <w:r>
+        <w:rPr>
+          <w:rFonts w:ascii="Courier New" w:hAnsi="Courier New" w:cs="Courier New"/>
+          <w:sz w:val="24"/>
+          <w:szCs w:val="24"/>
+        </w:rPr>
+        <w:t>.</w:t>
+      </w:r>
+      <w:r>
+        <w:rPr>
+          <w:rFonts w:ascii="Courier New" w:hAnsi="Courier New" w:cs="Courier New"/>
+          <w:sz w:val="24"/>
+          <w:szCs w:val="24"/>
+        </w:rPr>
+        <w:t xml:space="preserve"> Ouvrir un terminal. Saisir la commande.</w:t>
+      </w:r>
+    </w:p>
+    <w:p>
+      <w:pPr>
+        <w:pStyle w:val="Sansinterligne"/>
+        <w:rPr>
+          <w:rFonts w:ascii="Courier New" w:hAnsi="Courier New" w:cs="Courier New"/>
+          <w:sz w:val="24"/>
+          <w:szCs w:val="24"/>
+        </w:rPr>
+      </w:pPr>
+    </w:p>
+    <w:p>
+      <w:pPr>
+        <w:pStyle w:val="Sansinterligne"/>
+        <w:rPr>
+          <w:rFonts w:ascii="Courier New" w:hAnsi="Courier New" w:cs="Courier New"/>
+          <w:b/>
+          <w:noProof/>
+          <w:sz w:val="24"/>
+          <w:szCs w:val="24"/>
+        </w:rPr>
+      </w:pPr>
+      <w:r>
+        <w:rPr>
+          <w:rFonts w:ascii="Courier New" w:hAnsi="Courier New" w:cs="Courier New"/>
+          <w:b/>
+          <w:bCs/>
+          <w:noProof/>
+          <w:color w:val="0000FF"/>
+          <w:sz w:val="24"/>
+          <w:szCs w:val="24"/>
+          <w:highlight w:val="white"/>
+        </w:rPr>
+        <w:t>sudo</w:t>
+      </w:r>
+      <w:r>
+        <w:rPr>
+          <w:rFonts w:ascii="Courier New" w:hAnsi="Courier New" w:cs="Courier New"/>
+          <w:b/>
+          <w:noProof/>
+          <w:color w:val="000000"/>
+          <w:sz w:val="24"/>
+          <w:szCs w:val="24"/>
+          <w:highlight w:val="white"/>
+        </w:rPr>
+        <w:t xml:space="preserve"> </w:t>
+      </w:r>
+      <w:r>
+        <w:rPr>
+          <w:rFonts w:ascii="Courier New" w:hAnsi="Courier New" w:cs="Courier New"/>
+          <w:b/>
+          <w:noProof/>
+          <w:color w:val="000000"/>
+          <w:sz w:val="24"/>
+          <w:szCs w:val="24"/>
+        </w:rPr>
+        <w:t xml:space="preserve">chmod -R </w:t>
+      </w:r>
+      <w:r>
+        <w:rPr>
+          <w:rFonts w:ascii="Courier New" w:hAnsi="Courier New" w:cs="Courier New"/>
+          <w:b/>
+          <w:noProof/>
+          <w:color w:val="00B050"/>
+          <w:sz w:val="24"/>
+          <w:szCs w:val="24"/>
+        </w:rPr>
+        <w:t>777</w:t>
+      </w:r>
+      <w:r>
+        <w:rPr>
+          <w:rFonts w:ascii="Courier New" w:hAnsi="Courier New" w:cs="Courier New"/>
+          <w:b/>
+          <w:noProof/>
+          <w:color w:val="000000"/>
+          <w:sz w:val="24"/>
+          <w:szCs w:val="24"/>
+        </w:rPr>
+        <w:t xml:space="preserve"> </w:t>
+      </w:r>
+      <w:r>
+        <w:rPr>
+          <w:rFonts w:ascii="Courier New" w:hAnsi="Courier New" w:cs="Courier New"/>
+          <w:b/>
+          <w:noProof/>
+          <w:color w:val="000000"/>
+          <w:sz w:val="24"/>
+          <w:szCs w:val="24"/>
+        </w:rPr>
+        <w:t>mon_dossier</w:t>
+      </w:r>
+    </w:p>
+    <w:p>
+      <w:pPr>
+        <w:pStyle w:val="Titre2"/>
+        <w:shd w:val="clear" w:color="auto" w:fill="A6A6A6" w:themeFill="background1" w:themeFillShade="A6"/>
+        <w:rPr>
+          <w:rFonts w:ascii="Arial Narrow" w:hAnsi="Arial Narrow"/>
+          <w:color w:val="1F497D" w:themeColor="text2"/>
+          <w:sz w:val="24"/>
+          <w:szCs w:val="24"/>
+        </w:rPr>
+      </w:pPr>
+      <w:r>
+        <w:rPr>
+          <w:rFonts w:ascii="Arial Narrow" w:hAnsi="Arial Narrow"/>
+          <w:color w:val="1F497D" w:themeColor="text2"/>
+          <w:sz w:val="24"/>
+          <w:szCs w:val="24"/>
+        </w:rPr>
+        <w:t>Modification du propriétaire et du groupe d’un fichier</w:t>
+      </w:r>
+      <w:bookmarkEnd w:id="12"/>
+    </w:p>
+    <w:p>
+      <w:pPr>
+        <w:pStyle w:val="Sansinterligne"/>
+        <w:rPr>
+          <w:rFonts w:ascii="Courier New" w:hAnsi="Courier New" w:cs="Courier New"/>
+          <w:sz w:val="24"/>
+          <w:szCs w:val="24"/>
+        </w:rPr>
+      </w:pPr>
+    </w:p>
+    <w:p>
+      <w:pPr>
+        <w:pStyle w:val="Sansinterligne"/>
+        <w:rPr>
+          <w:rFonts w:ascii="Courier New" w:hAnsi="Courier New" w:cs="Courier New"/>
+          <w:sz w:val="24"/>
+          <w:szCs w:val="24"/>
+        </w:rPr>
+      </w:pPr>
+      <w:r>
+        <w:rPr>
+          <w:rFonts w:ascii="Courier New" w:hAnsi="Courier New" w:cs="Courier New"/>
+          <w:sz w:val="24"/>
+          <w:szCs w:val="24"/>
+        </w:rPr>
+        <w:t>Modifier le propriétaire et le groupe d’un fichier</w:t>
+      </w:r>
+      <w:r>
+        <w:rPr>
+          <w:rFonts w:ascii="Courier New" w:hAnsi="Courier New" w:cs="Courier New"/>
+          <w:sz w:val="24"/>
+          <w:szCs w:val="24"/>
+        </w:rPr>
+        <w:t>.</w:t>
+      </w:r>
+      <w:r>
+        <w:rPr>
+          <w:rFonts w:ascii="Courier New" w:hAnsi="Courier New" w:cs="Courier New"/>
+          <w:sz w:val="24"/>
+          <w:szCs w:val="24"/>
+        </w:rPr>
+        <w:t xml:space="preserve"> Ouvrir un terminal. Saisir la commande.</w:t>
+      </w:r>
+    </w:p>
+    <w:p>
+      <w:pPr>
+        <w:pStyle w:val="Sansinterligne"/>
+        <w:rPr>
+          <w:rFonts w:ascii="Courier New" w:hAnsi="Courier New" w:cs="Courier New"/>
+          <w:sz w:val="24"/>
+          <w:szCs w:val="24"/>
+        </w:rPr>
+      </w:pPr>
+    </w:p>
+    <w:p>
+      <w:pPr>
+        <w:pStyle w:val="Sansinterligne"/>
+        <w:rPr>
+          <w:rFonts w:ascii="Courier New" w:hAnsi="Courier New" w:cs="Courier New"/>
+          <w:b/>
+          <w:noProof/>
+          <w:sz w:val="24"/>
+          <w:szCs w:val="24"/>
+        </w:rPr>
+      </w:pPr>
+      <w:r>
+        <w:rPr>
+          <w:rFonts w:ascii="Courier New" w:hAnsi="Courier New" w:cs="Courier New"/>
+          <w:b/>
+          <w:bCs/>
+          <w:noProof/>
+          <w:color w:val="0000FF"/>
+          <w:sz w:val="24"/>
+          <w:szCs w:val="24"/>
+          <w:highlight w:val="white"/>
+        </w:rPr>
+        <w:t>sudo</w:t>
+      </w:r>
+      <w:r>
+        <w:rPr>
+          <w:rFonts w:ascii="Courier New" w:hAnsi="Courier New" w:cs="Courier New"/>
+          <w:b/>
+          <w:noProof/>
+          <w:color w:val="000000"/>
+          <w:sz w:val="24"/>
+          <w:szCs w:val="24"/>
+          <w:highlight w:val="white"/>
+        </w:rPr>
+        <w:t xml:space="preserve"> </w:t>
+      </w:r>
+      <w:r>
+        <w:rPr>
+          <w:rFonts w:ascii="Courier New" w:hAnsi="Courier New" w:cs="Courier New"/>
+          <w:b/>
+          <w:noProof/>
+          <w:color w:val="000000"/>
+          <w:sz w:val="24"/>
+          <w:szCs w:val="24"/>
+        </w:rPr>
+        <w:t>ch</w:t>
+      </w:r>
+      <w:r>
+        <w:rPr>
+          <w:rFonts w:ascii="Courier New" w:hAnsi="Courier New" w:cs="Courier New"/>
+          <w:b/>
+          <w:noProof/>
+          <w:color w:val="000000"/>
+          <w:sz w:val="24"/>
+          <w:szCs w:val="24"/>
+        </w:rPr>
+        <w:t>own</w:t>
+      </w:r>
+      <w:r>
+        <w:rPr>
+          <w:rFonts w:ascii="Courier New" w:hAnsi="Courier New" w:cs="Courier New"/>
+          <w:b/>
+          <w:noProof/>
+          <w:color w:val="000000"/>
+          <w:sz w:val="24"/>
+          <w:szCs w:val="24"/>
+        </w:rPr>
+        <w:t xml:space="preserve"> -R </w:t>
+      </w:r>
+      <w:r>
+        <w:rPr>
+          <w:rFonts w:ascii="Courier New" w:hAnsi="Courier New" w:cs="Courier New"/>
+          <w:b/>
+          <w:noProof/>
+          <w:color w:val="00B050"/>
+          <w:sz w:val="24"/>
+          <w:szCs w:val="24"/>
+        </w:rPr>
+        <w:t>gkesse:gkesse</w:t>
+      </w:r>
+      <w:r>
+        <w:rPr>
+          <w:rFonts w:ascii="Courier New" w:hAnsi="Courier New" w:cs="Courier New"/>
+          <w:b/>
+          <w:noProof/>
+          <w:color w:val="000000"/>
+          <w:sz w:val="24"/>
+          <w:szCs w:val="24"/>
+        </w:rPr>
+        <w:t xml:space="preserve"> </w:t>
+      </w:r>
+      <w:r>
+        <w:rPr>
+          <w:rFonts w:ascii="Courier New" w:hAnsi="Courier New" w:cs="Courier New"/>
+          <w:b/>
+          <w:noProof/>
+          <w:color w:val="000000"/>
+          <w:sz w:val="24"/>
+          <w:szCs w:val="24"/>
+        </w:rPr>
+        <w:t>mon_dossier</w:t>
+      </w:r>
+    </w:p>
+    <w:p>
+      <w:pPr>
+        <w:pStyle w:val="Titre1"/>
+        <w:shd w:val="clear" w:color="auto" w:fill="000000" w:themeFill="text1"/>
+        <w:rPr>
+          <w:rFonts w:ascii="Impact" w:hAnsi="Impact"/>
+          <w:b w:val="0"/>
+          <w:color w:val="FFFFFF" w:themeColor="background1"/>
+          <w:sz w:val="24"/>
+          <w:szCs w:val="24"/>
+        </w:rPr>
+      </w:pPr>
+      <w:bookmarkStart w:id="13" w:name="_Toc123105389"/>
+      <w:r>
+        <w:rPr>
+          <w:rFonts w:ascii="Impact" w:hAnsi="Impact"/>
+          <w:b w:val="0"/>
+          <w:color w:val="FFFFFF" w:themeColor="background1"/>
+          <w:sz w:val="24"/>
+          <w:szCs w:val="24"/>
+        </w:rPr>
+        <w:t>Word 2007</w:t>
+      </w:r>
+      <w:bookmarkEnd w:id="13"/>
+    </w:p>
+    <w:p>
+      <w:pPr>
+        <w:pStyle w:val="Sansinterligne"/>
+        <w:rPr>
+          <w:rFonts w:ascii="Courier New" w:hAnsi="Courier New" w:cs="Courier New"/>
+          <w:sz w:val="24"/>
+          <w:szCs w:val="24"/>
+        </w:rPr>
+      </w:pPr>
+    </w:p>
+    <w:p>
+      <w:pPr>
+        <w:pStyle w:val="Titre2"/>
+        <w:shd w:val="clear" w:color="auto" w:fill="A6A6A6" w:themeFill="background1" w:themeFillShade="A6"/>
+        <w:rPr>
+          <w:rFonts w:ascii="Arial Narrow" w:hAnsi="Arial Narrow"/>
+          <w:color w:val="1F497D" w:themeColor="text2"/>
+          <w:sz w:val="24"/>
+          <w:szCs w:val="24"/>
+        </w:rPr>
+      </w:pPr>
       <w:hyperlink w:anchor="_Sommaire" w:history="1">
-        <w:bookmarkStart w:id="16" w:name="_Toc123105390"/>
+        <w:bookmarkStart w:id="14" w:name="_Toc123105390"/>
         <w:r>
           <w:rPr>
             <w:rStyle w:val="Lienhypertexte"/>
@@ -4996,7 +6021,7 @@
         </w:rPr>
         <w:t xml:space="preserve"> du mode définir la langue</w:t>
       </w:r>
-      <w:bookmarkEnd w:id="16"/>
+      <w:bookmarkEnd w:id="14"/>
     </w:p>
     <w:p>
       <w:pPr>
@@ -5085,65 +6110,65 @@
           <w:sz w:val="24"/>
           <w:szCs w:val="24"/>
         </w:rPr>
+        <w:t>WORD &gt; Bouton Office</w:t>
+      </w:r>
+      <w:r>
+        <w:rPr>
+          <w:rFonts w:ascii="Courier New" w:hAnsi="Courier New" w:cs="Courier New"/>
+          <w:b/>
+          <w:sz w:val="24"/>
+          <w:szCs w:val="24"/>
+        </w:rPr>
+        <w:t xml:space="preserve"> &gt; Options Word</w:t>
+      </w:r>
+    </w:p>
+    <w:p>
+      <w:pPr>
+        <w:pStyle w:val="Sansinterligne"/>
+        <w:rPr>
+          <w:rFonts w:ascii="Courier New" w:hAnsi="Courier New" w:cs="Courier New"/>
+          <w:b/>
+          <w:sz w:val="24"/>
+          <w:szCs w:val="24"/>
+        </w:rPr>
+      </w:pPr>
+      <w:r>
+        <w:rPr>
+          <w:rFonts w:ascii="Courier New" w:hAnsi="Courier New" w:cs="Courier New"/>
+          <w:b/>
+          <w:sz w:val="24"/>
+          <w:szCs w:val="24"/>
+        </w:rPr>
+        <w:t xml:space="preserve">Personnaliser &gt; </w:t>
+      </w:r>
+      <w:r>
+        <w:rPr>
+          <w:rFonts w:ascii="Courier New" w:hAnsi="Courier New" w:cs="Courier New"/>
+          <w:b/>
+          <w:sz w:val="24"/>
+          <w:szCs w:val="24"/>
+        </w:rPr>
+        <w:t>Toutes les commandes</w:t>
+      </w:r>
+    </w:p>
+    <w:p>
+      <w:pPr>
+        <w:pStyle w:val="Sansinterligne"/>
+        <w:rPr>
+          <w:rFonts w:ascii="Courier New" w:hAnsi="Courier New" w:cs="Courier New"/>
+          <w:b/>
+          <w:sz w:val="24"/>
+          <w:szCs w:val="24"/>
+        </w:rPr>
+      </w:pPr>
+      <w:r>
+        <w:rPr>
+          <w:rFonts w:ascii="Courier New" w:hAnsi="Courier New" w:cs="Courier New"/>
+          <w:b/>
+          <w:sz w:val="24"/>
+          <w:szCs w:val="24"/>
+        </w:rPr>
         <w:lastRenderedPageBreak/>
-        <w:t>WORD &gt; Bouton Office</w:t>
-      </w:r>
-      <w:r>
-        <w:rPr>
-          <w:rFonts w:ascii="Courier New" w:hAnsi="Courier New" w:cs="Courier New"/>
-          <w:b/>
-          <w:sz w:val="24"/>
-          <w:szCs w:val="24"/>
-        </w:rPr>
-        <w:t xml:space="preserve"> &gt; Options Word</w:t>
-      </w:r>
-    </w:p>
-    <w:p>
-      <w:pPr>
-        <w:pStyle w:val="Sansinterligne"/>
-        <w:rPr>
-          <w:rFonts w:ascii="Courier New" w:hAnsi="Courier New" w:cs="Courier New"/>
-          <w:b/>
-          <w:sz w:val="24"/>
-          <w:szCs w:val="24"/>
-        </w:rPr>
-      </w:pPr>
-      <w:r>
-        <w:rPr>
-          <w:rFonts w:ascii="Courier New" w:hAnsi="Courier New" w:cs="Courier New"/>
-          <w:b/>
-          <w:sz w:val="24"/>
-          <w:szCs w:val="24"/>
-        </w:rPr>
-        <w:t xml:space="preserve">Personnaliser &gt; </w:t>
-      </w:r>
-      <w:r>
-        <w:rPr>
-          <w:rFonts w:ascii="Courier New" w:hAnsi="Courier New" w:cs="Courier New"/>
-          <w:b/>
-          <w:sz w:val="24"/>
-          <w:szCs w:val="24"/>
-        </w:rPr>
-        <w:t>Toutes les commandes</w:t>
-      </w:r>
-    </w:p>
-    <w:p>
-      <w:pPr>
-        <w:pStyle w:val="Sansinterligne"/>
-        <w:rPr>
-          <w:rFonts w:ascii="Courier New" w:hAnsi="Courier New" w:cs="Courier New"/>
-          <w:b/>
-          <w:sz w:val="24"/>
-          <w:szCs w:val="24"/>
-        </w:rPr>
-      </w:pPr>
-      <w:r>
-        <w:rPr>
-          <w:rFonts w:ascii="Courier New" w:hAnsi="Courier New" w:cs="Courier New"/>
-          <w:b/>
-          <w:sz w:val="24"/>
-          <w:szCs w:val="24"/>
-        </w:rPr>
         <w:t>Définir la langue &gt; Ajouter</w:t>
       </w:r>
     </w:p>

</xml_diff>

<commit_message>
mise a jour du module string
</commit_message>
<xml_diff>
--- a/guide/guide.docx
+++ b/guide/guide.docx
@@ -5012,7 +5012,25 @@
           <w:sz w:val="24"/>
           <w:szCs w:val="24"/>
         </w:rPr>
-        <w:t>Cela suppose que vous avez constatez des disfonctionnements dans votre serveur web.</w:t>
+        <w:t xml:space="preserve">Cela suppose que vous </w:t>
+      </w:r>
+      <w:proofErr w:type="gramStart"/>
+      <w:r>
+        <w:rPr>
+          <w:rFonts w:ascii="Courier New" w:hAnsi="Courier New" w:cs="Courier New"/>
+          <w:sz w:val="24"/>
+          <w:szCs w:val="24"/>
+        </w:rPr>
+        <w:t>avez</w:t>
+      </w:r>
+      <w:proofErr w:type="gramEnd"/>
+      <w:r>
+        <w:rPr>
+          <w:rFonts w:ascii="Courier New" w:hAnsi="Courier New" w:cs="Courier New"/>
+          <w:sz w:val="24"/>
+          <w:szCs w:val="24"/>
+        </w:rPr>
+        <w:t xml:space="preserve"> constatez des disfonctionnements dans votre serveur web.</w:t>
       </w:r>
     </w:p>
     <w:p>
@@ -8742,38 +8760,69 @@
           <w:sz w:val="24"/>
           <w:szCs w:val="24"/>
         </w:rPr>
-        <w:t>Général &gt; Connect by &gt; Host</w:t>
-      </w:r>
-    </w:p>
-    <w:p>
-      <w:pPr>
-        <w:pStyle w:val="Sansinterligne"/>
-        <w:rPr>
-          <w:rFonts w:ascii="Courier New" w:hAnsi="Courier New" w:cs="Courier New"/>
-          <w:b/>
-          <w:sz w:val="24"/>
-          <w:szCs w:val="24"/>
-        </w:rPr>
-      </w:pPr>
-    </w:p>
-    <w:p>
-      <w:pPr>
-        <w:pStyle w:val="Sansinterligne"/>
-        <w:rPr>
-          <w:rFonts w:ascii="Courier New" w:hAnsi="Courier New" w:cs="Courier New"/>
-          <w:b/>
-          <w:sz w:val="24"/>
-          <w:szCs w:val="24"/>
-        </w:rPr>
-      </w:pPr>
-      <w:r>
-        <w:rPr>
-          <w:rFonts w:ascii="Courier New" w:hAnsi="Courier New" w:cs="Courier New"/>
-          <w:b/>
-          <w:sz w:val="24"/>
-          <w:szCs w:val="24"/>
-        </w:rPr>
-        <w:t>Path &gt; C:\chemin\database.sql</w:t>
+        <w:t xml:space="preserve">Général &gt; </w:t>
+      </w:r>
+      <w:proofErr w:type="spellStart"/>
+      <w:r>
+        <w:rPr>
+          <w:rFonts w:ascii="Courier New" w:hAnsi="Courier New" w:cs="Courier New"/>
+          <w:b/>
+          <w:sz w:val="24"/>
+          <w:szCs w:val="24"/>
+        </w:rPr>
+        <w:t>Connect</w:t>
+      </w:r>
+      <w:proofErr w:type="spellEnd"/>
+      <w:r>
+        <w:rPr>
+          <w:rFonts w:ascii="Courier New" w:hAnsi="Courier New" w:cs="Courier New"/>
+          <w:b/>
+          <w:sz w:val="24"/>
+          <w:szCs w:val="24"/>
+        </w:rPr>
+        <w:t xml:space="preserve"> by &gt; Host</w:t>
+      </w:r>
+    </w:p>
+    <w:p>
+      <w:pPr>
+        <w:pStyle w:val="Sansinterligne"/>
+        <w:rPr>
+          <w:rFonts w:ascii="Courier New" w:hAnsi="Courier New" w:cs="Courier New"/>
+          <w:b/>
+          <w:sz w:val="24"/>
+          <w:szCs w:val="24"/>
+        </w:rPr>
+      </w:pPr>
+    </w:p>
+    <w:p>
+      <w:pPr>
+        <w:pStyle w:val="Sansinterligne"/>
+        <w:rPr>
+          <w:rFonts w:ascii="Courier New" w:hAnsi="Courier New" w:cs="Courier New"/>
+          <w:b/>
+          <w:sz w:val="24"/>
+          <w:szCs w:val="24"/>
+        </w:rPr>
+      </w:pPr>
+      <w:proofErr w:type="spellStart"/>
+      <w:r>
+        <w:rPr>
+          <w:rFonts w:ascii="Courier New" w:hAnsi="Courier New" w:cs="Courier New"/>
+          <w:b/>
+          <w:sz w:val="24"/>
+          <w:szCs w:val="24"/>
+        </w:rPr>
+        <w:t>Path</w:t>
+      </w:r>
+      <w:proofErr w:type="spellEnd"/>
+      <w:r>
+        <w:rPr>
+          <w:rFonts w:ascii="Courier New" w:hAnsi="Courier New" w:cs="Courier New"/>
+          <w:b/>
+          <w:sz w:val="24"/>
+          <w:szCs w:val="24"/>
+        </w:rPr>
+        <w:t xml:space="preserve"> &gt; C:\chemin\database.sql</w:t>
       </w:r>
     </w:p>
     <w:p>
@@ -11193,107 +11242,35 @@
           <w:sz w:val="24"/>
           <w:szCs w:val="24"/>
         </w:rPr>
-        <w:t xml:space="preserve">Cela suppose que vous travaillez sur un serveur de tests qui vous permet de vérifier le bon fonctionnement de vos modifications sur une branche </w:t>
-      </w:r>
-      <w:r>
-        <w:rPr>
-          <w:rFonts w:ascii="Courier New" w:hAnsi="Courier New" w:cs="Courier New"/>
-          <w:sz w:val="24"/>
-          <w:szCs w:val="24"/>
-        </w:rPr>
-        <w:t xml:space="preserve">donnée </w:t>
-      </w:r>
-      <w:r>
-        <w:rPr>
-          <w:rFonts w:ascii="Courier New" w:hAnsi="Courier New" w:cs="Courier New"/>
-          <w:sz w:val="24"/>
-          <w:szCs w:val="24"/>
-        </w:rPr>
-        <w:t xml:space="preserve">sans les valider. </w:t>
-      </w:r>
-      <w:r>
-        <w:rPr>
-          <w:rFonts w:ascii="Courier New" w:hAnsi="Courier New" w:cs="Courier New"/>
-          <w:sz w:val="24"/>
-          <w:szCs w:val="24"/>
-        </w:rPr>
-        <w:t xml:space="preserve">Avant de basculer sur une nouvelle le serveur doit d’abord </w:t>
-      </w:r>
-      <w:r>
-        <w:rPr>
-          <w:rFonts w:ascii="Courier New" w:hAnsi="Courier New" w:cs="Courier New"/>
-          <w:sz w:val="24"/>
-          <w:szCs w:val="24"/>
-        </w:rPr>
-        <w:t>annuler</w:t>
-      </w:r>
-      <w:r>
-        <w:rPr>
-          <w:rFonts w:ascii="Courier New" w:hAnsi="Courier New" w:cs="Courier New"/>
-          <w:sz w:val="24"/>
-          <w:szCs w:val="24"/>
-        </w:rPr>
-        <w:t xml:space="preserve"> les </w:t>
-      </w:r>
-      <w:r>
-        <w:rPr>
-          <w:rFonts w:ascii="Courier New" w:hAnsi="Courier New" w:cs="Courier New"/>
-          <w:sz w:val="24"/>
-          <w:szCs w:val="24"/>
-        </w:rPr>
-        <w:t xml:space="preserve">anciennes </w:t>
-      </w:r>
-      <w:r>
-        <w:rPr>
-          <w:rFonts w:ascii="Courier New" w:hAnsi="Courier New" w:cs="Courier New"/>
-          <w:sz w:val="24"/>
-          <w:szCs w:val="24"/>
-        </w:rPr>
-        <w:t>modifications</w:t>
-      </w:r>
-      <w:r>
-        <w:rPr>
-          <w:rFonts w:ascii="Courier New" w:hAnsi="Courier New" w:cs="Courier New"/>
-          <w:sz w:val="24"/>
-          <w:szCs w:val="24"/>
-        </w:rPr>
-        <w:t xml:space="preserve"> non validées afin d’éviter des conflits.</w:t>
-      </w:r>
-    </w:p>
-    <w:p>
-      <w:pPr>
-        <w:pStyle w:val="Sansinterligne"/>
-        <w:rPr>
-          <w:rFonts w:ascii="Courier New" w:hAnsi="Courier New" w:cs="Courier New"/>
-          <w:sz w:val="24"/>
-          <w:szCs w:val="24"/>
-        </w:rPr>
-      </w:pPr>
-    </w:p>
-    <w:p>
-      <w:pPr>
-        <w:pStyle w:val="Sansinterligne"/>
-        <w:rPr>
-          <w:rFonts w:ascii="Courier New" w:hAnsi="Courier New" w:cs="Courier New"/>
-          <w:sz w:val="24"/>
-          <w:szCs w:val="24"/>
-        </w:rPr>
-      </w:pPr>
-      <w:r>
-        <w:rPr>
-          <w:rFonts w:ascii="Courier New" w:hAnsi="Courier New" w:cs="Courier New"/>
-          <w:sz w:val="24"/>
-          <w:szCs w:val="24"/>
-        </w:rPr>
-        <w:t>Annuler les modifications.</w:t>
-      </w:r>
-      <w:r>
-        <w:rPr>
-          <w:rFonts w:ascii="Courier New" w:hAnsi="Courier New" w:cs="Courier New"/>
-          <w:sz w:val="24"/>
-          <w:szCs w:val="24"/>
-        </w:rPr>
-        <w:t xml:space="preserve"> Vérifier le statut du dépôt.</w:t>
+        <w:t>Cela suppose que vous travaillez sur un serveur de tests qui vous permet de vérifier le bon fonctionnement de vos modifications sur une branche donnée sans les valider. Avant de basculer sur une nouvelle le serveur doit d’abord annuler les anciennes modifications non validées afin d’éviter des conflits.</w:t>
+      </w:r>
+    </w:p>
+    <w:p>
+      <w:pPr>
+        <w:pStyle w:val="Sansinterligne"/>
+        <w:rPr>
+          <w:rFonts w:ascii="Courier New" w:hAnsi="Courier New" w:cs="Courier New"/>
+          <w:sz w:val="24"/>
+          <w:szCs w:val="24"/>
+        </w:rPr>
+      </w:pPr>
+    </w:p>
+    <w:p>
+      <w:pPr>
+        <w:pStyle w:val="Sansinterligne"/>
+        <w:rPr>
+          <w:rFonts w:ascii="Courier New" w:hAnsi="Courier New" w:cs="Courier New"/>
+          <w:sz w:val="24"/>
+          <w:szCs w:val="24"/>
+        </w:rPr>
+      </w:pPr>
+      <w:r>
+        <w:rPr>
+          <w:rFonts w:ascii="Courier New" w:hAnsi="Courier New" w:cs="Courier New"/>
+          <w:sz w:val="24"/>
+          <w:szCs w:val="24"/>
+        </w:rPr>
+        <w:t>Annuler les modifications. Vérifier le statut du dépôt.</w:t>
       </w:r>
     </w:p>
     <w:p>
@@ -11379,6 +11356,307 @@
           <w:sz w:val="24"/>
           <w:szCs w:val="24"/>
         </w:rPr>
+        <w:t>Nettoyage du répertoire de travail</w:t>
+      </w:r>
+    </w:p>
+    <w:p>
+      <w:pPr>
+        <w:pStyle w:val="Sansinterligne"/>
+        <w:rPr>
+          <w:rFonts w:ascii="Courier New" w:hAnsi="Courier New" w:cs="Courier New"/>
+          <w:sz w:val="24"/>
+          <w:szCs w:val="24"/>
+        </w:rPr>
+      </w:pPr>
+    </w:p>
+    <w:p>
+      <w:pPr>
+        <w:pStyle w:val="Sansinterligne"/>
+        <w:rPr>
+          <w:rFonts w:ascii="Courier New" w:hAnsi="Courier New" w:cs="Courier New"/>
+          <w:sz w:val="24"/>
+          <w:szCs w:val="24"/>
+        </w:rPr>
+      </w:pPr>
+      <w:r>
+        <w:rPr>
+          <w:rFonts w:ascii="Courier New" w:hAnsi="Courier New" w:cs="Courier New"/>
+          <w:sz w:val="24"/>
+          <w:szCs w:val="24"/>
+        </w:rPr>
+        <w:t xml:space="preserve">Cela suppose que vous </w:t>
+      </w:r>
+      <w:r>
+        <w:rPr>
+          <w:rFonts w:ascii="Courier New" w:hAnsi="Courier New" w:cs="Courier New"/>
+          <w:sz w:val="24"/>
+          <w:szCs w:val="24"/>
+        </w:rPr>
+        <w:t>avez transféré vos modifications</w:t>
+      </w:r>
+      <w:r>
+        <w:rPr>
+          <w:rFonts w:ascii="Courier New" w:hAnsi="Courier New" w:cs="Courier New"/>
+          <w:sz w:val="24"/>
+          <w:szCs w:val="24"/>
+        </w:rPr>
+        <w:t xml:space="preserve"> sur un serveur de tests </w:t>
+      </w:r>
+      <w:r>
+        <w:rPr>
+          <w:rFonts w:ascii="Courier New" w:hAnsi="Courier New" w:cs="Courier New"/>
+          <w:sz w:val="24"/>
+          <w:szCs w:val="24"/>
+        </w:rPr>
+        <w:t>afin</w:t>
+      </w:r>
+      <w:r>
+        <w:rPr>
+          <w:rFonts w:ascii="Courier New" w:hAnsi="Courier New" w:cs="Courier New"/>
+          <w:sz w:val="24"/>
+          <w:szCs w:val="24"/>
+        </w:rPr>
+        <w:t xml:space="preserve"> de vérifier le bon fonctionnement de vos modifications sur une branche donnée</w:t>
+      </w:r>
+      <w:r>
+        <w:rPr>
+          <w:rFonts w:ascii="Courier New" w:hAnsi="Courier New" w:cs="Courier New"/>
+          <w:sz w:val="24"/>
+          <w:szCs w:val="24"/>
+        </w:rPr>
+        <w:t xml:space="preserve">. </w:t>
+      </w:r>
+      <w:r>
+        <w:rPr>
+          <w:rFonts w:ascii="Courier New" w:hAnsi="Courier New" w:cs="Courier New"/>
+          <w:sz w:val="24"/>
+          <w:szCs w:val="24"/>
+        </w:rPr>
+        <w:t xml:space="preserve">Vous voulez </w:t>
+      </w:r>
+      <w:r>
+        <w:rPr>
+          <w:rFonts w:ascii="Courier New" w:hAnsi="Courier New" w:cs="Courier New"/>
+          <w:sz w:val="24"/>
+          <w:szCs w:val="24"/>
+        </w:rPr>
+        <w:t>désormais</w:t>
+      </w:r>
+      <w:r>
+        <w:rPr>
+          <w:rFonts w:ascii="Courier New" w:hAnsi="Courier New" w:cs="Courier New"/>
+          <w:sz w:val="24"/>
+          <w:szCs w:val="24"/>
+        </w:rPr>
+        <w:t xml:space="preserve"> </w:t>
+      </w:r>
+      <w:r>
+        <w:rPr>
+          <w:rFonts w:ascii="Courier New" w:hAnsi="Courier New" w:cs="Courier New"/>
+          <w:sz w:val="24"/>
+          <w:szCs w:val="24"/>
+        </w:rPr>
+        <w:lastRenderedPageBreak/>
+        <w:t xml:space="preserve">changer de </w:t>
+      </w:r>
+      <w:r>
+        <w:rPr>
+          <w:rFonts w:ascii="Courier New" w:hAnsi="Courier New" w:cs="Courier New"/>
+          <w:sz w:val="24"/>
+          <w:szCs w:val="24"/>
+        </w:rPr>
+        <w:t>branche de travail</w:t>
+      </w:r>
+      <w:r>
+        <w:rPr>
+          <w:rFonts w:ascii="Courier New" w:hAnsi="Courier New" w:cs="Courier New"/>
+          <w:sz w:val="24"/>
+          <w:szCs w:val="24"/>
+        </w:rPr>
+        <w:t xml:space="preserve"> ou récupérer de nouvelles modifications</w:t>
+      </w:r>
+      <w:r>
+        <w:rPr>
+          <w:rFonts w:ascii="Courier New" w:hAnsi="Courier New" w:cs="Courier New"/>
+          <w:sz w:val="24"/>
+          <w:szCs w:val="24"/>
+        </w:rPr>
+        <w:t xml:space="preserve"> sur la branche en cours</w:t>
+      </w:r>
+      <w:r>
+        <w:rPr>
+          <w:rFonts w:ascii="Courier New" w:hAnsi="Courier New" w:cs="Courier New"/>
+          <w:sz w:val="24"/>
+          <w:szCs w:val="24"/>
+        </w:rPr>
+        <w:t xml:space="preserve"> sans rencontrer de conflits. </w:t>
+      </w:r>
+      <w:r>
+        <w:rPr>
+          <w:rFonts w:ascii="Courier New" w:hAnsi="Courier New" w:cs="Courier New"/>
+          <w:sz w:val="24"/>
+          <w:szCs w:val="24"/>
+        </w:rPr>
+        <w:t>Vous devez donc nettoyer votre répertoire de travail</w:t>
+      </w:r>
+      <w:r>
+        <w:rPr>
+          <w:rFonts w:ascii="Courier New" w:hAnsi="Courier New" w:cs="Courier New"/>
+          <w:sz w:val="24"/>
+          <w:szCs w:val="24"/>
+        </w:rPr>
+        <w:t xml:space="preserve"> </w:t>
+      </w:r>
+      <w:r>
+        <w:rPr>
+          <w:rFonts w:ascii="Courier New" w:hAnsi="Courier New" w:cs="Courier New"/>
+          <w:sz w:val="24"/>
+          <w:szCs w:val="24"/>
+        </w:rPr>
+        <w:t xml:space="preserve">avant de procéder à </w:t>
+      </w:r>
+      <w:r>
+        <w:rPr>
+          <w:rFonts w:ascii="Courier New" w:hAnsi="Courier New" w:cs="Courier New"/>
+          <w:sz w:val="24"/>
+          <w:szCs w:val="24"/>
+        </w:rPr>
+        <w:t>c</w:t>
+      </w:r>
+      <w:r>
+        <w:rPr>
+          <w:rFonts w:ascii="Courier New" w:hAnsi="Courier New" w:cs="Courier New"/>
+          <w:sz w:val="24"/>
+          <w:szCs w:val="24"/>
+        </w:rPr>
+        <w:t>es opérations</w:t>
+      </w:r>
+      <w:r>
+        <w:rPr>
+          <w:rFonts w:ascii="Courier New" w:hAnsi="Courier New" w:cs="Courier New"/>
+          <w:sz w:val="24"/>
+          <w:szCs w:val="24"/>
+        </w:rPr>
+        <w:t>.</w:t>
+      </w:r>
+    </w:p>
+    <w:p>
+      <w:pPr>
+        <w:pStyle w:val="Sansinterligne"/>
+        <w:rPr>
+          <w:rFonts w:ascii="Courier New" w:hAnsi="Courier New" w:cs="Courier New"/>
+          <w:sz w:val="24"/>
+          <w:szCs w:val="24"/>
+        </w:rPr>
+      </w:pPr>
+    </w:p>
+    <w:p>
+      <w:pPr>
+        <w:pStyle w:val="Sansinterligne"/>
+        <w:rPr>
+          <w:rFonts w:ascii="Courier New" w:hAnsi="Courier New" w:cs="Courier New"/>
+          <w:sz w:val="24"/>
+          <w:szCs w:val="24"/>
+        </w:rPr>
+      </w:pPr>
+      <w:r>
+        <w:rPr>
+          <w:rFonts w:ascii="Courier New" w:hAnsi="Courier New" w:cs="Courier New"/>
+          <w:sz w:val="24"/>
+          <w:szCs w:val="24"/>
+        </w:rPr>
+        <w:t>Nettoyer le répertoire de travail.</w:t>
+      </w:r>
+      <w:r>
+        <w:rPr>
+          <w:rFonts w:ascii="Courier New" w:hAnsi="Courier New" w:cs="Courier New"/>
+          <w:sz w:val="24"/>
+          <w:szCs w:val="24"/>
+        </w:rPr>
+        <w:t xml:space="preserve"> Récupérer de nouvelles modifications. Changer de branche.</w:t>
+      </w:r>
+    </w:p>
+    <w:p>
+      <w:pPr>
+        <w:pStyle w:val="Sansinterligne"/>
+        <w:rPr>
+          <w:rFonts w:ascii="Courier New" w:hAnsi="Courier New" w:cs="Courier New"/>
+          <w:sz w:val="24"/>
+          <w:szCs w:val="24"/>
+        </w:rPr>
+      </w:pPr>
+    </w:p>
+    <w:p>
+      <w:pPr>
+        <w:pStyle w:val="Sansinterligne"/>
+        <w:rPr>
+          <w:rFonts w:ascii="Courier New" w:eastAsia="Times New Roman" w:hAnsi="Courier New" w:cs="Courier New"/>
+          <w:b/>
+          <w:noProof/>
+          <w:sz w:val="24"/>
+          <w:szCs w:val="24"/>
+        </w:rPr>
+      </w:pPr>
+      <w:r>
+        <w:rPr>
+          <w:rFonts w:ascii="Courier New" w:eastAsia="Times New Roman" w:hAnsi="Courier New" w:cs="Courier New"/>
+          <w:b/>
+          <w:noProof/>
+          <w:sz w:val="24"/>
+          <w:szCs w:val="24"/>
+        </w:rPr>
+        <w:t xml:space="preserve">git </w:t>
+      </w:r>
+      <w:r>
+        <w:rPr>
+          <w:rFonts w:ascii="Courier New" w:eastAsia="Times New Roman" w:hAnsi="Courier New" w:cs="Courier New"/>
+          <w:b/>
+          <w:noProof/>
+          <w:sz w:val="24"/>
+          <w:szCs w:val="24"/>
+        </w:rPr>
+        <w:t>clean</w:t>
+      </w:r>
+      <w:r>
+        <w:rPr>
+          <w:rFonts w:ascii="Courier New" w:eastAsia="Times New Roman" w:hAnsi="Courier New" w:cs="Courier New"/>
+          <w:b/>
+          <w:noProof/>
+          <w:sz w:val="24"/>
+          <w:szCs w:val="24"/>
+        </w:rPr>
+        <w:t xml:space="preserve"> -df</w:t>
+      </w:r>
+    </w:p>
+    <w:p>
+      <w:pPr>
+        <w:pStyle w:val="Sansinterligne"/>
+        <w:rPr>
+          <w:rFonts w:ascii="Courier New" w:hAnsi="Courier New" w:cs="Courier New"/>
+          <w:noProof/>
+          <w:sz w:val="24"/>
+          <w:szCs w:val="24"/>
+        </w:rPr>
+      </w:pPr>
+    </w:p>
+    <w:p>
+      <w:pPr>
+        <w:pStyle w:val="Titre2"/>
+        <w:shd w:val="clear" w:color="auto" w:fill="A6A6A6" w:themeFill="background1" w:themeFillShade="A6"/>
+        <w:rPr>
+          <w:rFonts w:ascii="Arial Narrow" w:hAnsi="Arial Narrow"/>
+          <w:color w:val="1F497D" w:themeColor="text2"/>
+          <w:sz w:val="24"/>
+          <w:szCs w:val="24"/>
+        </w:rPr>
+      </w:pPr>
+      <w:r>
+        <w:rPr>
+          <w:rFonts w:ascii="Arial Narrow" w:hAnsi="Arial Narrow"/>
+          <w:color w:val="1F497D" w:themeColor="text2"/>
+          <w:sz w:val="24"/>
+          <w:szCs w:val="24"/>
+        </w:rPr>
         <w:t>Sauvegarde des fichiers modifiés ou rajoutés</w:t>
       </w:r>
     </w:p>
@@ -11415,16 +11693,7 @@
           <w:sz w:val="24"/>
           <w:szCs w:val="24"/>
         </w:rPr>
-        <w:t xml:space="preserve">voulez réduire le temps de transfert de vos modifications vers une machine distante en vue de réaliser des tests. Plus tôt que de transférer tout votre dépôt local </w:t>
-      </w:r>
-      <w:r>
-        <w:rPr>
-          <w:rFonts w:ascii="Courier New" w:hAnsi="Courier New" w:cs="Courier New"/>
-          <w:sz w:val="24"/>
-          <w:szCs w:val="24"/>
-        </w:rPr>
-        <w:lastRenderedPageBreak/>
-        <w:t>en raison de quelques modifications, ce qui n’est pas nécessaire, vous voulez désormais ne transférer que vos modifications.</w:t>
+        <w:t>voulez réduire le temps de transfert de vos modifications vers une machine distante en vue de réaliser des tests. Plus tôt que de transférer tout votre dépôt local en raison de quelques modifications, ce qui n’est pas nécessaire, vous voulez désormais ne transférer que vos modifications.</w:t>
       </w:r>
     </w:p>
     <w:p>
@@ -12645,7 +12914,17 @@
           <w:sz w:val="24"/>
           <w:szCs w:val="24"/>
         </w:rPr>
-        <w:t xml:space="preserve"> vous a demandé vos identifiants d’authentification. Vous avez saisi votre nom d’utilisateur et votre mot de passe github, mais hélas, rien d’intéressant, l’opération a échoué.</w:t>
+        <w:t xml:space="preserve"> vous a demandé vos </w:t>
+      </w:r>
+      <w:r>
+        <w:rPr>
+          <w:rFonts w:ascii="Courier New" w:hAnsi="Courier New" w:cs="Courier New"/>
+          <w:noProof/>
+          <w:sz w:val="24"/>
+          <w:szCs w:val="24"/>
+        </w:rPr>
+        <w:lastRenderedPageBreak/>
+        <w:t>identifiants d’authentification. Vous avez saisi votre nom d’utilisateur et votre mot de passe github, mais hélas, rien d’intéressant, l’opération a échoué.</w:t>
       </w:r>
     </w:p>
     <w:p>
@@ -12997,7 +13276,6 @@
           <w:sz w:val="24"/>
           <w:szCs w:val="24"/>
         </w:rPr>
-        <w:lastRenderedPageBreak/>
         <w:t xml:space="preserve">password &gt; </w:t>
       </w:r>
       <w:r>
@@ -13600,6 +13878,7 @@
           <w:sz w:val="24"/>
           <w:szCs w:val="24"/>
         </w:rPr>
+        <w:lastRenderedPageBreak/>
         <w:t>GitHub</w:t>
       </w:r>
       <w:bookmarkEnd w:id="32"/>
@@ -13672,7 +13951,25 @@
           <w:sz w:val="24"/>
           <w:szCs w:val="24"/>
         </w:rPr>
-        <w:t>Cela suppose que vous avez un dépôt git qui tente de pousseur vos modifications sur votre référentiel github. Vous devez fournir des identifiants d’authentification pour réaliser l’opération.</w:t>
+        <w:t xml:space="preserve">Cela suppose que vous </w:t>
+      </w:r>
+      <w:proofErr w:type="gramStart"/>
+      <w:r>
+        <w:rPr>
+          <w:rFonts w:ascii="Courier New" w:hAnsi="Courier New" w:cs="Courier New"/>
+          <w:sz w:val="24"/>
+          <w:szCs w:val="24"/>
+        </w:rPr>
+        <w:t>avez</w:t>
+      </w:r>
+      <w:proofErr w:type="gramEnd"/>
+      <w:r>
+        <w:rPr>
+          <w:rFonts w:ascii="Courier New" w:hAnsi="Courier New" w:cs="Courier New"/>
+          <w:sz w:val="24"/>
+          <w:szCs w:val="24"/>
+        </w:rPr>
+        <w:t xml:space="preserve"> un dépôt git qui tente de pousseur vos modifications sur votre référentiel github. Vous devez fournir des identifiants d’authentification pour réaliser l’opération.</w:t>
       </w:r>
     </w:p>
     <w:p>
@@ -13914,7 +14211,6 @@
           <w:sz w:val="24"/>
           <w:szCs w:val="24"/>
         </w:rPr>
-        <w:lastRenderedPageBreak/>
         <w:t>Copier le jeton</w:t>
       </w:r>
     </w:p>
@@ -14490,6 +14786,7 @@
           <w:sz w:val="24"/>
           <w:szCs w:val="24"/>
         </w:rPr>
+        <w:lastRenderedPageBreak/>
         <w:t>Ouvrir la liste des erreurs</w:t>
       </w:r>
       <w:r>
@@ -14930,7 +15227,6 @@
           <w:sz w:val="24"/>
           <w:szCs w:val="24"/>
         </w:rPr>
-        <w:lastRenderedPageBreak/>
         <w:t xml:space="preserve">Correctif--&gt; </w:t>
       </w:r>
       <w:r>
@@ -15845,18 +16141,7 @@
           <w:sz w:val="24"/>
           <w:szCs w:val="24"/>
         </w:rPr>
-        <w:t xml:space="preserve"> </w:t>
-      </w:r>
-      <w:r>
-        <w:rPr>
-          <w:rFonts w:ascii="Courier New" w:hAnsi="Courier New" w:cs="Courier New"/>
-          <w:noProof/>
-          <w:color w:val="000000"/>
-          <w:sz w:val="24"/>
-          <w:szCs w:val="24"/>
-        </w:rPr>
-        <w:lastRenderedPageBreak/>
-        <w:t>côté serveur</w:t>
+        <w:t xml:space="preserve"> côté serveur</w:t>
       </w:r>
       <w:r>
         <w:rPr>
@@ -16646,6 +16931,7 @@
           <w:sz w:val="24"/>
           <w:szCs w:val="24"/>
         </w:rPr>
+        <w:lastRenderedPageBreak/>
         <w:t>JavaScript</w:t>
       </w:r>
       <w:bookmarkEnd w:id="38"/>
@@ -16989,7 +17275,6 @@
           <w:sz w:val="24"/>
           <w:szCs w:val="24"/>
         </w:rPr>
-        <w:lastRenderedPageBreak/>
         <w:t>Cela suppose que voulez transmettre des données sur le réseau sans vous soucier des problèmes de conversion. Vous avez besoin d’encoder les données en base64 avant de les transmettre.</w:t>
       </w:r>
     </w:p>
@@ -17896,6 +18181,7 @@
           <w:sz w:val="24"/>
           <w:szCs w:val="24"/>
         </w:rPr>
+        <w:lastRenderedPageBreak/>
         <w:t>OpenSSL</w:t>
       </w:r>
       <w:bookmarkEnd w:id="42"/>
@@ -18148,7 +18434,6 @@
           <w:sz w:val="24"/>
           <w:szCs w:val="24"/>
         </w:rPr>
-        <w:lastRenderedPageBreak/>
         <w:t>RaspberryPi</w:t>
       </w:r>
     </w:p>
@@ -18717,7 +19002,6 @@
           <w:sz w:val="24"/>
           <w:szCs w:val="24"/>
         </w:rPr>
-        <w:lastRenderedPageBreak/>
         <w:t>Obtenir</w:t>
       </w:r>
       <w:r>
@@ -19735,7 +20019,6 @@
           <w:sz w:val="24"/>
           <w:szCs w:val="24"/>
         </w:rPr>
-        <w:lastRenderedPageBreak/>
         <w:t>Changement de branche</w:t>
       </w:r>
       <w:bookmarkEnd w:id="47"/>
@@ -19765,7 +20048,25 @@
           <w:sz w:val="24"/>
           <w:szCs w:val="24"/>
         </w:rPr>
-        <w:t>Cela suppose que vous avez plusieurs branches dans votre</w:t>
+        <w:t xml:space="preserve">Cela suppose que vous </w:t>
+      </w:r>
+      <w:proofErr w:type="gramStart"/>
+      <w:r>
+        <w:rPr>
+          <w:rFonts w:ascii="Courier New" w:hAnsi="Courier New" w:cs="Courier New"/>
+          <w:sz w:val="24"/>
+          <w:szCs w:val="24"/>
+        </w:rPr>
+        <w:t>avez</w:t>
+      </w:r>
+      <w:proofErr w:type="gramEnd"/>
+      <w:r>
+        <w:rPr>
+          <w:rFonts w:ascii="Courier New" w:hAnsi="Courier New" w:cs="Courier New"/>
+          <w:sz w:val="24"/>
+          <w:szCs w:val="24"/>
+        </w:rPr>
+        <w:t xml:space="preserve"> plusieurs branches dans votre</w:t>
       </w:r>
       <w:r>
         <w:rPr>
@@ -20630,7 +20931,6 @@
           <w:sz w:val="24"/>
           <w:szCs w:val="24"/>
         </w:rPr>
-        <w:lastRenderedPageBreak/>
         <w:t xml:space="preserve">Ctrl + A &gt; pour </w:t>
       </w:r>
       <w:r>
@@ -21270,6 +21570,7 @@
           <w:sz w:val="24"/>
           <w:szCs w:val="24"/>
         </w:rPr>
+        <w:lastRenderedPageBreak/>
         <w:t>Cela suppose que vous avez un fichier dont le propriétaire et le groupe d’appartenance sont incorrects. Cela peut vous empêcher d’effectuer cette opération sur le fichier.</w:t>
       </w:r>
     </w:p>
@@ -21573,7 +21874,25 @@
           <w:sz w:val="24"/>
           <w:szCs w:val="24"/>
         </w:rPr>
-        <w:t>dossier en mode récurssif.</w:t>
+        <w:t xml:space="preserve">dossier en mode </w:t>
+      </w:r>
+      <w:proofErr w:type="spellStart"/>
+      <w:r>
+        <w:rPr>
+          <w:rFonts w:ascii="Courier New" w:hAnsi="Courier New" w:cs="Courier New"/>
+          <w:sz w:val="24"/>
+          <w:szCs w:val="24"/>
+        </w:rPr>
+        <w:t>récurssif</w:t>
+      </w:r>
+      <w:proofErr w:type="spellEnd"/>
+      <w:r>
+        <w:rPr>
+          <w:rFonts w:ascii="Courier New" w:hAnsi="Courier New" w:cs="Courier New"/>
+          <w:sz w:val="24"/>
+          <w:szCs w:val="24"/>
+        </w:rPr>
+        <w:t>.</w:t>
       </w:r>
     </w:p>
     <w:p>
@@ -21719,7 +22038,6 @@
           <w:sz w:val="24"/>
           <w:szCs w:val="24"/>
         </w:rPr>
-        <w:lastRenderedPageBreak/>
         <w:t>Cela suppose que vous voulez lancer dans le développement d’applications web sous Windows.</w:t>
       </w:r>
     </w:p>
@@ -22221,6 +22539,7 @@
           <w:sz w:val="24"/>
           <w:szCs w:val="24"/>
         </w:rPr>
+        <w:lastRenderedPageBreak/>
         <w:t>suivant</w:t>
       </w:r>
     </w:p>
@@ -22387,8 +22706,19 @@
           <w:sz w:val="24"/>
           <w:szCs w:val="24"/>
         </w:rPr>
-        <w:t>wampserver3_x86_x64_update3.2.9.exe</w:t>
-      </w:r>
+        <w:t>wampserver3_x86_x64_update3.2.9.</w:t>
+      </w:r>
+      <w:proofErr w:type="spellStart"/>
+      <w:r>
+        <w:rPr>
+          <w:rFonts w:ascii="Courier New" w:hAnsi="Courier New" w:cs="Courier New"/>
+          <w:b/>
+          <w:sz w:val="24"/>
+          <w:szCs w:val="24"/>
+        </w:rPr>
+        <w:t>exe</w:t>
+      </w:r>
+      <w:proofErr w:type="spellEnd"/>
     </w:p>
     <w:p>
       <w:pPr>
@@ -22570,7 +22900,6 @@
           <w:sz w:val="24"/>
           <w:szCs w:val="24"/>
         </w:rPr>
-        <w:lastRenderedPageBreak/>
         <w:t>WampServer &gt; Oui</w:t>
       </w:r>
       <w:r>
@@ -23405,7 +23734,6 @@
           <w:sz w:val="24"/>
           <w:szCs w:val="24"/>
         </w:rPr>
-        <w:lastRenderedPageBreak/>
         <w:t>Configurer la machine virtuelle du tableau de brod de WampServer.</w:t>
       </w:r>
     </w:p>
@@ -24806,6 +25134,7 @@
           <w:szCs w:val="24"/>
           <w:highlight w:val="white"/>
         </w:rPr>
+        <w:lastRenderedPageBreak/>
         <w:t xml:space="preserve">        Options All</w:t>
       </w:r>
     </w:p>
@@ -25276,7 +25605,6 @@
           <w:sz w:val="24"/>
           <w:szCs w:val="24"/>
         </w:rPr>
-        <w:lastRenderedPageBreak/>
         <w:t>Vérifier la configuration de WampServer.</w:t>
       </w:r>
     </w:p>

</xml_diff>

<commit_message>
mise a jour du module doc
</commit_message>
<xml_diff>
--- a/guide/guide.docx
+++ b/guide/guide.docx
@@ -11356,7 +11356,16 @@
           <w:sz w:val="24"/>
           <w:szCs w:val="24"/>
         </w:rPr>
-        <w:t>Nettoyage du répertoire de travail</w:t>
+        <w:t xml:space="preserve">Nettoyage </w:t>
+      </w:r>
+      <w:r>
+        <w:rPr>
+          <w:rFonts w:ascii="Arial Narrow" w:hAnsi="Arial Narrow"/>
+          <w:color w:val="1F497D" w:themeColor="text2"/>
+          <w:sz w:val="24"/>
+          <w:szCs w:val="24"/>
+        </w:rPr>
+        <w:t>des fichiers non validés</w:t>
       </w:r>
     </w:p>
     <w:p>
@@ -21876,16 +21885,14 @@
         </w:rPr>
         <w:t xml:space="preserve">dossier en mode </w:t>
       </w:r>
-      <w:proofErr w:type="spellStart"/>
-      <w:r>
-        <w:rPr>
-          <w:rFonts w:ascii="Courier New" w:hAnsi="Courier New" w:cs="Courier New"/>
-          <w:sz w:val="24"/>
-          <w:szCs w:val="24"/>
-        </w:rPr>
-        <w:t>récurssif</w:t>
-      </w:r>
-      <w:proofErr w:type="spellEnd"/>
+      <w:r>
+        <w:rPr>
+          <w:rFonts w:ascii="Courier New" w:hAnsi="Courier New" w:cs="Courier New"/>
+          <w:sz w:val="24"/>
+          <w:szCs w:val="24"/>
+        </w:rPr>
+        <w:t>récursif</w:t>
+      </w:r>
       <w:r>
         <w:rPr>
           <w:rFonts w:ascii="Courier New" w:hAnsi="Courier New" w:cs="Courier New"/>

</xml_diff>

<commit_message>
mise a jour du module xml
</commit_message>
<xml_diff>
--- a/guide/guide.docx
+++ b/guide/guide.docx
@@ -5905,6 +5905,104 @@
     </w:p>
     <w:p>
       <w:pPr>
+        <w:pStyle w:val="Titre2"/>
+        <w:shd w:val="clear" w:color="auto" w:fill="A6A6A6" w:themeFill="background1" w:themeFillShade="A6"/>
+        <w:rPr>
+          <w:rFonts w:ascii="Arial Narrow" w:hAnsi="Arial Narrow"/>
+          <w:color w:val="1F497D" w:themeColor="text2"/>
+          <w:sz w:val="24"/>
+          <w:szCs w:val="24"/>
+        </w:rPr>
+      </w:pPr>
+      <w:r>
+        <w:rPr>
+          <w:rFonts w:ascii="Arial Narrow" w:hAnsi="Arial Narrow"/>
+          <w:color w:val="1F497D" w:themeColor="text2"/>
+          <w:sz w:val="24"/>
+          <w:szCs w:val="24"/>
+        </w:rPr>
+        <w:t>Liens</w:t>
+      </w:r>
+    </w:p>
+    <w:p>
+      <w:pPr>
+        <w:pStyle w:val="Sansinterligne"/>
+        <w:rPr>
+          <w:rFonts w:ascii="Courier New" w:hAnsi="Courier New" w:cs="Courier New"/>
+          <w:b/>
+          <w:noProof/>
+          <w:sz w:val="24"/>
+          <w:szCs w:val="24"/>
+        </w:rPr>
+      </w:pPr>
+    </w:p>
+    <w:p>
+      <w:pPr>
+        <w:pStyle w:val="Sansinterligne"/>
+        <w:rPr>
+          <w:rFonts w:ascii="Courier New" w:hAnsi="Courier New" w:cs="Courier New"/>
+          <w:noProof/>
+          <w:sz w:val="24"/>
+          <w:szCs w:val="24"/>
+        </w:rPr>
+      </w:pPr>
+      <w:r>
+        <w:rPr>
+          <w:rFonts w:ascii="Courier New" w:hAnsi="Courier New" w:cs="Courier New"/>
+          <w:noProof/>
+          <w:sz w:val="24"/>
+          <w:szCs w:val="24"/>
+        </w:rPr>
+        <w:t>Fonctionalités de Base et Modules Multi-Processus (MPM)</w:t>
+      </w:r>
+    </w:p>
+    <w:p>
+      <w:pPr>
+        <w:pStyle w:val="Sansinterligne"/>
+        <w:rPr>
+          <w:rFonts w:ascii="Courier New" w:hAnsi="Courier New" w:cs="Courier New"/>
+          <w:noProof/>
+          <w:sz w:val="24"/>
+          <w:szCs w:val="24"/>
+        </w:rPr>
+      </w:pPr>
+    </w:p>
+    <w:p>
+      <w:pPr>
+        <w:pStyle w:val="Sansinterligne"/>
+        <w:rPr>
+          <w:rFonts w:ascii="Courier New" w:hAnsi="Courier New" w:cs="Courier New"/>
+          <w:noProof/>
+          <w:sz w:val="24"/>
+          <w:szCs w:val="24"/>
+        </w:rPr>
+      </w:pPr>
+      <w:hyperlink r:id="rId5" w:history="1">
+        <w:r>
+          <w:rPr>
+            <w:rStyle w:val="Lienhypertexte"/>
+            <w:rFonts w:ascii="Courier New" w:hAnsi="Courier New" w:cs="Courier New"/>
+            <w:noProof/>
+            <w:sz w:val="24"/>
+            <w:szCs w:val="24"/>
+          </w:rPr>
+          <w:t>https://httpd.apache.org/docs/2.4/fr/mod/</w:t>
+        </w:r>
+      </w:hyperlink>
+    </w:p>
+    <w:p>
+      <w:pPr>
+        <w:pStyle w:val="Sansinterligne"/>
+        <w:rPr>
+          <w:rFonts w:ascii="Courier New" w:hAnsi="Courier New" w:cs="Courier New"/>
+          <w:noProof/>
+          <w:sz w:val="24"/>
+          <w:szCs w:val="24"/>
+        </w:rPr>
+      </w:pPr>
+    </w:p>
+    <w:p>
+      <w:pPr>
         <w:pStyle w:val="Titre1"/>
         <w:shd w:val="clear" w:color="auto" w:fill="000000" w:themeFill="text1"/>
         <w:rPr>
@@ -5923,6 +6021,7 @@
           <w:sz w:val="24"/>
           <w:szCs w:val="24"/>
         </w:rPr>
+        <w:lastRenderedPageBreak/>
         <w:t>C</w:t>
       </w:r>
     </w:p>
@@ -5982,7 +6081,6 @@
           <w:sz w:val="24"/>
           <w:szCs w:val="24"/>
         </w:rPr>
-        <w:lastRenderedPageBreak/>
         <w:t>Une liste organisée de frameworks C impressionnants, de bibliothèques, de ressources et d'autres choses brillantes. Inspiré par tous les autres projets géniaux... qui existent.</w:t>
       </w:r>
     </w:p>
@@ -6005,7 +6103,7 @@
           <w:szCs w:val="24"/>
         </w:rPr>
       </w:pPr>
-      <w:hyperlink r:id="rId5" w:history="1">
+      <w:hyperlink r:id="rId6" w:history="1">
         <w:r>
           <w:rPr>
             <w:rStyle w:val="Lienhypertexte"/>
@@ -6128,7 +6226,7 @@
           <w:szCs w:val="24"/>
         </w:rPr>
       </w:pPr>
-      <w:hyperlink r:id="rId6" w:history="1">
+      <w:hyperlink r:id="rId7" w:history="1">
         <w:r>
           <w:rPr>
             <w:rStyle w:val="Lienhypertexte"/>
@@ -6710,7 +6808,6 @@
           <w:sz w:val="24"/>
           <w:szCs w:val="24"/>
         </w:rPr>
-        <w:lastRenderedPageBreak/>
         <w:t xml:space="preserve">Numéro du certificat &gt; </w:t>
       </w:r>
       <w:r>
@@ -7060,7 +7157,7 @@
         </w:rPr>
         <w:t xml:space="preserve">WEB &gt; </w:t>
       </w:r>
-      <w:hyperlink r:id="rId7" w:history="1">
+      <w:hyperlink r:id="rId8" w:history="1">
         <w:r>
           <w:rPr>
             <w:rStyle w:val="Lienhypertexte"/>
@@ -7715,7 +7812,6 @@
           <w:sz w:val="24"/>
           <w:szCs w:val="24"/>
         </w:rPr>
-        <w:lastRenderedPageBreak/>
         <w:t xml:space="preserve">curl_easy_setopt(_curl, </w:t>
       </w:r>
       <w:r>
@@ -9101,6 +9197,7 @@
           <w:sz w:val="24"/>
           <w:szCs w:val="24"/>
         </w:rPr>
+        <w:lastRenderedPageBreak/>
         <w:t>_writerData-&gt;append(_data, _size * _nmemb);</w:t>
       </w:r>
     </w:p>
@@ -9173,7 +9270,6 @@
           <w:sz w:val="24"/>
           <w:szCs w:val="24"/>
         </w:rPr>
-        <w:lastRenderedPageBreak/>
         <w:t>DBeaver</w:t>
       </w:r>
       <w:bookmarkEnd w:id="14"/>
@@ -9418,69 +9514,38 @@
           <w:sz w:val="24"/>
           <w:szCs w:val="24"/>
         </w:rPr>
-        <w:t xml:space="preserve">Général &gt; </w:t>
-      </w:r>
-      <w:proofErr w:type="spellStart"/>
-      <w:r>
-        <w:rPr>
-          <w:rFonts w:ascii="Courier New" w:hAnsi="Courier New" w:cs="Courier New"/>
-          <w:b/>
-          <w:sz w:val="24"/>
-          <w:szCs w:val="24"/>
-        </w:rPr>
-        <w:t>Connect</w:t>
-      </w:r>
-      <w:proofErr w:type="spellEnd"/>
-      <w:r>
-        <w:rPr>
-          <w:rFonts w:ascii="Courier New" w:hAnsi="Courier New" w:cs="Courier New"/>
-          <w:b/>
-          <w:sz w:val="24"/>
-          <w:szCs w:val="24"/>
-        </w:rPr>
-        <w:t xml:space="preserve"> by &gt; Host</w:t>
-      </w:r>
-    </w:p>
-    <w:p>
-      <w:pPr>
-        <w:pStyle w:val="Sansinterligne"/>
-        <w:rPr>
-          <w:rFonts w:ascii="Courier New" w:hAnsi="Courier New" w:cs="Courier New"/>
-          <w:b/>
-          <w:sz w:val="24"/>
-          <w:szCs w:val="24"/>
-        </w:rPr>
-      </w:pPr>
-    </w:p>
-    <w:p>
-      <w:pPr>
-        <w:pStyle w:val="Sansinterligne"/>
-        <w:rPr>
-          <w:rFonts w:ascii="Courier New" w:hAnsi="Courier New" w:cs="Courier New"/>
-          <w:b/>
-          <w:sz w:val="24"/>
-          <w:szCs w:val="24"/>
-        </w:rPr>
-      </w:pPr>
-      <w:proofErr w:type="spellStart"/>
-      <w:r>
-        <w:rPr>
-          <w:rFonts w:ascii="Courier New" w:hAnsi="Courier New" w:cs="Courier New"/>
-          <w:b/>
-          <w:sz w:val="24"/>
-          <w:szCs w:val="24"/>
-        </w:rPr>
-        <w:t>Path</w:t>
-      </w:r>
-      <w:proofErr w:type="spellEnd"/>
-      <w:r>
-        <w:rPr>
-          <w:rFonts w:ascii="Courier New" w:hAnsi="Courier New" w:cs="Courier New"/>
-          <w:b/>
-          <w:sz w:val="24"/>
-          <w:szCs w:val="24"/>
-        </w:rPr>
-        <w:t xml:space="preserve"> &gt; C:\chemin\database.sql</w:t>
+        <w:t>Général &gt; Connect by &gt; Host</w:t>
+      </w:r>
+    </w:p>
+    <w:p>
+      <w:pPr>
+        <w:pStyle w:val="Sansinterligne"/>
+        <w:rPr>
+          <w:rFonts w:ascii="Courier New" w:hAnsi="Courier New" w:cs="Courier New"/>
+          <w:b/>
+          <w:sz w:val="24"/>
+          <w:szCs w:val="24"/>
+        </w:rPr>
+      </w:pPr>
+    </w:p>
+    <w:p>
+      <w:pPr>
+        <w:pStyle w:val="Sansinterligne"/>
+        <w:rPr>
+          <w:rFonts w:ascii="Courier New" w:hAnsi="Courier New" w:cs="Courier New"/>
+          <w:b/>
+          <w:sz w:val="24"/>
+          <w:szCs w:val="24"/>
+        </w:rPr>
+      </w:pPr>
+      <w:r>
+        <w:rPr>
+          <w:rFonts w:ascii="Courier New" w:hAnsi="Courier New" w:cs="Courier New"/>
+          <w:b/>
+          <w:sz w:val="24"/>
+          <w:szCs w:val="24"/>
+        </w:rPr>
+        <w:t>Path &gt; C:\chemin\database.sql</w:t>
       </w:r>
     </w:p>
     <w:p>
@@ -9857,6 +9922,7 @@
           <w:sz w:val="24"/>
           <w:szCs w:val="24"/>
         </w:rPr>
+        <w:lastRenderedPageBreak/>
         <w:t xml:space="preserve">Cela </w:t>
       </w:r>
       <w:r>
@@ -9925,7 +9991,6 @@
           <w:sz w:val="24"/>
           <w:szCs w:val="24"/>
         </w:rPr>
-        <w:lastRenderedPageBreak/>
         <w:t>git commit –m "Initial Commit"</w:t>
       </w:r>
     </w:p>
@@ -10576,6 +10641,7 @@
           <w:sz w:val="24"/>
           <w:szCs w:val="24"/>
         </w:rPr>
+        <w:lastRenderedPageBreak/>
         <w:t>Afficher les configurations de base.</w:t>
       </w:r>
     </w:p>
@@ -10643,7 +10709,6 @@
           <w:sz w:val="24"/>
           <w:szCs w:val="24"/>
         </w:rPr>
-        <w:lastRenderedPageBreak/>
         <w:t>Ignorance d’un type de fichier</w:t>
       </w:r>
       <w:bookmarkEnd w:id="24"/>
@@ -11454,6 +11519,7 @@
           <w:sz w:val="24"/>
           <w:szCs w:val="24"/>
         </w:rPr>
+        <w:lastRenderedPageBreak/>
         <w:t>Changer de branche et créer la branche si elle n’existe.</w:t>
       </w:r>
     </w:p>
@@ -11539,7 +11605,6 @@
           <w:sz w:val="24"/>
           <w:szCs w:val="24"/>
         </w:rPr>
-        <w:lastRenderedPageBreak/>
         <w:t>Non ignorance</w:t>
       </w:r>
       <w:r>
@@ -12350,7 +12415,6 @@
           <w:sz w:val="24"/>
           <w:szCs w:val="24"/>
         </w:rPr>
-        <w:lastRenderedPageBreak/>
         <w:t xml:space="preserve">Cela suppose que vous </w:t>
       </w:r>
       <w:r>
@@ -13750,6 +13814,7 @@
           <w:sz w:val="24"/>
           <w:szCs w:val="24"/>
         </w:rPr>
+        <w:lastRenderedPageBreak/>
         <w:t xml:space="preserve">Résoudre </w:t>
       </w:r>
       <w:r>
@@ -13855,7 +13920,6 @@
           <w:sz w:val="24"/>
           <w:szCs w:val="24"/>
         </w:rPr>
-        <w:lastRenderedPageBreak/>
         <w:t>git fetch</w:t>
       </w:r>
     </w:p>
@@ -14607,52 +14671,35 @@
           <w:sz w:val="24"/>
           <w:szCs w:val="24"/>
         </w:rPr>
-        <w:t xml:space="preserve">Cela suppose que vous </w:t>
-      </w:r>
-      <w:proofErr w:type="gramStart"/>
-      <w:r>
-        <w:rPr>
-          <w:rFonts w:ascii="Courier New" w:hAnsi="Courier New" w:cs="Courier New"/>
-          <w:sz w:val="24"/>
-          <w:szCs w:val="24"/>
-        </w:rPr>
-        <w:t>avez</w:t>
-      </w:r>
-      <w:proofErr w:type="gramEnd"/>
-      <w:r>
-        <w:rPr>
-          <w:rFonts w:ascii="Courier New" w:hAnsi="Courier New" w:cs="Courier New"/>
-          <w:sz w:val="24"/>
-          <w:szCs w:val="24"/>
-        </w:rPr>
-        <w:t xml:space="preserve"> un dépôt git qui tente de pousseur vos modifications sur votre référentiel github. Vous devez fournir des identifiants d’authentification pour réaliser l’opération.</w:t>
-      </w:r>
-    </w:p>
-    <w:p>
-      <w:pPr>
-        <w:pStyle w:val="Sansinterligne"/>
-        <w:rPr>
-          <w:rFonts w:ascii="Courier New" w:hAnsi="Courier New" w:cs="Courier New"/>
-          <w:sz w:val="24"/>
-          <w:szCs w:val="24"/>
-        </w:rPr>
-      </w:pPr>
-    </w:p>
-    <w:p>
-      <w:pPr>
-        <w:pStyle w:val="Sansinterligne"/>
-        <w:rPr>
-          <w:rFonts w:ascii="Courier New" w:hAnsi="Courier New" w:cs="Courier New"/>
-          <w:sz w:val="24"/>
-          <w:szCs w:val="24"/>
-        </w:rPr>
-      </w:pPr>
-      <w:r>
-        <w:rPr>
-          <w:rFonts w:ascii="Courier New" w:hAnsi="Courier New" w:cs="Courier New"/>
-          <w:sz w:val="24"/>
-          <w:szCs w:val="24"/>
-        </w:rPr>
+        <w:t>Cela suppose que vous avez un dépôt git qui tente de pousseur vos modifications sur votre référentiel github. Vous devez fournir des identifiants d’authentification pour réaliser l’opération.</w:t>
+      </w:r>
+    </w:p>
+    <w:p>
+      <w:pPr>
+        <w:pStyle w:val="Sansinterligne"/>
+        <w:rPr>
+          <w:rFonts w:ascii="Courier New" w:hAnsi="Courier New" w:cs="Courier New"/>
+          <w:sz w:val="24"/>
+          <w:szCs w:val="24"/>
+        </w:rPr>
+      </w:pPr>
+    </w:p>
+    <w:p>
+      <w:pPr>
+        <w:pStyle w:val="Sansinterligne"/>
+        <w:rPr>
+          <w:rFonts w:ascii="Courier New" w:hAnsi="Courier New" w:cs="Courier New"/>
+          <w:sz w:val="24"/>
+          <w:szCs w:val="24"/>
+        </w:rPr>
+      </w:pPr>
+      <w:r>
+        <w:rPr>
+          <w:rFonts w:ascii="Courier New" w:hAnsi="Courier New" w:cs="Courier New"/>
+          <w:sz w:val="24"/>
+          <w:szCs w:val="24"/>
+        </w:rPr>
+        <w:lastRenderedPageBreak/>
         <w:t>G</w:t>
       </w:r>
       <w:r>
@@ -14751,7 +14798,6 @@
           <w:sz w:val="24"/>
           <w:szCs w:val="24"/>
         </w:rPr>
-        <w:lastRenderedPageBreak/>
         <w:t>G</w:t>
       </w:r>
       <w:r>
@@ -15302,7 +15348,7 @@
           <w:szCs w:val="24"/>
         </w:rPr>
       </w:pPr>
-      <w:hyperlink r:id="rId8" w:history="1">
+      <w:hyperlink r:id="rId9" w:history="1">
         <w:r>
           <w:rPr>
             <w:rStyle w:val="Lienhypertexte"/>
@@ -15582,7 +15628,7 @@
         </w:rPr>
         <w:t xml:space="preserve">GET </w:t>
       </w:r>
-      <w:hyperlink r:id="rId9" w:history="1">
+      <w:hyperlink r:id="rId10" w:history="1">
         <w:r>
           <w:rPr>
             <w:rStyle w:val="Lienhypertexte"/>
@@ -15789,7 +15835,6 @@
           <w:sz w:val="24"/>
           <w:szCs w:val="24"/>
         </w:rPr>
-        <w:lastRenderedPageBreak/>
         <w:t>Cliquer sur le fichier pour afficher le code érroné.</w:t>
       </w:r>
     </w:p>
@@ -16128,7 +16173,7 @@
         </w:rPr>
         <w:t xml:space="preserve">Ouvrir &gt; </w:t>
       </w:r>
-      <w:hyperlink r:id="rId10" w:history="1">
+      <w:hyperlink r:id="rId11" w:history="1">
         <w:r>
           <w:rPr>
             <w:rStyle w:val="Lienhypertexte"/>
@@ -16306,7 +16351,7 @@
         </w:rPr>
         <w:t xml:space="preserve">Rafraichir &gt; </w:t>
       </w:r>
-      <w:hyperlink r:id="rId11" w:history="1">
+      <w:hyperlink r:id="rId12" w:history="1">
         <w:r>
           <w:rPr>
             <w:rStyle w:val="Lienhypertexte"/>
@@ -16633,6 +16678,7 @@
           <w:sz w:val="24"/>
           <w:szCs w:val="24"/>
         </w:rPr>
+        <w:lastRenderedPageBreak/>
         <w:t>Débogage d’un code HTML</w:t>
       </w:r>
       <w:bookmarkEnd w:id="40"/>
@@ -16668,7 +16714,6 @@
           <w:sz w:val="24"/>
           <w:szCs w:val="24"/>
         </w:rPr>
-        <w:lastRenderedPageBreak/>
         <w:t>Cela suppose que vous avez un mauvais rendu de votre page web</w:t>
       </w:r>
       <w:r>
@@ -16912,7 +16957,7 @@
           <w:szCs w:val="24"/>
         </w:rPr>
       </w:pPr>
-      <w:hyperlink r:id="rId12" w:history="1">
+      <w:hyperlink r:id="rId13" w:history="1">
         <w:r>
           <w:rPr>
             <w:rStyle w:val="Lienhypertexte"/>
@@ -17757,6 +17802,7 @@
           <w:szCs w:val="24"/>
           <w:highlight w:val="white"/>
         </w:rPr>
+        <w:lastRenderedPageBreak/>
         <w:t>var</w:t>
       </w:r>
       <w:r>
@@ -17885,7 +17931,6 @@
           <w:sz w:val="24"/>
           <w:szCs w:val="24"/>
         </w:rPr>
-        <w:lastRenderedPageBreak/>
         <w:t xml:space="preserve">Décodage de données </w:t>
       </w:r>
       <w:r>
@@ -18969,6 +19014,7 @@
           <w:szCs w:val="24"/>
           <w:highlight w:val="white"/>
         </w:rPr>
+        <w:lastRenderedPageBreak/>
         <w:t>sudo</w:t>
       </w:r>
       <w:r>
@@ -19060,7 +19106,6 @@
           <w:sz w:val="24"/>
           <w:szCs w:val="24"/>
         </w:rPr>
-        <w:lastRenderedPageBreak/>
         <w:t>Développement avec JsonC</w:t>
       </w:r>
     </w:p>
@@ -19425,7 +19470,7 @@
           <w:szCs w:val="24"/>
         </w:rPr>
       </w:pPr>
-      <w:hyperlink r:id="rId13" w:history="1">
+      <w:hyperlink r:id="rId14" w:history="1">
         <w:r>
           <w:rPr>
             <w:rStyle w:val="Lienhypertexte"/>
@@ -19559,16 +19604,6 @@
     </w:p>
     <w:p>
       <w:pPr>
-        <w:pStyle w:val="Sansinterligne"/>
-        <w:rPr>
-          <w:rFonts w:ascii="Courier New" w:hAnsi="Courier New" w:cs="Courier New"/>
-          <w:sz w:val="24"/>
-          <w:szCs w:val="24"/>
-        </w:rPr>
-      </w:pPr>
-    </w:p>
-    <w:p>
-      <w:pPr>
         <w:pStyle w:val="Titre1"/>
         <w:shd w:val="clear" w:color="auto" w:fill="000000" w:themeFill="text1"/>
         <w:rPr>
@@ -19579,7 +19614,6 @@
           <w:szCs w:val="24"/>
         </w:rPr>
       </w:pPr>
-      <w:bookmarkStart w:id="45" w:name="_Toc124372131"/>
       <w:r>
         <w:rPr>
           <w:rFonts w:ascii="Impact" w:hAnsi="Impact"/>
@@ -19588,19 +19622,52 @@
           <w:sz w:val="24"/>
           <w:szCs w:val="24"/>
         </w:rPr>
-        <w:t>OpenSSL</w:t>
-      </w:r>
-      <w:bookmarkEnd w:id="45"/>
-    </w:p>
-    <w:p>
-      <w:pPr>
-        <w:pStyle w:val="Sansinterligne"/>
-        <w:rPr>
-          <w:rFonts w:ascii="Courier New" w:hAnsi="Courier New" w:cs="Courier New"/>
-          <w:sz w:val="24"/>
-          <w:szCs w:val="24"/>
-        </w:rPr>
-      </w:pPr>
+        <w:t>LibXML2</w:t>
+      </w:r>
+    </w:p>
+    <w:p>
+      <w:pPr>
+        <w:pStyle w:val="Sansinterligne"/>
+        <w:rPr>
+          <w:rFonts w:ascii="Courier New" w:hAnsi="Courier New" w:cs="Courier New"/>
+          <w:sz w:val="24"/>
+          <w:szCs w:val="24"/>
+        </w:rPr>
+      </w:pPr>
+    </w:p>
+    <w:p>
+      <w:pPr>
+        <w:pStyle w:val="Sansinterligne"/>
+        <w:rPr>
+          <w:rFonts w:ascii="Courier New" w:hAnsi="Courier New" w:cs="Courier New"/>
+          <w:sz w:val="24"/>
+          <w:szCs w:val="24"/>
+        </w:rPr>
+      </w:pPr>
+      <w:r>
+        <w:rPr>
+          <w:rFonts w:ascii="Courier New" w:hAnsi="Courier New" w:cs="Courier New"/>
+          <w:sz w:val="24"/>
+          <w:szCs w:val="24"/>
+        </w:rPr>
+        <w:t xml:space="preserve">Pour mieux manipuler </w:t>
+      </w:r>
+      <w:r>
+        <w:rPr>
+          <w:rFonts w:ascii="Courier New" w:hAnsi="Courier New" w:cs="Courier New"/>
+          <w:sz w:val="24"/>
+          <w:szCs w:val="24"/>
+        </w:rPr>
+        <w:t>vos documents</w:t>
+      </w:r>
+      <w:r>
+        <w:rPr>
+          <w:rFonts w:ascii="Courier New" w:hAnsi="Courier New" w:cs="Courier New"/>
+          <w:sz w:val="24"/>
+          <w:szCs w:val="24"/>
+        </w:rPr>
+        <w:t xml:space="preserve"> XML.</w:t>
+      </w:r>
     </w:p>
     <w:p>
       <w:pPr>
@@ -19613,7 +19680,6 @@
           <w:szCs w:val="24"/>
         </w:rPr>
       </w:pPr>
-      <w:bookmarkStart w:id="46" w:name="_Toc124372132"/>
       <w:r>
         <w:rPr>
           <w:rFonts w:ascii="Arial Narrow" w:hAnsi="Arial Narrow"/>
@@ -19621,6 +19687,145 @@
           <w:sz w:val="24"/>
           <w:szCs w:val="24"/>
         </w:rPr>
+        <w:t>Récupération</w:t>
+      </w:r>
+      <w:r>
+        <w:rPr>
+          <w:rFonts w:ascii="Arial Narrow" w:hAnsi="Arial Narrow"/>
+          <w:color w:val="1F497D" w:themeColor="text2"/>
+          <w:sz w:val="24"/>
+          <w:szCs w:val="24"/>
+        </w:rPr>
+        <w:t xml:space="preserve"> du contenu d’un nœud élément</w:t>
+      </w:r>
+    </w:p>
+    <w:p>
+      <w:pPr>
+        <w:pStyle w:val="Sansinterligne"/>
+        <w:rPr>
+          <w:rFonts w:ascii="Courier New" w:hAnsi="Courier New" w:cs="Courier New"/>
+          <w:sz w:val="24"/>
+          <w:szCs w:val="24"/>
+        </w:rPr>
+      </w:pPr>
+    </w:p>
+    <w:p>
+      <w:pPr>
+        <w:pStyle w:val="Sansinterligne"/>
+        <w:rPr>
+          <w:rFonts w:ascii="Courier New" w:hAnsi="Courier New" w:cs="Courier New"/>
+          <w:sz w:val="24"/>
+          <w:szCs w:val="24"/>
+        </w:rPr>
+      </w:pPr>
+      <w:r>
+        <w:rPr>
+          <w:rFonts w:ascii="Courier New" w:hAnsi="Courier New" w:cs="Courier New"/>
+          <w:sz w:val="24"/>
+          <w:szCs w:val="24"/>
+        </w:rPr>
+        <w:t xml:space="preserve">Cela suppose que vous avez essayé de récupérer le contenu d’un nœud élément par la méthode (node-&gt;content) sans succès. Un </w:t>
+      </w:r>
+      <w:r>
+        <w:rPr>
+          <w:rFonts w:ascii="Courier New" w:hAnsi="Courier New" w:cs="Courier New"/>
+          <w:sz w:val="24"/>
+          <w:szCs w:val="24"/>
+        </w:rPr>
+        <w:lastRenderedPageBreak/>
+        <w:t>nœud contient un nœud text. La meilleure façon de récupérer un nœud est de passer par la méthode (</w:t>
+      </w:r>
+      <w:r>
+        <w:rPr>
+          <w:rFonts w:ascii="Courier New" w:hAnsi="Courier New" w:cs="Courier New"/>
+          <w:sz w:val="24"/>
+          <w:szCs w:val="24"/>
+        </w:rPr>
+        <w:t>xmlNodeGetContent</w:t>
+      </w:r>
+      <w:r>
+        <w:rPr>
+          <w:rFonts w:ascii="Courier New" w:hAnsi="Courier New" w:cs="Courier New"/>
+          <w:sz w:val="24"/>
+          <w:szCs w:val="24"/>
+        </w:rPr>
+        <w:t>).</w:t>
+      </w:r>
+    </w:p>
+    <w:p>
+      <w:pPr>
+        <w:pStyle w:val="Sansinterligne"/>
+        <w:rPr>
+          <w:rFonts w:ascii="Courier New" w:hAnsi="Courier New" w:cs="Courier New"/>
+          <w:sz w:val="24"/>
+          <w:szCs w:val="24"/>
+        </w:rPr>
+      </w:pPr>
+    </w:p>
+    <w:p>
+      <w:pPr>
+        <w:pStyle w:val="Sansinterligne"/>
+        <w:rPr>
+          <w:rFonts w:ascii="Courier New" w:hAnsi="Courier New" w:cs="Courier New"/>
+          <w:sz w:val="24"/>
+          <w:szCs w:val="24"/>
+        </w:rPr>
+      </w:pPr>
+    </w:p>
+    <w:p>
+      <w:pPr>
+        <w:pStyle w:val="Titre1"/>
+        <w:shd w:val="clear" w:color="auto" w:fill="000000" w:themeFill="text1"/>
+        <w:rPr>
+          <w:rFonts w:ascii="Impact" w:hAnsi="Impact"/>
+          <w:b w:val="0"/>
+          <w:color w:val="FFFFFF" w:themeColor="background1"/>
+          <w:sz w:val="24"/>
+          <w:szCs w:val="24"/>
+        </w:rPr>
+      </w:pPr>
+      <w:bookmarkStart w:id="45" w:name="_Toc124372131"/>
+      <w:r>
+        <w:rPr>
+          <w:rFonts w:ascii="Impact" w:hAnsi="Impact"/>
+          <w:b w:val="0"/>
+          <w:color w:val="FFFFFF" w:themeColor="background1"/>
+          <w:sz w:val="24"/>
+          <w:szCs w:val="24"/>
+        </w:rPr>
+        <w:t>OpenSSL</w:t>
+      </w:r>
+      <w:bookmarkEnd w:id="45"/>
+    </w:p>
+    <w:p>
+      <w:pPr>
+        <w:pStyle w:val="Sansinterligne"/>
+        <w:rPr>
+          <w:rFonts w:ascii="Courier New" w:hAnsi="Courier New" w:cs="Courier New"/>
+          <w:sz w:val="24"/>
+          <w:szCs w:val="24"/>
+        </w:rPr>
+      </w:pPr>
+    </w:p>
+    <w:p>
+      <w:pPr>
+        <w:pStyle w:val="Titre2"/>
+        <w:shd w:val="clear" w:color="auto" w:fill="A6A6A6" w:themeFill="background1" w:themeFillShade="A6"/>
+        <w:rPr>
+          <w:rFonts w:ascii="Arial Narrow" w:hAnsi="Arial Narrow"/>
+          <w:color w:val="1F497D" w:themeColor="text2"/>
+          <w:sz w:val="24"/>
+          <w:szCs w:val="24"/>
+        </w:rPr>
+      </w:pPr>
+      <w:bookmarkStart w:id="46" w:name="_Toc124372132"/>
+      <w:r>
+        <w:rPr>
+          <w:rFonts w:ascii="Arial Narrow" w:hAnsi="Arial Narrow"/>
+          <w:color w:val="1F497D" w:themeColor="text2"/>
+          <w:sz w:val="24"/>
+          <w:szCs w:val="24"/>
+        </w:rPr>
         <w:t>Installation d’OpenSSL sous Windows</w:t>
       </w:r>
       <w:bookmarkEnd w:id="46"/>
@@ -19754,7 +19959,7 @@
         </w:rPr>
         <w:t xml:space="preserve">WEB &gt; </w:t>
       </w:r>
-      <w:hyperlink r:id="rId14" w:history="1">
+      <w:hyperlink r:id="rId15" w:history="1">
         <w:r>
           <w:rPr>
             <w:rStyle w:val="Lienhypertexte"/>
@@ -19813,7 +20018,6 @@
           <w:sz w:val="24"/>
           <w:szCs w:val="24"/>
         </w:rPr>
-        <w:lastRenderedPageBreak/>
         <w:t>EXE</w:t>
       </w:r>
     </w:p>
@@ -20047,7 +20251,7 @@
           <w:szCs w:val="24"/>
         </w:rPr>
       </w:pPr>
-      <w:hyperlink r:id="rId15" w:history="1">
+      <w:hyperlink r:id="rId16" w:history="1">
         <w:r>
           <w:rPr>
             <w:rStyle w:val="Lienhypertexte"/>
@@ -20081,7 +20285,7 @@
           <w:szCs w:val="24"/>
         </w:rPr>
       </w:pPr>
-      <w:hyperlink r:id="rId16" w:history="1">
+      <w:hyperlink r:id="rId17" w:history="1">
         <w:r>
           <w:rPr>
             <w:rStyle w:val="Lienhypertexte"/>
@@ -20115,7 +20319,7 @@
           <w:szCs w:val="24"/>
         </w:rPr>
       </w:pPr>
-      <w:hyperlink r:id="rId17" w:history="1">
+      <w:hyperlink r:id="rId18" w:history="1">
         <w:r>
           <w:rPr>
             <w:rStyle w:val="Lienhypertexte"/>
@@ -20180,7 +20384,7 @@
           <w:szCs w:val="24"/>
         </w:rPr>
       </w:pPr>
-      <w:hyperlink r:id="rId18" w:history="1">
+      <w:hyperlink r:id="rId19" w:history="1">
         <w:r>
           <w:rPr>
             <w:rStyle w:val="Lienhypertexte"/>
@@ -20221,6 +20425,7 @@
           <w:sz w:val="24"/>
           <w:szCs w:val="24"/>
         </w:rPr>
+        <w:lastRenderedPageBreak/>
         <w:t>Créer son premier capteur de température et envoyer les données via Lora</w:t>
       </w:r>
     </w:p>
@@ -20245,7 +20450,7 @@
           <w:szCs w:val="24"/>
         </w:rPr>
       </w:pPr>
-      <w:hyperlink r:id="rId19" w:history="1">
+      <w:hyperlink r:id="rId20" w:history="1">
         <w:r>
           <w:rPr>
             <w:rStyle w:val="Lienhypertexte"/>
@@ -20257,17 +20462,6 @@
           <w:t>https://miniprojets.net/index.php/2019/05/20/creer-son-premier-capteur-de-temperature-et-via-lora/</w:t>
         </w:r>
       </w:hyperlink>
-    </w:p>
-    <w:p>
-      <w:pPr>
-        <w:pStyle w:val="Sansinterligne"/>
-        <w:rPr>
-          <w:rFonts w:ascii="Courier New" w:hAnsi="Courier New" w:cs="Courier New"/>
-          <w:noProof/>
-          <w:sz w:val="24"/>
-          <w:szCs w:val="24"/>
-        </w:rPr>
-      </w:pPr>
     </w:p>
     <w:p>
       <w:pPr>
@@ -20292,7 +20486,6 @@
           <w:szCs w:val="24"/>
         </w:rPr>
       </w:pPr>
-      <w:bookmarkStart w:id="49" w:name="_Toc124372135"/>
       <w:r>
         <w:rPr>
           <w:rFonts w:ascii="Impact" w:hAnsi="Impact"/>
@@ -20301,15 +20494,15 @@
           <w:sz w:val="24"/>
           <w:szCs w:val="24"/>
         </w:rPr>
-        <w:t>SSL for Free</w:t>
-      </w:r>
-      <w:bookmarkEnd w:id="49"/>
-    </w:p>
-    <w:p>
-      <w:pPr>
-        <w:pStyle w:val="Sansinterligne"/>
-        <w:rPr>
-          <w:rFonts w:ascii="Courier New" w:hAnsi="Courier New" w:cs="Courier New"/>
+        <w:t>Sablotron</w:t>
+      </w:r>
+    </w:p>
+    <w:p>
+      <w:pPr>
+        <w:pStyle w:val="Sansinterligne"/>
+        <w:rPr>
+          <w:rFonts w:ascii="Courier New" w:hAnsi="Courier New" w:cs="Courier New"/>
+          <w:noProof/>
           <w:sz w:val="24"/>
           <w:szCs w:val="24"/>
         </w:rPr>
@@ -20326,7 +20519,6 @@
           <w:szCs w:val="24"/>
         </w:rPr>
       </w:pPr>
-      <w:bookmarkStart w:id="50" w:name="_Toc124372136"/>
       <w:r>
         <w:rPr>
           <w:rFonts w:ascii="Arial Narrow" w:hAnsi="Arial Narrow"/>
@@ -20334,15 +20526,148 @@
           <w:sz w:val="24"/>
           <w:szCs w:val="24"/>
         </w:rPr>
-        <w:t>Obtention</w:t>
-      </w:r>
-      <w:r>
+        <w:t>Liens</w:t>
+      </w:r>
+    </w:p>
+    <w:p>
+      <w:pPr>
+        <w:pStyle w:val="Sansinterligne"/>
+        <w:rPr>
+          <w:rFonts w:ascii="Courier New" w:hAnsi="Courier New" w:cs="Courier New"/>
+          <w:noProof/>
+          <w:sz w:val="24"/>
+          <w:szCs w:val="24"/>
+        </w:rPr>
+      </w:pPr>
+    </w:p>
+    <w:p>
+      <w:pPr>
+        <w:pStyle w:val="Sansinterligne"/>
+        <w:rPr>
+          <w:rFonts w:ascii="Courier New" w:hAnsi="Courier New" w:cs="Courier New"/>
+          <w:noProof/>
+          <w:sz w:val="24"/>
+          <w:szCs w:val="24"/>
+        </w:rPr>
+      </w:pPr>
+      <w:r>
+        <w:rPr>
+          <w:rFonts w:ascii="Courier New" w:hAnsi="Courier New" w:cs="Courier New"/>
+          <w:noProof/>
+          <w:sz w:val="24"/>
+          <w:szCs w:val="24"/>
+        </w:rPr>
+        <w:t>Guide et référence Sablotron</w:t>
+      </w:r>
+    </w:p>
+    <w:p>
+      <w:pPr>
+        <w:pStyle w:val="Sansinterligne"/>
+        <w:rPr>
+          <w:rFonts w:ascii="Courier New" w:hAnsi="Courier New" w:cs="Courier New"/>
+          <w:noProof/>
+          <w:sz w:val="24"/>
+          <w:szCs w:val="24"/>
+        </w:rPr>
+      </w:pPr>
+    </w:p>
+    <w:p>
+      <w:pPr>
+        <w:pStyle w:val="Sansinterligne"/>
+        <w:rPr>
+          <w:rFonts w:ascii="Courier New" w:hAnsi="Courier New" w:cs="Courier New"/>
+          <w:noProof/>
+          <w:sz w:val="24"/>
+          <w:szCs w:val="24"/>
+        </w:rPr>
+      </w:pPr>
+      <w:hyperlink r:id="rId21" w:history="1">
+        <w:r>
+          <w:rPr>
+            <w:rStyle w:val="Lienhypertexte"/>
+            <w:rFonts w:ascii="Courier New" w:hAnsi="Courier New" w:cs="Courier New"/>
+            <w:noProof/>
+            <w:sz w:val="24"/>
+            <w:szCs w:val="24"/>
+          </w:rPr>
+          <w:t>http://manual.freeshell.org/sablotron/sablot/apidocs/complete.html</w:t>
+        </w:r>
+      </w:hyperlink>
+    </w:p>
+    <w:p>
+      <w:pPr>
+        <w:pStyle w:val="Sansinterligne"/>
+        <w:rPr>
+          <w:rFonts w:ascii="Courier New" w:hAnsi="Courier New" w:cs="Courier New"/>
+          <w:noProof/>
+          <w:sz w:val="24"/>
+          <w:szCs w:val="24"/>
+        </w:rPr>
+      </w:pPr>
+    </w:p>
+    <w:p>
+      <w:pPr>
+        <w:pStyle w:val="Titre1"/>
+        <w:shd w:val="clear" w:color="auto" w:fill="000000" w:themeFill="text1"/>
+        <w:rPr>
+          <w:rFonts w:ascii="Impact" w:hAnsi="Impact"/>
+          <w:b w:val="0"/>
+          <w:color w:val="FFFFFF" w:themeColor="background1"/>
+          <w:sz w:val="24"/>
+          <w:szCs w:val="24"/>
+        </w:rPr>
+      </w:pPr>
+      <w:bookmarkStart w:id="49" w:name="_Toc124372135"/>
+      <w:r>
+        <w:rPr>
+          <w:rFonts w:ascii="Impact" w:hAnsi="Impact"/>
+          <w:b w:val="0"/>
+          <w:color w:val="FFFFFF" w:themeColor="background1"/>
+          <w:sz w:val="24"/>
+          <w:szCs w:val="24"/>
+        </w:rPr>
+        <w:t>SSL for Free</w:t>
+      </w:r>
+      <w:bookmarkEnd w:id="49"/>
+    </w:p>
+    <w:p>
+      <w:pPr>
+        <w:pStyle w:val="Sansinterligne"/>
+        <w:rPr>
+          <w:rFonts w:ascii="Courier New" w:hAnsi="Courier New" w:cs="Courier New"/>
+          <w:sz w:val="24"/>
+          <w:szCs w:val="24"/>
+        </w:rPr>
+      </w:pPr>
+    </w:p>
+    <w:p>
+      <w:pPr>
+        <w:pStyle w:val="Titre2"/>
+        <w:shd w:val="clear" w:color="auto" w:fill="A6A6A6" w:themeFill="background1" w:themeFillShade="A6"/>
         <w:rPr>
           <w:rFonts w:ascii="Arial Narrow" w:hAnsi="Arial Narrow"/>
           <w:color w:val="1F497D" w:themeColor="text2"/>
           <w:sz w:val="24"/>
           <w:szCs w:val="24"/>
         </w:rPr>
+      </w:pPr>
+      <w:bookmarkStart w:id="50" w:name="_Toc124372136"/>
+      <w:r>
+        <w:rPr>
+          <w:rFonts w:ascii="Arial Narrow" w:hAnsi="Arial Narrow"/>
+          <w:color w:val="1F497D" w:themeColor="text2"/>
+          <w:sz w:val="24"/>
+          <w:szCs w:val="24"/>
+        </w:rPr>
+        <w:t>Obtention</w:t>
+      </w:r>
+      <w:r>
+        <w:rPr>
+          <w:rFonts w:ascii="Arial Narrow" w:hAnsi="Arial Narrow"/>
+          <w:color w:val="1F497D" w:themeColor="text2"/>
+          <w:sz w:val="24"/>
+          <w:szCs w:val="24"/>
+        </w:rPr>
         <w:t xml:space="preserve"> d’un certificat SSL</w:t>
       </w:r>
       <w:bookmarkEnd w:id="50"/>
@@ -20380,16 +20705,7 @@
           <w:sz w:val="24"/>
           <w:szCs w:val="24"/>
         </w:rPr>
-        <w:t xml:space="preserve">Cela suppose que vous disposez d’un serveur dont les communications ne sont pas cryptées. Cela le rend vulnérable et moins </w:t>
-      </w:r>
-      <w:r>
-        <w:rPr>
-          <w:rFonts w:ascii="Courier New" w:hAnsi="Courier New" w:cs="Courier New"/>
-          <w:sz w:val="24"/>
-          <w:szCs w:val="24"/>
-        </w:rPr>
-        <w:lastRenderedPageBreak/>
-        <w:t>sécurisé face à un intermédiaire malveillant qui écoute vos communications. Vous voulez le</w:t>
+        <w:t>Cela suppose que vous disposez d’un serveur dont les communications ne sont pas cryptées. Cela le rend vulnérable et moins sécurisé face à un intermédiaire malveillant qui écoute vos communications. Vous voulez le</w:t>
       </w:r>
       <w:r>
         <w:rPr>
@@ -20573,7 +20889,7 @@
         </w:rPr>
         <w:t xml:space="preserve">WEB &gt; </w:t>
       </w:r>
-      <w:hyperlink r:id="rId20" w:history="1">
+      <w:hyperlink r:id="rId22" w:history="1">
         <w:r>
           <w:rPr>
             <w:rStyle w:val="Lienhypertexte"/>
@@ -20691,7 +21007,7 @@
         </w:rPr>
         <w:t xml:space="preserve">Email &gt; </w:t>
       </w:r>
-      <w:hyperlink r:id="rId21" w:history="1">
+      <w:hyperlink r:id="rId23" w:history="1">
         <w:r>
           <w:rPr>
             <w:rStyle w:val="Lienhypertexte"/>
@@ -20811,7 +21127,7 @@
         </w:rPr>
         <w:t xml:space="preserve"> &gt; </w:t>
       </w:r>
-      <w:hyperlink r:id="rId22" w:history="1">
+      <w:hyperlink r:id="rId24" w:history="1">
         <w:r>
           <w:rPr>
             <w:rStyle w:val="Lienhypertexte"/>
@@ -20968,6 +21284,7 @@
           <w:sz w:val="24"/>
           <w:szCs w:val="24"/>
         </w:rPr>
+        <w:lastRenderedPageBreak/>
         <w:t xml:space="preserve">Verification Method for readydev.ovh &gt; </w:t>
       </w:r>
       <w:r>
@@ -21089,7 +21406,7 @@
         </w:rPr>
         <w:t xml:space="preserve">&gt; Assurez-vous que votre fichier est disponible sous le lien suivant : </w:t>
       </w:r>
-      <w:hyperlink r:id="rId23" w:history="1">
+      <w:hyperlink r:id="rId25" w:history="1">
         <w:r>
           <w:rPr>
             <w:rStyle w:val="Lienhypertexte"/>
@@ -21125,7 +21442,7 @@
         </w:rPr>
         <w:t xml:space="preserve">&gt; Assurez-vous que votre fichier est également disponible sous le lien suivant : </w:t>
       </w:r>
-      <w:hyperlink r:id="rId24" w:history="1">
+      <w:hyperlink r:id="rId26" w:history="1">
         <w:r>
           <w:rPr>
             <w:rStyle w:val="Lienhypertexte"/>
@@ -21447,7 +21764,6 @@
           <w:sz w:val="24"/>
           <w:szCs w:val="24"/>
         </w:rPr>
-        <w:lastRenderedPageBreak/>
         <w:t>ToirtoiseGit</w:t>
       </w:r>
       <w:bookmarkEnd w:id="51"/>
@@ -21871,6 +22187,7 @@
           <w:sz w:val="24"/>
           <w:szCs w:val="24"/>
         </w:rPr>
+        <w:lastRenderedPageBreak/>
         <w:t>Cocher &gt; Track</w:t>
       </w:r>
     </w:p>
@@ -22274,17 +22591,7 @@
           <w:sz w:val="24"/>
           <w:szCs w:val="24"/>
         </w:rPr>
-        <w:t xml:space="preserve"> </w:t>
-      </w:r>
-      <w:r>
-        <w:rPr>
-          <w:rFonts w:ascii="Courier New" w:hAnsi="Courier New" w:cs="Courier New"/>
-          <w:noProof/>
-          <w:sz w:val="24"/>
-          <w:szCs w:val="24"/>
-        </w:rPr>
-        <w:lastRenderedPageBreak/>
-        <w:t xml:space="preserve">tranférer tout le dépôt local, car cela n’est pas nécessaire, </w:t>
+        <w:t xml:space="preserve"> tranférer tout le dépôt local, car cela n’est pas nécessaire, </w:t>
       </w:r>
       <w:r>
         <w:rPr>
@@ -23439,7 +23746,6 @@
           <w:sz w:val="24"/>
           <w:szCs w:val="24"/>
         </w:rPr>
-        <w:lastRenderedPageBreak/>
         <w:t>Cela s</w:t>
       </w:r>
       <w:r>
@@ -23809,6 +24115,7 @@
           <w:sz w:val="24"/>
           <w:szCs w:val="24"/>
         </w:rPr>
+        <w:lastRenderedPageBreak/>
         <w:t>Accès à un screen déjà créé</w:t>
       </w:r>
     </w:p>
@@ -24297,7 +24604,6 @@
           <w:sz w:val="24"/>
           <w:szCs w:val="24"/>
         </w:rPr>
-        <w:lastRenderedPageBreak/>
         <w:t>Installation de</w:t>
       </w:r>
       <w:r>
@@ -24388,7 +24694,7 @@
           <w:szCs w:val="24"/>
         </w:rPr>
       </w:pPr>
-      <w:hyperlink r:id="rId25" w:history="1">
+      <w:hyperlink r:id="rId27" w:history="1">
         <w:r>
           <w:rPr>
             <w:rStyle w:val="Lienhypertexte"/>
@@ -24701,6 +25007,7 @@
           <w:sz w:val="24"/>
           <w:szCs w:val="24"/>
         </w:rPr>
+        <w:lastRenderedPageBreak/>
         <w:t>mysql -&gt; 8.0.27</w:t>
       </w:r>
     </w:p>
@@ -24933,19 +25240,8 @@
           <w:sz w:val="24"/>
           <w:szCs w:val="24"/>
         </w:rPr>
-        <w:t>wampserver3_x86_x64_update3.2.9.</w:t>
-      </w:r>
-      <w:proofErr w:type="spellStart"/>
-      <w:r>
-        <w:rPr>
-          <w:rFonts w:ascii="Courier New" w:hAnsi="Courier New" w:cs="Courier New"/>
-          <w:b/>
-          <w:sz w:val="24"/>
-          <w:szCs w:val="24"/>
-        </w:rPr>
-        <w:t>exe</w:t>
-      </w:r>
-      <w:proofErr w:type="spellEnd"/>
+        <w:t>wampserver3_x86_x64_update3.2.9.exe</w:t>
+      </w:r>
     </w:p>
     <w:p>
       <w:pPr>
@@ -25188,7 +25484,7 @@
           <w:szCs w:val="24"/>
         </w:rPr>
       </w:pPr>
-      <w:hyperlink r:id="rId26" w:history="1">
+      <w:hyperlink r:id="rId28" w:history="1">
         <w:r>
           <w:rPr>
             <w:rStyle w:val="Lienhypertexte"/>
@@ -25527,6 +25823,7 @@
           <w:sz w:val="24"/>
           <w:szCs w:val="24"/>
         </w:rPr>
+        <w:lastRenderedPageBreak/>
         <w:t>Configurer le port du serveur. On gardera le port 80 pour l’accès au tableau de bord de WampServer.</w:t>
       </w:r>
     </w:p>
@@ -26035,7 +26332,6 @@
           <w:szCs w:val="24"/>
           <w:highlight w:val="white"/>
         </w:rPr>
-        <w:lastRenderedPageBreak/>
         <w:t>&lt;VirtualHost</w:t>
       </w:r>
       <w:r>
@@ -27855,7 +28151,7 @@
           <w:szCs w:val="24"/>
         </w:rPr>
       </w:pPr>
-      <w:hyperlink r:id="rId27" w:history="1">
+      <w:hyperlink r:id="rId29" w:history="1">
         <w:r>
           <w:rPr>
             <w:rStyle w:val="Lienhypertexte"/>
@@ -27900,7 +28196,6 @@
           <w:sz w:val="24"/>
           <w:szCs w:val="24"/>
         </w:rPr>
-        <w:lastRenderedPageBreak/>
         <w:t>Word 2007</w:t>
       </w:r>
       <w:bookmarkEnd w:id="63"/>
@@ -28142,6 +28437,248 @@
         </w:rPr>
         <w:t>OK</w:t>
       </w:r>
+    </w:p>
+    <w:p>
+      <w:pPr>
+        <w:pStyle w:val="Sansinterligne"/>
+        <w:rPr>
+          <w:rFonts w:ascii="Courier New" w:hAnsi="Courier New" w:cs="Courier New"/>
+          <w:sz w:val="24"/>
+          <w:szCs w:val="24"/>
+        </w:rPr>
+      </w:pPr>
+    </w:p>
+    <w:p>
+      <w:pPr>
+        <w:pStyle w:val="Titre1"/>
+        <w:shd w:val="clear" w:color="auto" w:fill="000000" w:themeFill="text1"/>
+        <w:rPr>
+          <w:rFonts w:ascii="Impact" w:hAnsi="Impact"/>
+          <w:b w:val="0"/>
+          <w:color w:val="FFFFFF" w:themeColor="background1"/>
+          <w:sz w:val="24"/>
+          <w:szCs w:val="24"/>
+        </w:rPr>
+      </w:pPr>
+      <w:r>
+        <w:rPr>
+          <w:rFonts w:ascii="Impact" w:hAnsi="Impact"/>
+          <w:b w:val="0"/>
+          <w:color w:val="FFFFFF" w:themeColor="background1"/>
+          <w:sz w:val="24"/>
+          <w:szCs w:val="24"/>
+        </w:rPr>
+        <w:lastRenderedPageBreak/>
+        <w:t>XSLT</w:t>
+      </w:r>
+    </w:p>
+    <w:p>
+      <w:pPr>
+        <w:pStyle w:val="Sansinterligne"/>
+        <w:rPr>
+          <w:rFonts w:ascii="Courier New" w:hAnsi="Courier New" w:cs="Courier New"/>
+          <w:sz w:val="24"/>
+          <w:szCs w:val="24"/>
+        </w:rPr>
+      </w:pPr>
+    </w:p>
+    <w:p>
+      <w:pPr>
+        <w:pStyle w:val="Titre2"/>
+        <w:shd w:val="clear" w:color="auto" w:fill="A6A6A6" w:themeFill="background1" w:themeFillShade="A6"/>
+        <w:rPr>
+          <w:rFonts w:ascii="Arial Narrow" w:hAnsi="Arial Narrow"/>
+          <w:color w:val="1F497D" w:themeColor="text2"/>
+          <w:sz w:val="24"/>
+          <w:szCs w:val="24"/>
+        </w:rPr>
+      </w:pPr>
+      <w:r>
+        <w:rPr>
+          <w:rFonts w:ascii="Arial Narrow" w:hAnsi="Arial Narrow" w:cs="Courier New"/>
+          <w:color w:val="1F497D" w:themeColor="text2"/>
+          <w:sz w:val="24"/>
+          <w:szCs w:val="24"/>
+        </w:rPr>
+        <w:t>Liens</w:t>
+      </w:r>
+    </w:p>
+    <w:p>
+      <w:pPr>
+        <w:pStyle w:val="Sansinterligne"/>
+        <w:rPr>
+          <w:rFonts w:ascii="Courier New" w:hAnsi="Courier New" w:cs="Courier New"/>
+          <w:sz w:val="24"/>
+          <w:szCs w:val="24"/>
+        </w:rPr>
+      </w:pPr>
+    </w:p>
+    <w:p>
+      <w:pPr>
+        <w:pStyle w:val="Sansinterligne"/>
+        <w:rPr>
+          <w:rFonts w:ascii="Courier New" w:hAnsi="Courier New" w:cs="Courier New"/>
+          <w:sz w:val="24"/>
+          <w:szCs w:val="24"/>
+        </w:rPr>
+      </w:pPr>
+      <w:r>
+        <w:rPr>
+          <w:rFonts w:ascii="Courier New" w:hAnsi="Courier New" w:cs="Courier New"/>
+          <w:sz w:val="24"/>
+          <w:szCs w:val="24"/>
+        </w:rPr>
+        <w:t>Tutoriel libxslt</w:t>
+      </w:r>
+    </w:p>
+    <w:p>
+      <w:pPr>
+        <w:pStyle w:val="Sansinterligne"/>
+        <w:rPr>
+          <w:rFonts w:ascii="Courier New" w:hAnsi="Courier New" w:cs="Courier New"/>
+          <w:sz w:val="24"/>
+          <w:szCs w:val="24"/>
+        </w:rPr>
+      </w:pPr>
+    </w:p>
+    <w:p>
+      <w:pPr>
+        <w:pStyle w:val="Sansinterligne"/>
+        <w:rPr>
+          <w:rFonts w:ascii="Courier New" w:hAnsi="Courier New" w:cs="Courier New"/>
+          <w:sz w:val="24"/>
+          <w:szCs w:val="24"/>
+        </w:rPr>
+      </w:pPr>
+      <w:hyperlink r:id="rId30" w:history="1">
+        <w:r>
+          <w:rPr>
+            <w:rStyle w:val="Lienhypertexte"/>
+            <w:rFonts w:ascii="Courier New" w:hAnsi="Courier New" w:cs="Courier New"/>
+            <w:sz w:val="24"/>
+            <w:szCs w:val="24"/>
+          </w:rPr>
+          <w:t>http://xmlsoft.org/xslt/tutorial/libxslttutorial.html</w:t>
+        </w:r>
+      </w:hyperlink>
+    </w:p>
+    <w:p>
+      <w:pPr>
+        <w:pStyle w:val="Sansinterligne"/>
+        <w:rPr>
+          <w:rFonts w:ascii="Courier New" w:hAnsi="Courier New" w:cs="Courier New"/>
+          <w:sz w:val="24"/>
+          <w:szCs w:val="24"/>
+        </w:rPr>
+      </w:pPr>
+    </w:p>
+    <w:p>
+      <w:pPr>
+        <w:pStyle w:val="Sansinterligne"/>
+        <w:rPr>
+          <w:rFonts w:ascii="Courier New" w:hAnsi="Courier New" w:cs="Courier New"/>
+          <w:sz w:val="24"/>
+          <w:szCs w:val="24"/>
+        </w:rPr>
+      </w:pPr>
+      <w:r>
+        <w:rPr>
+          <w:rFonts w:ascii="Courier New" w:hAnsi="Courier New" w:cs="Courier New"/>
+          <w:sz w:val="24"/>
+          <w:szCs w:val="24"/>
+        </w:rPr>
+        <w:t>Manuel de référence libxslt</w:t>
+      </w:r>
+    </w:p>
+    <w:p>
+      <w:pPr>
+        <w:pStyle w:val="Sansinterligne"/>
+        <w:rPr>
+          <w:rFonts w:ascii="Courier New" w:hAnsi="Courier New" w:cs="Courier New"/>
+          <w:sz w:val="24"/>
+          <w:szCs w:val="24"/>
+        </w:rPr>
+      </w:pPr>
+    </w:p>
+    <w:p>
+      <w:pPr>
+        <w:pStyle w:val="Sansinterligne"/>
+        <w:rPr>
+          <w:rFonts w:ascii="Courier New" w:hAnsi="Courier New" w:cs="Courier New"/>
+          <w:sz w:val="24"/>
+          <w:szCs w:val="24"/>
+        </w:rPr>
+      </w:pPr>
+      <w:hyperlink r:id="rId31" w:history="1">
+        <w:r>
+          <w:rPr>
+            <w:rStyle w:val="Lienhypertexte"/>
+            <w:rFonts w:ascii="Courier New" w:hAnsi="Courier New" w:cs="Courier New"/>
+            <w:sz w:val="24"/>
+            <w:szCs w:val="24"/>
+          </w:rPr>
+          <w:t>https://gnome.pages.gitlab.gnome.org/libxslt/devhelp/index.html</w:t>
+        </w:r>
+      </w:hyperlink>
+    </w:p>
+    <w:p>
+      <w:pPr>
+        <w:pStyle w:val="Sansinterligne"/>
+        <w:rPr>
+          <w:rFonts w:ascii="Courier New" w:hAnsi="Courier New" w:cs="Courier New"/>
+          <w:sz w:val="24"/>
+          <w:szCs w:val="24"/>
+        </w:rPr>
+      </w:pPr>
+    </w:p>
+    <w:p>
+      <w:pPr>
+        <w:pStyle w:val="Sansinterligne"/>
+        <w:rPr>
+          <w:rFonts w:ascii="Courier New" w:hAnsi="Courier New" w:cs="Courier New"/>
+          <w:sz w:val="24"/>
+          <w:szCs w:val="24"/>
+        </w:rPr>
+      </w:pPr>
+      <w:r>
+        <w:rPr>
+          <w:rFonts w:ascii="Courier New" w:hAnsi="Courier New" w:cs="Courier New"/>
+          <w:sz w:val="24"/>
+          <w:szCs w:val="24"/>
+        </w:rPr>
+        <w:t>Qu'est-ce que XSLT et à quoi sert-il ? Découvrez comment ça marche</w:t>
+      </w:r>
+    </w:p>
+    <w:p>
+      <w:pPr>
+        <w:pStyle w:val="Sansinterligne"/>
+        <w:rPr>
+          <w:rFonts w:ascii="Courier New" w:hAnsi="Courier New" w:cs="Courier New"/>
+          <w:sz w:val="24"/>
+          <w:szCs w:val="24"/>
+        </w:rPr>
+      </w:pPr>
+    </w:p>
+    <w:p>
+      <w:pPr>
+        <w:pStyle w:val="Sansinterligne"/>
+        <w:rPr>
+          <w:rFonts w:ascii="Courier New" w:hAnsi="Courier New" w:cs="Courier New"/>
+          <w:sz w:val="24"/>
+          <w:szCs w:val="24"/>
+        </w:rPr>
+      </w:pPr>
+      <w:hyperlink r:id="rId32" w:history="1">
+        <w:r>
+          <w:rPr>
+            <w:rStyle w:val="Lienhypertexte"/>
+            <w:rFonts w:ascii="Courier New" w:hAnsi="Courier New" w:cs="Courier New"/>
+            <w:sz w:val="24"/>
+            <w:szCs w:val="24"/>
+          </w:rPr>
+          <w:t>https://www.deepspace6.net/contribute/ds6-architecture.html</w:t>
+        </w:r>
+      </w:hyperlink>
     </w:p>
     <w:p>
       <w:pPr>
@@ -28903,7 +29440,7 @@
 </file>
 
 <file path=customXml/itemProps1.xml><?xml version="1.0" encoding="utf-8"?>
-<ds:datastoreItem xmlns:ds="http://schemas.openxmlformats.org/officeDocument/2006/customXml" ds:itemID="{ABC90F79-DCA7-49B5-A5B1-3138D885ECB3}">
+<ds:datastoreItem xmlns:ds="http://schemas.openxmlformats.org/officeDocument/2006/customXml" ds:itemID="{AB2DA842-8A10-4388-8155-6E17D66ED3AC}">
   <ds:schemaRefs>
     <ds:schemaRef ds:uri="http://schemas.openxmlformats.org/officeDocument/2006/bibliography"/>
   </ds:schemaRefs>

</xml_diff>